<commit_message>
Still trying to find a solution to replicate 8c
</commit_message>
<xml_diff>
--- a/04_14 - Report.docx
+++ b/04_14 - Report.docx
@@ -60,26 +60,10 @@
           </w:p>
           <w:p>
             <w:r>
-              <w:t xml:space="preserve">3 compartments, changing z in all. </w:t>
-            </w:r>
-            <w:proofErr w:type="spellStart"/>
-            <w:r>
-              <w:t>Jp</w:t>
-            </w:r>
-            <w:proofErr w:type="spellEnd"/>
-            <w:r>
-              <w:t xml:space="preserve"> variable.</w:t>
-            </w:r>
-            <w:r>
-              <w:t xml:space="preserve"> (Will repeat below with </w:t>
-            </w:r>
-            <w:proofErr w:type="spellStart"/>
-            <w:r>
-              <w:t>Jp</w:t>
-            </w:r>
-            <w:proofErr w:type="spellEnd"/>
-            <w:r>
-              <w:t xml:space="preserve"> Constant)</w:t>
+              <w:t>3 compartments, changing z in all. Jp variable.</w:t>
+            </w:r>
+            <w:r>
+              <w:t xml:space="preserve"> (Will repeat below with Jp Constant)</w:t>
             </w:r>
           </w:p>
           <w:p>
@@ -89,6 +73,9 @@
           </w:p>
           <w:p>
             <w:r>
+              <w:rPr>
+                <w:noProof/>
+              </w:rPr>
               <w:drawing>
                 <wp:inline distT="0" distB="0" distL="0" distR="0" wp14:anchorId="4BF3BABB" wp14:editId="604F839B">
                   <wp:extent cx="4210638" cy="4039164"/>
@@ -350,1016 +337,512 @@
                 <w:szCs w:val="21"/>
                 <w:lang w:eastAsia="en-ZA"/>
               </w:rPr>
-              <w:t xml:space="preserve">Radius            5.000000e-05  </w:t>
-            </w:r>
-            <w:proofErr w:type="spellStart"/>
-            <w:r>
-              <w:rPr>
-                <w:rFonts w:ascii="Courier New" w:eastAsia="Times New Roman" w:hAnsi="Courier New" w:cs="Courier New"/>
-                <w:color w:val="000000"/>
-                <w:sz w:val="21"/>
-                <w:szCs w:val="21"/>
-                <w:lang w:eastAsia="en-ZA"/>
-              </w:rPr>
-              <w:t>5.000000e-05</w:t>
-            </w:r>
-            <w:proofErr w:type="spellEnd"/>
-            <w:r>
-              <w:rPr>
-                <w:rFonts w:ascii="Courier New" w:eastAsia="Times New Roman" w:hAnsi="Courier New" w:cs="Courier New"/>
-                <w:color w:val="000000"/>
-                <w:sz w:val="21"/>
-                <w:szCs w:val="21"/>
-                <w:lang w:eastAsia="en-ZA"/>
-              </w:rPr>
-              <w:t xml:space="preserve">  </w:t>
-            </w:r>
-            <w:proofErr w:type="spellStart"/>
-            <w:r>
-              <w:rPr>
-                <w:rFonts w:ascii="Courier New" w:eastAsia="Times New Roman" w:hAnsi="Courier New" w:cs="Courier New"/>
-                <w:color w:val="000000"/>
-                <w:sz w:val="21"/>
-                <w:szCs w:val="21"/>
-                <w:lang w:eastAsia="en-ZA"/>
-              </w:rPr>
-              <w:t>5.000000e-05</w:t>
-            </w:r>
-            <w:proofErr w:type="spellEnd"/>
-          </w:p>
-          <w:p>
-            <w:pPr>
-              <w:shd w:val="clear" w:color="auto" w:fill="FFFFFF"/>
-              <w:tabs>
-                <w:tab w:val="left" w:pos="916"/>
-                <w:tab w:val="left" w:pos="1832"/>
-                <w:tab w:val="left" w:pos="2748"/>
-                <w:tab w:val="left" w:pos="3664"/>
-                <w:tab w:val="left" w:pos="4580"/>
-                <w:tab w:val="left" w:pos="5496"/>
-                <w:tab w:val="left" w:pos="6412"/>
-                <w:tab w:val="left" w:pos="7328"/>
-                <w:tab w:val="left" w:pos="8244"/>
-                <w:tab w:val="left" w:pos="9160"/>
-                <w:tab w:val="left" w:pos="10076"/>
-                <w:tab w:val="left" w:pos="10992"/>
-                <w:tab w:val="left" w:pos="11908"/>
-                <w:tab w:val="left" w:pos="12824"/>
-                <w:tab w:val="left" w:pos="13740"/>
-                <w:tab w:val="left" w:pos="14656"/>
-              </w:tabs>
-              <w:wordWrap w:val="0"/>
-              <w:textAlignment w:val="baseline"/>
-              <w:rPr>
-                <w:rFonts w:ascii="Courier New" w:eastAsia="Times New Roman" w:hAnsi="Courier New" w:cs="Courier New"/>
-                <w:color w:val="000000"/>
-                <w:sz w:val="21"/>
-                <w:szCs w:val="21"/>
-                <w:lang w:eastAsia="en-ZA"/>
-              </w:rPr>
-            </w:pPr>
-            <w:r>
-              <w:rPr>
-                <w:rFonts w:ascii="Courier New" w:eastAsia="Times New Roman" w:hAnsi="Courier New" w:cs="Courier New"/>
-                <w:color w:val="000000"/>
-                <w:sz w:val="21"/>
-                <w:szCs w:val="21"/>
-                <w:lang w:eastAsia="en-ZA"/>
-              </w:rPr>
-              <w:t xml:space="preserve">Length            2.500000e-04  </w:t>
-            </w:r>
-            <w:proofErr w:type="spellStart"/>
-            <w:r>
-              <w:rPr>
-                <w:rFonts w:ascii="Courier New" w:eastAsia="Times New Roman" w:hAnsi="Courier New" w:cs="Courier New"/>
-                <w:color w:val="000000"/>
-                <w:sz w:val="21"/>
-                <w:szCs w:val="21"/>
-                <w:lang w:eastAsia="en-ZA"/>
-              </w:rPr>
-              <w:t>2.500000e-04</w:t>
-            </w:r>
-            <w:proofErr w:type="spellEnd"/>
-            <w:r>
-              <w:rPr>
-                <w:rFonts w:ascii="Courier New" w:eastAsia="Times New Roman" w:hAnsi="Courier New" w:cs="Courier New"/>
-                <w:color w:val="000000"/>
-                <w:sz w:val="21"/>
-                <w:szCs w:val="21"/>
-                <w:lang w:eastAsia="en-ZA"/>
-              </w:rPr>
-              <w:t xml:space="preserve">  </w:t>
-            </w:r>
-            <w:proofErr w:type="spellStart"/>
-            <w:r>
-              <w:rPr>
-                <w:rFonts w:ascii="Courier New" w:eastAsia="Times New Roman" w:hAnsi="Courier New" w:cs="Courier New"/>
-                <w:color w:val="000000"/>
-                <w:sz w:val="21"/>
-                <w:szCs w:val="21"/>
-                <w:lang w:eastAsia="en-ZA"/>
-              </w:rPr>
-              <w:t>2.500000e-04</w:t>
-            </w:r>
-            <w:proofErr w:type="spellEnd"/>
-          </w:p>
-          <w:p>
-            <w:pPr>
-              <w:shd w:val="clear" w:color="auto" w:fill="FFFFFF"/>
-              <w:tabs>
-                <w:tab w:val="left" w:pos="916"/>
-                <w:tab w:val="left" w:pos="1832"/>
-                <w:tab w:val="left" w:pos="2748"/>
-                <w:tab w:val="left" w:pos="3664"/>
-                <w:tab w:val="left" w:pos="4580"/>
-                <w:tab w:val="left" w:pos="5496"/>
-                <w:tab w:val="left" w:pos="6412"/>
-                <w:tab w:val="left" w:pos="7328"/>
-                <w:tab w:val="left" w:pos="8244"/>
-                <w:tab w:val="left" w:pos="9160"/>
-                <w:tab w:val="left" w:pos="10076"/>
-                <w:tab w:val="left" w:pos="10992"/>
-                <w:tab w:val="left" w:pos="11908"/>
-                <w:tab w:val="left" w:pos="12824"/>
-                <w:tab w:val="left" w:pos="13740"/>
-                <w:tab w:val="left" w:pos="14656"/>
-              </w:tabs>
-              <w:wordWrap w:val="0"/>
-              <w:textAlignment w:val="baseline"/>
-              <w:rPr>
-                <w:rFonts w:ascii="Courier New" w:eastAsia="Times New Roman" w:hAnsi="Courier New" w:cs="Courier New"/>
-                <w:color w:val="000000"/>
-                <w:sz w:val="21"/>
-                <w:szCs w:val="21"/>
-                <w:lang w:eastAsia="en-ZA"/>
-              </w:rPr>
-            </w:pPr>
-            <w:r>
-              <w:rPr>
-                <w:rFonts w:ascii="Courier New" w:eastAsia="Times New Roman" w:hAnsi="Courier New" w:cs="Courier New"/>
-                <w:color w:val="000000"/>
-                <w:sz w:val="21"/>
-                <w:szCs w:val="21"/>
-                <w:lang w:eastAsia="en-ZA"/>
-              </w:rPr>
-              <w:t xml:space="preserve">Volume            1.963495e-12  </w:t>
-            </w:r>
-            <w:proofErr w:type="spellStart"/>
-            <w:r>
-              <w:rPr>
-                <w:rFonts w:ascii="Courier New" w:eastAsia="Times New Roman" w:hAnsi="Courier New" w:cs="Courier New"/>
-                <w:color w:val="000000"/>
-                <w:sz w:val="21"/>
-                <w:szCs w:val="21"/>
-                <w:lang w:eastAsia="en-ZA"/>
-              </w:rPr>
-              <w:t>1.963495e-12</w:t>
-            </w:r>
-            <w:proofErr w:type="spellEnd"/>
-            <w:r>
-              <w:rPr>
-                <w:rFonts w:ascii="Courier New" w:eastAsia="Times New Roman" w:hAnsi="Courier New" w:cs="Courier New"/>
-                <w:color w:val="000000"/>
-                <w:sz w:val="21"/>
-                <w:szCs w:val="21"/>
-                <w:lang w:eastAsia="en-ZA"/>
-              </w:rPr>
-              <w:t xml:space="preserve">  </w:t>
-            </w:r>
-            <w:proofErr w:type="spellStart"/>
-            <w:r>
-              <w:rPr>
-                <w:rFonts w:ascii="Courier New" w:eastAsia="Times New Roman" w:hAnsi="Courier New" w:cs="Courier New"/>
-                <w:color w:val="000000"/>
-                <w:sz w:val="21"/>
-                <w:szCs w:val="21"/>
-                <w:lang w:eastAsia="en-ZA"/>
-              </w:rPr>
-              <w:t>1.963495e-12</w:t>
-            </w:r>
-            <w:proofErr w:type="spellEnd"/>
-          </w:p>
-          <w:p>
-            <w:pPr>
-              <w:shd w:val="clear" w:color="auto" w:fill="FFFFFF"/>
-              <w:tabs>
-                <w:tab w:val="left" w:pos="916"/>
-                <w:tab w:val="left" w:pos="1832"/>
-                <w:tab w:val="left" w:pos="2748"/>
-                <w:tab w:val="left" w:pos="3664"/>
-                <w:tab w:val="left" w:pos="4580"/>
-                <w:tab w:val="left" w:pos="5496"/>
-                <w:tab w:val="left" w:pos="6412"/>
-                <w:tab w:val="left" w:pos="7328"/>
-                <w:tab w:val="left" w:pos="8244"/>
-                <w:tab w:val="left" w:pos="9160"/>
-                <w:tab w:val="left" w:pos="10076"/>
-                <w:tab w:val="left" w:pos="10992"/>
-                <w:tab w:val="left" w:pos="11908"/>
-                <w:tab w:val="left" w:pos="12824"/>
-                <w:tab w:val="left" w:pos="13740"/>
-                <w:tab w:val="left" w:pos="14656"/>
-              </w:tabs>
-              <w:wordWrap w:val="0"/>
-              <w:textAlignment w:val="baseline"/>
-              <w:rPr>
-                <w:rFonts w:ascii="Courier New" w:eastAsia="Times New Roman" w:hAnsi="Courier New" w:cs="Courier New"/>
-                <w:color w:val="000000"/>
-                <w:sz w:val="21"/>
-                <w:szCs w:val="21"/>
-                <w:lang w:eastAsia="en-ZA"/>
-              </w:rPr>
-            </w:pPr>
-            <w:proofErr w:type="spellStart"/>
-            <w:r>
-              <w:rPr>
-                <w:rFonts w:ascii="Courier New" w:eastAsia="Times New Roman" w:hAnsi="Courier New" w:cs="Courier New"/>
-                <w:color w:val="000000"/>
-                <w:sz w:val="21"/>
-                <w:szCs w:val="21"/>
-                <w:lang w:eastAsia="en-ZA"/>
-              </w:rPr>
-              <w:t>Na_i</w:t>
-            </w:r>
-            <w:proofErr w:type="spellEnd"/>
-            <w:r>
-              <w:rPr>
-                <w:rFonts w:ascii="Courier New" w:eastAsia="Times New Roman" w:hAnsi="Courier New" w:cs="Courier New"/>
-                <w:color w:val="000000"/>
-                <w:sz w:val="21"/>
-                <w:szCs w:val="21"/>
-                <w:lang w:eastAsia="en-ZA"/>
-              </w:rPr>
-              <w:t xml:space="preserve">              1.400000e-02  </w:t>
-            </w:r>
-            <w:proofErr w:type="spellStart"/>
-            <w:r>
-              <w:rPr>
-                <w:rFonts w:ascii="Courier New" w:eastAsia="Times New Roman" w:hAnsi="Courier New" w:cs="Courier New"/>
-                <w:color w:val="000000"/>
-                <w:sz w:val="21"/>
-                <w:szCs w:val="21"/>
-                <w:lang w:eastAsia="en-ZA"/>
-              </w:rPr>
-              <w:t>1.400000e-02</w:t>
-            </w:r>
-            <w:proofErr w:type="spellEnd"/>
-            <w:r>
-              <w:rPr>
-                <w:rFonts w:ascii="Courier New" w:eastAsia="Times New Roman" w:hAnsi="Courier New" w:cs="Courier New"/>
-                <w:color w:val="000000"/>
-                <w:sz w:val="21"/>
-                <w:szCs w:val="21"/>
-                <w:lang w:eastAsia="en-ZA"/>
-              </w:rPr>
-              <w:t xml:space="preserve">  </w:t>
-            </w:r>
-            <w:proofErr w:type="spellStart"/>
-            <w:r>
-              <w:rPr>
-                <w:rFonts w:ascii="Courier New" w:eastAsia="Times New Roman" w:hAnsi="Courier New" w:cs="Courier New"/>
-                <w:color w:val="000000"/>
-                <w:sz w:val="21"/>
-                <w:szCs w:val="21"/>
-                <w:lang w:eastAsia="en-ZA"/>
-              </w:rPr>
-              <w:t>1.400000e-02</w:t>
-            </w:r>
-            <w:proofErr w:type="spellEnd"/>
-          </w:p>
-          <w:p>
-            <w:pPr>
-              <w:shd w:val="clear" w:color="auto" w:fill="FFFFFF"/>
-              <w:tabs>
-                <w:tab w:val="left" w:pos="916"/>
-                <w:tab w:val="left" w:pos="1832"/>
-                <w:tab w:val="left" w:pos="2748"/>
-                <w:tab w:val="left" w:pos="3664"/>
-                <w:tab w:val="left" w:pos="4580"/>
-                <w:tab w:val="left" w:pos="5496"/>
-                <w:tab w:val="left" w:pos="6412"/>
-                <w:tab w:val="left" w:pos="7328"/>
-                <w:tab w:val="left" w:pos="8244"/>
-                <w:tab w:val="left" w:pos="9160"/>
-                <w:tab w:val="left" w:pos="10076"/>
-                <w:tab w:val="left" w:pos="10992"/>
-                <w:tab w:val="left" w:pos="11908"/>
-                <w:tab w:val="left" w:pos="12824"/>
-                <w:tab w:val="left" w:pos="13740"/>
-                <w:tab w:val="left" w:pos="14656"/>
-              </w:tabs>
-              <w:wordWrap w:val="0"/>
-              <w:textAlignment w:val="baseline"/>
-              <w:rPr>
-                <w:rFonts w:ascii="Courier New" w:eastAsia="Times New Roman" w:hAnsi="Courier New" w:cs="Courier New"/>
-                <w:color w:val="000000"/>
-                <w:sz w:val="21"/>
-                <w:szCs w:val="21"/>
-                <w:lang w:eastAsia="en-ZA"/>
-              </w:rPr>
-            </w:pPr>
-            <w:proofErr w:type="spellStart"/>
-            <w:r>
-              <w:rPr>
-                <w:rFonts w:ascii="Courier New" w:eastAsia="Times New Roman" w:hAnsi="Courier New" w:cs="Courier New"/>
-                <w:color w:val="000000"/>
-                <w:sz w:val="21"/>
-                <w:szCs w:val="21"/>
-                <w:lang w:eastAsia="en-ZA"/>
-              </w:rPr>
-              <w:t>K_i</w:t>
-            </w:r>
-            <w:proofErr w:type="spellEnd"/>
-            <w:r>
-              <w:rPr>
-                <w:rFonts w:ascii="Courier New" w:eastAsia="Times New Roman" w:hAnsi="Courier New" w:cs="Courier New"/>
-                <w:color w:val="000000"/>
-                <w:sz w:val="21"/>
-                <w:szCs w:val="21"/>
-                <w:lang w:eastAsia="en-ZA"/>
-              </w:rPr>
-              <w:t xml:space="preserve">               1.226650e-01  </w:t>
-            </w:r>
-            <w:proofErr w:type="spellStart"/>
-            <w:r>
-              <w:rPr>
-                <w:rFonts w:ascii="Courier New" w:eastAsia="Times New Roman" w:hAnsi="Courier New" w:cs="Courier New"/>
-                <w:color w:val="000000"/>
-                <w:sz w:val="21"/>
-                <w:szCs w:val="21"/>
-                <w:lang w:eastAsia="en-ZA"/>
-              </w:rPr>
-              <w:t>1.226650e-01</w:t>
-            </w:r>
-            <w:proofErr w:type="spellEnd"/>
-            <w:r>
-              <w:rPr>
-                <w:rFonts w:ascii="Courier New" w:eastAsia="Times New Roman" w:hAnsi="Courier New" w:cs="Courier New"/>
-                <w:color w:val="000000"/>
-                <w:sz w:val="21"/>
-                <w:szCs w:val="21"/>
-                <w:lang w:eastAsia="en-ZA"/>
-              </w:rPr>
-              <w:t xml:space="preserve">  </w:t>
-            </w:r>
-            <w:proofErr w:type="spellStart"/>
-            <w:r>
-              <w:rPr>
-                <w:rFonts w:ascii="Courier New" w:eastAsia="Times New Roman" w:hAnsi="Courier New" w:cs="Courier New"/>
-                <w:color w:val="000000"/>
-                <w:sz w:val="21"/>
-                <w:szCs w:val="21"/>
-                <w:lang w:eastAsia="en-ZA"/>
-              </w:rPr>
-              <w:t>1.226650e-01</w:t>
-            </w:r>
-            <w:proofErr w:type="spellEnd"/>
-          </w:p>
-          <w:p>
-            <w:pPr>
-              <w:shd w:val="clear" w:color="auto" w:fill="FFFFFF"/>
-              <w:tabs>
-                <w:tab w:val="left" w:pos="916"/>
-                <w:tab w:val="left" w:pos="1832"/>
-                <w:tab w:val="left" w:pos="2748"/>
-                <w:tab w:val="left" w:pos="3664"/>
-                <w:tab w:val="left" w:pos="4580"/>
-                <w:tab w:val="left" w:pos="5496"/>
-                <w:tab w:val="left" w:pos="6412"/>
-                <w:tab w:val="left" w:pos="7328"/>
-                <w:tab w:val="left" w:pos="8244"/>
-                <w:tab w:val="left" w:pos="9160"/>
-                <w:tab w:val="left" w:pos="10076"/>
-                <w:tab w:val="left" w:pos="10992"/>
-                <w:tab w:val="left" w:pos="11908"/>
-                <w:tab w:val="left" w:pos="12824"/>
-                <w:tab w:val="left" w:pos="13740"/>
-                <w:tab w:val="left" w:pos="14656"/>
-              </w:tabs>
-              <w:wordWrap w:val="0"/>
-              <w:textAlignment w:val="baseline"/>
-              <w:rPr>
-                <w:rFonts w:ascii="Courier New" w:eastAsia="Times New Roman" w:hAnsi="Courier New" w:cs="Courier New"/>
-                <w:color w:val="000000"/>
-                <w:sz w:val="21"/>
-                <w:szCs w:val="21"/>
-                <w:lang w:eastAsia="en-ZA"/>
-              </w:rPr>
-            </w:pPr>
-            <w:proofErr w:type="spellStart"/>
-            <w:r>
-              <w:rPr>
-                <w:rFonts w:ascii="Courier New" w:eastAsia="Times New Roman" w:hAnsi="Courier New" w:cs="Courier New"/>
-                <w:color w:val="000000"/>
-                <w:sz w:val="21"/>
-                <w:szCs w:val="21"/>
-                <w:lang w:eastAsia="en-ZA"/>
-              </w:rPr>
-              <w:t>Cl_i</w:t>
-            </w:r>
-            <w:proofErr w:type="spellEnd"/>
-            <w:r>
-              <w:rPr>
-                <w:rFonts w:ascii="Courier New" w:eastAsia="Times New Roman" w:hAnsi="Courier New" w:cs="Courier New"/>
-                <w:color w:val="000000"/>
-                <w:sz w:val="21"/>
-                <w:szCs w:val="21"/>
-                <w:lang w:eastAsia="en-ZA"/>
-              </w:rPr>
-              <w:t xml:space="preserve">              5.000000e-03  </w:t>
-            </w:r>
-            <w:proofErr w:type="spellStart"/>
-            <w:r>
-              <w:rPr>
-                <w:rFonts w:ascii="Courier New" w:eastAsia="Times New Roman" w:hAnsi="Courier New" w:cs="Courier New"/>
-                <w:color w:val="000000"/>
-                <w:sz w:val="21"/>
-                <w:szCs w:val="21"/>
-                <w:lang w:eastAsia="en-ZA"/>
-              </w:rPr>
-              <w:t>5.000000e-03</w:t>
-            </w:r>
-            <w:proofErr w:type="spellEnd"/>
-            <w:r>
-              <w:rPr>
-                <w:rFonts w:ascii="Courier New" w:eastAsia="Times New Roman" w:hAnsi="Courier New" w:cs="Courier New"/>
-                <w:color w:val="000000"/>
-                <w:sz w:val="21"/>
-                <w:szCs w:val="21"/>
-                <w:lang w:eastAsia="en-ZA"/>
-              </w:rPr>
-              <w:t xml:space="preserve">  </w:t>
-            </w:r>
-            <w:proofErr w:type="spellStart"/>
-            <w:r>
-              <w:rPr>
-                <w:rFonts w:ascii="Courier New" w:eastAsia="Times New Roman" w:hAnsi="Courier New" w:cs="Courier New"/>
-                <w:color w:val="000000"/>
-                <w:sz w:val="21"/>
-                <w:szCs w:val="21"/>
-                <w:lang w:eastAsia="en-ZA"/>
-              </w:rPr>
-              <w:t>5.000000e-03</w:t>
-            </w:r>
-            <w:proofErr w:type="spellEnd"/>
-          </w:p>
-          <w:p>
-            <w:pPr>
-              <w:shd w:val="clear" w:color="auto" w:fill="FFFFFF"/>
-              <w:tabs>
-                <w:tab w:val="left" w:pos="916"/>
-                <w:tab w:val="left" w:pos="1832"/>
-                <w:tab w:val="left" w:pos="2748"/>
-                <w:tab w:val="left" w:pos="3664"/>
-                <w:tab w:val="left" w:pos="4580"/>
-                <w:tab w:val="left" w:pos="5496"/>
-                <w:tab w:val="left" w:pos="6412"/>
-                <w:tab w:val="left" w:pos="7328"/>
-                <w:tab w:val="left" w:pos="8244"/>
-                <w:tab w:val="left" w:pos="9160"/>
-                <w:tab w:val="left" w:pos="10076"/>
-                <w:tab w:val="left" w:pos="10992"/>
-                <w:tab w:val="left" w:pos="11908"/>
-                <w:tab w:val="left" w:pos="12824"/>
-                <w:tab w:val="left" w:pos="13740"/>
-                <w:tab w:val="left" w:pos="14656"/>
-              </w:tabs>
-              <w:wordWrap w:val="0"/>
-              <w:textAlignment w:val="baseline"/>
-              <w:rPr>
-                <w:rFonts w:ascii="Courier New" w:eastAsia="Times New Roman" w:hAnsi="Courier New" w:cs="Courier New"/>
-                <w:color w:val="000000"/>
-                <w:sz w:val="21"/>
-                <w:szCs w:val="21"/>
-                <w:lang w:eastAsia="en-ZA"/>
-              </w:rPr>
-            </w:pPr>
-            <w:proofErr w:type="spellStart"/>
-            <w:r>
-              <w:rPr>
-                <w:rFonts w:ascii="Courier New" w:eastAsia="Times New Roman" w:hAnsi="Courier New" w:cs="Courier New"/>
-                <w:color w:val="000000"/>
-                <w:sz w:val="21"/>
-                <w:szCs w:val="21"/>
-                <w:lang w:eastAsia="en-ZA"/>
-              </w:rPr>
-              <w:t>X_i</w:t>
-            </w:r>
-            <w:proofErr w:type="spellEnd"/>
-            <w:r>
-              <w:rPr>
-                <w:rFonts w:ascii="Courier New" w:eastAsia="Times New Roman" w:hAnsi="Courier New" w:cs="Courier New"/>
-                <w:color w:val="000000"/>
-                <w:sz w:val="21"/>
-                <w:szCs w:val="21"/>
-                <w:lang w:eastAsia="en-ZA"/>
-              </w:rPr>
-              <w:t xml:space="preserve">               1.549000e-01  </w:t>
-            </w:r>
-            <w:proofErr w:type="spellStart"/>
-            <w:r>
-              <w:rPr>
-                <w:rFonts w:ascii="Courier New" w:eastAsia="Times New Roman" w:hAnsi="Courier New" w:cs="Courier New"/>
-                <w:color w:val="000000"/>
-                <w:sz w:val="21"/>
-                <w:szCs w:val="21"/>
-                <w:lang w:eastAsia="en-ZA"/>
-              </w:rPr>
-              <w:t>1.549000e-01</w:t>
-            </w:r>
-            <w:proofErr w:type="spellEnd"/>
-            <w:r>
-              <w:rPr>
-                <w:rFonts w:ascii="Courier New" w:eastAsia="Times New Roman" w:hAnsi="Courier New" w:cs="Courier New"/>
-                <w:color w:val="000000"/>
-                <w:sz w:val="21"/>
-                <w:szCs w:val="21"/>
-                <w:lang w:eastAsia="en-ZA"/>
-              </w:rPr>
-              <w:t xml:space="preserve">  </w:t>
-            </w:r>
-            <w:proofErr w:type="spellStart"/>
-            <w:r>
-              <w:rPr>
-                <w:rFonts w:ascii="Courier New" w:eastAsia="Times New Roman" w:hAnsi="Courier New" w:cs="Courier New"/>
-                <w:color w:val="000000"/>
-                <w:sz w:val="21"/>
-                <w:szCs w:val="21"/>
-                <w:lang w:eastAsia="en-ZA"/>
-              </w:rPr>
-              <w:t>1.549000e-01</w:t>
-            </w:r>
-            <w:proofErr w:type="spellEnd"/>
-          </w:p>
-          <w:p>
-            <w:pPr>
-              <w:shd w:val="clear" w:color="auto" w:fill="FFFFFF"/>
-              <w:tabs>
-                <w:tab w:val="left" w:pos="916"/>
-                <w:tab w:val="left" w:pos="1832"/>
-                <w:tab w:val="left" w:pos="2748"/>
-                <w:tab w:val="left" w:pos="3664"/>
-                <w:tab w:val="left" w:pos="4580"/>
-                <w:tab w:val="left" w:pos="5496"/>
-                <w:tab w:val="left" w:pos="6412"/>
-                <w:tab w:val="left" w:pos="7328"/>
-                <w:tab w:val="left" w:pos="8244"/>
-                <w:tab w:val="left" w:pos="9160"/>
-                <w:tab w:val="left" w:pos="10076"/>
-                <w:tab w:val="left" w:pos="10992"/>
-                <w:tab w:val="left" w:pos="11908"/>
-                <w:tab w:val="left" w:pos="12824"/>
-                <w:tab w:val="left" w:pos="13740"/>
-                <w:tab w:val="left" w:pos="14656"/>
-              </w:tabs>
-              <w:wordWrap w:val="0"/>
-              <w:textAlignment w:val="baseline"/>
-              <w:rPr>
-                <w:rFonts w:ascii="Courier New" w:eastAsia="Times New Roman" w:hAnsi="Courier New" w:cs="Courier New"/>
-                <w:color w:val="000000"/>
-                <w:sz w:val="21"/>
-                <w:szCs w:val="21"/>
-                <w:lang w:eastAsia="en-ZA"/>
-              </w:rPr>
-            </w:pPr>
-            <w:proofErr w:type="spellStart"/>
-            <w:r>
-              <w:rPr>
-                <w:rFonts w:ascii="Courier New" w:eastAsia="Times New Roman" w:hAnsi="Courier New" w:cs="Courier New"/>
-                <w:color w:val="000000"/>
-                <w:sz w:val="21"/>
-                <w:szCs w:val="21"/>
-                <w:lang w:eastAsia="en-ZA"/>
-              </w:rPr>
-              <w:t>z_i</w:t>
-            </w:r>
-            <w:proofErr w:type="spellEnd"/>
-            <w:r>
-              <w:rPr>
-                <w:rFonts w:ascii="Courier New" w:eastAsia="Times New Roman" w:hAnsi="Courier New" w:cs="Courier New"/>
-                <w:color w:val="000000"/>
-                <w:sz w:val="21"/>
-                <w:szCs w:val="21"/>
-                <w:lang w:eastAsia="en-ZA"/>
-              </w:rPr>
-              <w:t xml:space="preserve">              -8.500000e-01 -8.500000e-01 -8.500000e-01</w:t>
-            </w:r>
-          </w:p>
-          <w:p>
-            <w:pPr>
-              <w:shd w:val="clear" w:color="auto" w:fill="FFFFFF"/>
-              <w:tabs>
-                <w:tab w:val="left" w:pos="916"/>
-                <w:tab w:val="left" w:pos="1832"/>
-                <w:tab w:val="left" w:pos="2748"/>
-                <w:tab w:val="left" w:pos="3664"/>
-                <w:tab w:val="left" w:pos="4580"/>
-                <w:tab w:val="left" w:pos="5496"/>
-                <w:tab w:val="left" w:pos="6412"/>
-                <w:tab w:val="left" w:pos="7328"/>
-                <w:tab w:val="left" w:pos="8244"/>
-                <w:tab w:val="left" w:pos="9160"/>
-                <w:tab w:val="left" w:pos="10076"/>
-                <w:tab w:val="left" w:pos="10992"/>
-                <w:tab w:val="left" w:pos="11908"/>
-                <w:tab w:val="left" w:pos="12824"/>
-                <w:tab w:val="left" w:pos="13740"/>
-                <w:tab w:val="left" w:pos="14656"/>
-              </w:tabs>
-              <w:wordWrap w:val="0"/>
-              <w:textAlignment w:val="baseline"/>
-              <w:rPr>
-                <w:rFonts w:ascii="Courier New" w:eastAsia="Times New Roman" w:hAnsi="Courier New" w:cs="Courier New"/>
-                <w:color w:val="000000"/>
-                <w:sz w:val="21"/>
-                <w:szCs w:val="21"/>
-                <w:lang w:eastAsia="en-ZA"/>
-              </w:rPr>
-            </w:pPr>
-            <w:r>
-              <w:rPr>
-                <w:rFonts w:ascii="Courier New" w:eastAsia="Times New Roman" w:hAnsi="Courier New" w:cs="Courier New"/>
-                <w:color w:val="000000"/>
-                <w:sz w:val="21"/>
-                <w:szCs w:val="21"/>
-                <w:lang w:eastAsia="en-ZA"/>
-              </w:rPr>
-              <w:t xml:space="preserve">ATPase pump rate  1.036427e-06  </w:t>
-            </w:r>
-            <w:proofErr w:type="spellStart"/>
-            <w:r>
-              <w:rPr>
-                <w:rFonts w:ascii="Courier New" w:eastAsia="Times New Roman" w:hAnsi="Courier New" w:cs="Courier New"/>
-                <w:color w:val="000000"/>
-                <w:sz w:val="21"/>
-                <w:szCs w:val="21"/>
-                <w:lang w:eastAsia="en-ZA"/>
-              </w:rPr>
-              <w:t>1.036427e-06</w:t>
-            </w:r>
-            <w:proofErr w:type="spellEnd"/>
-            <w:r>
-              <w:rPr>
-                <w:rFonts w:ascii="Courier New" w:eastAsia="Times New Roman" w:hAnsi="Courier New" w:cs="Courier New"/>
-                <w:color w:val="000000"/>
-                <w:sz w:val="21"/>
-                <w:szCs w:val="21"/>
-                <w:lang w:eastAsia="en-ZA"/>
-              </w:rPr>
-              <w:t xml:space="preserve">  </w:t>
-            </w:r>
-            <w:proofErr w:type="spellStart"/>
-            <w:r>
-              <w:rPr>
-                <w:rFonts w:ascii="Courier New" w:eastAsia="Times New Roman" w:hAnsi="Courier New" w:cs="Courier New"/>
-                <w:color w:val="000000"/>
-                <w:sz w:val="21"/>
-                <w:szCs w:val="21"/>
-                <w:lang w:eastAsia="en-ZA"/>
-              </w:rPr>
-              <w:t>1.036427e-06</w:t>
-            </w:r>
-            <w:proofErr w:type="spellEnd"/>
-          </w:p>
-          <w:p>
-            <w:pPr>
-              <w:shd w:val="clear" w:color="auto" w:fill="FFFFFF"/>
-              <w:tabs>
-                <w:tab w:val="left" w:pos="916"/>
-                <w:tab w:val="left" w:pos="1832"/>
-                <w:tab w:val="left" w:pos="2748"/>
-                <w:tab w:val="left" w:pos="3664"/>
-                <w:tab w:val="left" w:pos="4580"/>
-                <w:tab w:val="left" w:pos="5496"/>
-                <w:tab w:val="left" w:pos="6412"/>
-                <w:tab w:val="left" w:pos="7328"/>
-                <w:tab w:val="left" w:pos="8244"/>
-                <w:tab w:val="left" w:pos="9160"/>
-                <w:tab w:val="left" w:pos="10076"/>
-                <w:tab w:val="left" w:pos="10992"/>
-                <w:tab w:val="left" w:pos="11908"/>
-                <w:tab w:val="left" w:pos="12824"/>
-                <w:tab w:val="left" w:pos="13740"/>
-                <w:tab w:val="left" w:pos="14656"/>
-              </w:tabs>
-              <w:wordWrap w:val="0"/>
-              <w:textAlignment w:val="baseline"/>
-              <w:rPr>
-                <w:rFonts w:ascii="Courier New" w:eastAsia="Times New Roman" w:hAnsi="Courier New" w:cs="Courier New"/>
-                <w:color w:val="000000"/>
-                <w:sz w:val="21"/>
-                <w:szCs w:val="21"/>
-                <w:lang w:eastAsia="en-ZA"/>
-              </w:rPr>
-            </w:pPr>
-            <w:r>
-              <w:rPr>
-                <w:rFonts w:ascii="Courier New" w:eastAsia="Times New Roman" w:hAnsi="Courier New" w:cs="Courier New"/>
-                <w:color w:val="000000"/>
-                <w:sz w:val="21"/>
-                <w:szCs w:val="21"/>
-                <w:lang w:eastAsia="en-ZA"/>
-              </w:rPr>
-              <w:t xml:space="preserve">KCC2 pump rate    2.072854e-08  </w:t>
-            </w:r>
-            <w:proofErr w:type="spellStart"/>
-            <w:r>
-              <w:rPr>
-                <w:rFonts w:ascii="Courier New" w:eastAsia="Times New Roman" w:hAnsi="Courier New" w:cs="Courier New"/>
-                <w:color w:val="000000"/>
-                <w:sz w:val="21"/>
-                <w:szCs w:val="21"/>
-                <w:lang w:eastAsia="en-ZA"/>
-              </w:rPr>
-              <w:t>2.072854e-08</w:t>
-            </w:r>
-            <w:proofErr w:type="spellEnd"/>
-            <w:r>
-              <w:rPr>
-                <w:rFonts w:ascii="Courier New" w:eastAsia="Times New Roman" w:hAnsi="Courier New" w:cs="Courier New"/>
-                <w:color w:val="000000"/>
-                <w:sz w:val="21"/>
-                <w:szCs w:val="21"/>
-                <w:lang w:eastAsia="en-ZA"/>
-              </w:rPr>
-              <w:t xml:space="preserve">  </w:t>
-            </w:r>
-            <w:proofErr w:type="spellStart"/>
-            <w:r>
-              <w:rPr>
-                <w:rFonts w:ascii="Courier New" w:eastAsia="Times New Roman" w:hAnsi="Courier New" w:cs="Courier New"/>
-                <w:color w:val="000000"/>
-                <w:sz w:val="21"/>
-                <w:szCs w:val="21"/>
-                <w:lang w:eastAsia="en-ZA"/>
-              </w:rPr>
-              <w:t>2.072854e-08</w:t>
-            </w:r>
-            <w:proofErr w:type="spellEnd"/>
-          </w:p>
-          <w:p>
-            <w:pPr>
-              <w:shd w:val="clear" w:color="auto" w:fill="FFFFFF"/>
-              <w:tabs>
-                <w:tab w:val="left" w:pos="916"/>
-                <w:tab w:val="left" w:pos="1832"/>
-                <w:tab w:val="left" w:pos="2748"/>
-                <w:tab w:val="left" w:pos="3664"/>
-                <w:tab w:val="left" w:pos="4580"/>
-                <w:tab w:val="left" w:pos="5496"/>
-                <w:tab w:val="left" w:pos="6412"/>
-                <w:tab w:val="left" w:pos="7328"/>
-                <w:tab w:val="left" w:pos="8244"/>
-                <w:tab w:val="left" w:pos="9160"/>
-                <w:tab w:val="left" w:pos="10076"/>
-                <w:tab w:val="left" w:pos="10992"/>
-                <w:tab w:val="left" w:pos="11908"/>
-                <w:tab w:val="left" w:pos="12824"/>
-                <w:tab w:val="left" w:pos="13740"/>
-                <w:tab w:val="left" w:pos="14656"/>
-              </w:tabs>
-              <w:wordWrap w:val="0"/>
-              <w:textAlignment w:val="baseline"/>
-              <w:rPr>
-                <w:rFonts w:ascii="Courier New" w:eastAsia="Times New Roman" w:hAnsi="Courier New" w:cs="Courier New"/>
-                <w:color w:val="000000"/>
-                <w:sz w:val="21"/>
-                <w:szCs w:val="21"/>
-                <w:lang w:eastAsia="en-ZA"/>
-              </w:rPr>
-            </w:pPr>
-            <w:proofErr w:type="spellStart"/>
-            <w:r>
-              <w:rPr>
-                <w:rFonts w:ascii="Courier New" w:eastAsia="Times New Roman" w:hAnsi="Courier New" w:cs="Courier New"/>
-                <w:color w:val="000000"/>
-                <w:sz w:val="21"/>
-                <w:szCs w:val="21"/>
-                <w:lang w:eastAsia="en-ZA"/>
-              </w:rPr>
-              <w:t>Vm</w:t>
-            </w:r>
-            <w:proofErr w:type="spellEnd"/>
-            <w:r>
-              <w:rPr>
-                <w:rFonts w:ascii="Courier New" w:eastAsia="Times New Roman" w:hAnsi="Courier New" w:cs="Courier New"/>
-                <w:color w:val="000000"/>
-                <w:sz w:val="21"/>
-                <w:szCs w:val="21"/>
-                <w:lang w:eastAsia="en-ZA"/>
-              </w:rPr>
-              <w:t xml:space="preserve">                0.000000e+00  </w:t>
-            </w:r>
-            <w:proofErr w:type="spellStart"/>
-            <w:r>
-              <w:rPr>
-                <w:rFonts w:ascii="Courier New" w:eastAsia="Times New Roman" w:hAnsi="Courier New" w:cs="Courier New"/>
-                <w:color w:val="000000"/>
-                <w:sz w:val="21"/>
-                <w:szCs w:val="21"/>
-                <w:lang w:eastAsia="en-ZA"/>
-              </w:rPr>
-              <w:t>0.000000e+00</w:t>
-            </w:r>
-            <w:proofErr w:type="spellEnd"/>
-            <w:r>
-              <w:rPr>
-                <w:rFonts w:ascii="Courier New" w:eastAsia="Times New Roman" w:hAnsi="Courier New" w:cs="Courier New"/>
-                <w:color w:val="000000"/>
-                <w:sz w:val="21"/>
-                <w:szCs w:val="21"/>
-                <w:lang w:eastAsia="en-ZA"/>
-              </w:rPr>
-              <w:t xml:space="preserve">  </w:t>
-            </w:r>
-            <w:proofErr w:type="spellStart"/>
-            <w:r>
-              <w:rPr>
-                <w:rFonts w:ascii="Courier New" w:eastAsia="Times New Roman" w:hAnsi="Courier New" w:cs="Courier New"/>
-                <w:color w:val="000000"/>
-                <w:sz w:val="21"/>
-                <w:szCs w:val="21"/>
-                <w:lang w:eastAsia="en-ZA"/>
-              </w:rPr>
-              <w:t>0.000000e+00</w:t>
-            </w:r>
-            <w:proofErr w:type="spellEnd"/>
-          </w:p>
-          <w:p>
-            <w:pPr>
-              <w:shd w:val="clear" w:color="auto" w:fill="FFFFFF"/>
-              <w:tabs>
-                <w:tab w:val="left" w:pos="916"/>
-                <w:tab w:val="left" w:pos="1832"/>
-                <w:tab w:val="left" w:pos="2748"/>
-                <w:tab w:val="left" w:pos="3664"/>
-                <w:tab w:val="left" w:pos="4580"/>
-                <w:tab w:val="left" w:pos="5496"/>
-                <w:tab w:val="left" w:pos="6412"/>
-                <w:tab w:val="left" w:pos="7328"/>
-                <w:tab w:val="left" w:pos="8244"/>
-                <w:tab w:val="left" w:pos="9160"/>
-                <w:tab w:val="left" w:pos="10076"/>
-                <w:tab w:val="left" w:pos="10992"/>
-                <w:tab w:val="left" w:pos="11908"/>
-                <w:tab w:val="left" w:pos="12824"/>
-                <w:tab w:val="left" w:pos="13740"/>
-                <w:tab w:val="left" w:pos="14656"/>
-              </w:tabs>
-              <w:wordWrap w:val="0"/>
-              <w:textAlignment w:val="baseline"/>
-              <w:rPr>
-                <w:rFonts w:ascii="Courier New" w:eastAsia="Times New Roman" w:hAnsi="Courier New" w:cs="Courier New"/>
-                <w:color w:val="000000"/>
-                <w:sz w:val="21"/>
-                <w:szCs w:val="21"/>
-                <w:lang w:eastAsia="en-ZA"/>
-              </w:rPr>
-            </w:pPr>
-            <w:proofErr w:type="spellStart"/>
-            <w:r>
-              <w:rPr>
-                <w:rFonts w:ascii="Courier New" w:eastAsia="Times New Roman" w:hAnsi="Courier New" w:cs="Courier New"/>
-                <w:color w:val="000000"/>
-                <w:sz w:val="21"/>
-                <w:szCs w:val="21"/>
-                <w:lang w:eastAsia="en-ZA"/>
-              </w:rPr>
-              <w:t>Ek</w:t>
-            </w:r>
-            <w:proofErr w:type="spellEnd"/>
-            <w:r>
-              <w:rPr>
-                <w:rFonts w:ascii="Courier New" w:eastAsia="Times New Roman" w:hAnsi="Courier New" w:cs="Courier New"/>
-                <w:color w:val="000000"/>
-                <w:sz w:val="21"/>
-                <w:szCs w:val="21"/>
-                <w:lang w:eastAsia="en-ZA"/>
-              </w:rPr>
-              <w:t xml:space="preserve">                0.000000e+00  </w:t>
-            </w:r>
-            <w:proofErr w:type="spellStart"/>
-            <w:r>
-              <w:rPr>
-                <w:rFonts w:ascii="Courier New" w:eastAsia="Times New Roman" w:hAnsi="Courier New" w:cs="Courier New"/>
-                <w:color w:val="000000"/>
-                <w:sz w:val="21"/>
-                <w:szCs w:val="21"/>
-                <w:lang w:eastAsia="en-ZA"/>
-              </w:rPr>
-              <w:t>0.000000e+00</w:t>
-            </w:r>
-            <w:proofErr w:type="spellEnd"/>
-            <w:r>
-              <w:rPr>
-                <w:rFonts w:ascii="Courier New" w:eastAsia="Times New Roman" w:hAnsi="Courier New" w:cs="Courier New"/>
-                <w:color w:val="000000"/>
-                <w:sz w:val="21"/>
-                <w:szCs w:val="21"/>
-                <w:lang w:eastAsia="en-ZA"/>
-              </w:rPr>
-              <w:t xml:space="preserve">  </w:t>
-            </w:r>
-            <w:proofErr w:type="spellStart"/>
-            <w:r>
-              <w:rPr>
-                <w:rFonts w:ascii="Courier New" w:eastAsia="Times New Roman" w:hAnsi="Courier New" w:cs="Courier New"/>
-                <w:color w:val="000000"/>
-                <w:sz w:val="21"/>
-                <w:szCs w:val="21"/>
-                <w:lang w:eastAsia="en-ZA"/>
-              </w:rPr>
-              <w:t>0.000000e+00</w:t>
-            </w:r>
-            <w:proofErr w:type="spellEnd"/>
-          </w:p>
-          <w:p>
-            <w:pPr>
-              <w:shd w:val="clear" w:color="auto" w:fill="FFFFFF"/>
-              <w:tabs>
-                <w:tab w:val="left" w:pos="916"/>
-                <w:tab w:val="left" w:pos="1832"/>
-                <w:tab w:val="left" w:pos="2748"/>
-                <w:tab w:val="left" w:pos="3664"/>
-                <w:tab w:val="left" w:pos="4580"/>
-                <w:tab w:val="left" w:pos="5496"/>
-                <w:tab w:val="left" w:pos="6412"/>
-                <w:tab w:val="left" w:pos="7328"/>
-                <w:tab w:val="left" w:pos="8244"/>
-                <w:tab w:val="left" w:pos="9160"/>
-                <w:tab w:val="left" w:pos="10076"/>
-                <w:tab w:val="left" w:pos="10992"/>
-                <w:tab w:val="left" w:pos="11908"/>
-                <w:tab w:val="left" w:pos="12824"/>
-                <w:tab w:val="left" w:pos="13740"/>
-                <w:tab w:val="left" w:pos="14656"/>
-              </w:tabs>
-              <w:wordWrap w:val="0"/>
-              <w:textAlignment w:val="baseline"/>
-              <w:rPr>
-                <w:rFonts w:ascii="Courier New" w:eastAsia="Times New Roman" w:hAnsi="Courier New" w:cs="Courier New"/>
-                <w:color w:val="000000"/>
-                <w:sz w:val="21"/>
-                <w:szCs w:val="21"/>
-                <w:lang w:eastAsia="en-ZA"/>
-              </w:rPr>
-            </w:pPr>
-            <w:proofErr w:type="spellStart"/>
-            <w:r>
-              <w:rPr>
-                <w:rFonts w:ascii="Courier New" w:eastAsia="Times New Roman" w:hAnsi="Courier New" w:cs="Courier New"/>
-                <w:color w:val="000000"/>
-                <w:sz w:val="21"/>
-                <w:szCs w:val="21"/>
-                <w:lang w:eastAsia="en-ZA"/>
-              </w:rPr>
-              <w:t>ECl</w:t>
-            </w:r>
-            <w:proofErr w:type="spellEnd"/>
-            <w:r>
-              <w:rPr>
-                <w:rFonts w:ascii="Courier New" w:eastAsia="Times New Roman" w:hAnsi="Courier New" w:cs="Courier New"/>
-                <w:color w:val="000000"/>
-                <w:sz w:val="21"/>
-                <w:szCs w:val="21"/>
-                <w:lang w:eastAsia="en-ZA"/>
-              </w:rPr>
-              <w:t xml:space="preserve">               0.000000e+00  </w:t>
-            </w:r>
-            <w:proofErr w:type="spellStart"/>
-            <w:r>
-              <w:rPr>
-                <w:rFonts w:ascii="Courier New" w:eastAsia="Times New Roman" w:hAnsi="Courier New" w:cs="Courier New"/>
-                <w:color w:val="000000"/>
-                <w:sz w:val="21"/>
-                <w:szCs w:val="21"/>
-                <w:lang w:eastAsia="en-ZA"/>
-              </w:rPr>
-              <w:t>0.000000e+00</w:t>
-            </w:r>
-            <w:proofErr w:type="spellEnd"/>
-            <w:r>
-              <w:rPr>
-                <w:rFonts w:ascii="Courier New" w:eastAsia="Times New Roman" w:hAnsi="Courier New" w:cs="Courier New"/>
-                <w:color w:val="000000"/>
-                <w:sz w:val="21"/>
-                <w:szCs w:val="21"/>
-                <w:lang w:eastAsia="en-ZA"/>
-              </w:rPr>
-              <w:t xml:space="preserve">  </w:t>
-            </w:r>
-            <w:proofErr w:type="spellStart"/>
-            <w:r>
-              <w:rPr>
-                <w:rFonts w:ascii="Courier New" w:eastAsia="Times New Roman" w:hAnsi="Courier New" w:cs="Courier New"/>
-                <w:color w:val="000000"/>
-                <w:sz w:val="21"/>
-                <w:szCs w:val="21"/>
-                <w:lang w:eastAsia="en-ZA"/>
-              </w:rPr>
-              <w:t>0.000000e+00</w:t>
-            </w:r>
-            <w:proofErr w:type="spellEnd"/>
+              <w:t>Radius            5.000000e-05  5.000000e-05  5.000000e-05</w:t>
+            </w:r>
+          </w:p>
+          <w:p>
+            <w:pPr>
+              <w:shd w:val="clear" w:color="auto" w:fill="FFFFFF"/>
+              <w:tabs>
+                <w:tab w:val="left" w:pos="916"/>
+                <w:tab w:val="left" w:pos="1832"/>
+                <w:tab w:val="left" w:pos="2748"/>
+                <w:tab w:val="left" w:pos="3664"/>
+                <w:tab w:val="left" w:pos="4580"/>
+                <w:tab w:val="left" w:pos="5496"/>
+                <w:tab w:val="left" w:pos="6412"/>
+                <w:tab w:val="left" w:pos="7328"/>
+                <w:tab w:val="left" w:pos="8244"/>
+                <w:tab w:val="left" w:pos="9160"/>
+                <w:tab w:val="left" w:pos="10076"/>
+                <w:tab w:val="left" w:pos="10992"/>
+                <w:tab w:val="left" w:pos="11908"/>
+                <w:tab w:val="left" w:pos="12824"/>
+                <w:tab w:val="left" w:pos="13740"/>
+                <w:tab w:val="left" w:pos="14656"/>
+              </w:tabs>
+              <w:wordWrap w:val="0"/>
+              <w:textAlignment w:val="baseline"/>
+              <w:rPr>
+                <w:rFonts w:ascii="Courier New" w:eastAsia="Times New Roman" w:hAnsi="Courier New" w:cs="Courier New"/>
+                <w:color w:val="000000"/>
+                <w:sz w:val="21"/>
+                <w:szCs w:val="21"/>
+                <w:lang w:eastAsia="en-ZA"/>
+              </w:rPr>
+            </w:pPr>
+            <w:r>
+              <w:rPr>
+                <w:rFonts w:ascii="Courier New" w:eastAsia="Times New Roman" w:hAnsi="Courier New" w:cs="Courier New"/>
+                <w:color w:val="000000"/>
+                <w:sz w:val="21"/>
+                <w:szCs w:val="21"/>
+                <w:lang w:eastAsia="en-ZA"/>
+              </w:rPr>
+              <w:t>Length            2.500000e-04  2.500000e-04  2.500000e-04</w:t>
+            </w:r>
+          </w:p>
+          <w:p>
+            <w:pPr>
+              <w:shd w:val="clear" w:color="auto" w:fill="FFFFFF"/>
+              <w:tabs>
+                <w:tab w:val="left" w:pos="916"/>
+                <w:tab w:val="left" w:pos="1832"/>
+                <w:tab w:val="left" w:pos="2748"/>
+                <w:tab w:val="left" w:pos="3664"/>
+                <w:tab w:val="left" w:pos="4580"/>
+                <w:tab w:val="left" w:pos="5496"/>
+                <w:tab w:val="left" w:pos="6412"/>
+                <w:tab w:val="left" w:pos="7328"/>
+                <w:tab w:val="left" w:pos="8244"/>
+                <w:tab w:val="left" w:pos="9160"/>
+                <w:tab w:val="left" w:pos="10076"/>
+                <w:tab w:val="left" w:pos="10992"/>
+                <w:tab w:val="left" w:pos="11908"/>
+                <w:tab w:val="left" w:pos="12824"/>
+                <w:tab w:val="left" w:pos="13740"/>
+                <w:tab w:val="left" w:pos="14656"/>
+              </w:tabs>
+              <w:wordWrap w:val="0"/>
+              <w:textAlignment w:val="baseline"/>
+              <w:rPr>
+                <w:rFonts w:ascii="Courier New" w:eastAsia="Times New Roman" w:hAnsi="Courier New" w:cs="Courier New"/>
+                <w:color w:val="000000"/>
+                <w:sz w:val="21"/>
+                <w:szCs w:val="21"/>
+                <w:lang w:eastAsia="en-ZA"/>
+              </w:rPr>
+            </w:pPr>
+            <w:r>
+              <w:rPr>
+                <w:rFonts w:ascii="Courier New" w:eastAsia="Times New Roman" w:hAnsi="Courier New" w:cs="Courier New"/>
+                <w:color w:val="000000"/>
+                <w:sz w:val="21"/>
+                <w:szCs w:val="21"/>
+                <w:lang w:eastAsia="en-ZA"/>
+              </w:rPr>
+              <w:t>Volume            1.963495e-12  1.963495e-12  1.963495e-12</w:t>
+            </w:r>
+          </w:p>
+          <w:p>
+            <w:pPr>
+              <w:shd w:val="clear" w:color="auto" w:fill="FFFFFF"/>
+              <w:tabs>
+                <w:tab w:val="left" w:pos="916"/>
+                <w:tab w:val="left" w:pos="1832"/>
+                <w:tab w:val="left" w:pos="2748"/>
+                <w:tab w:val="left" w:pos="3664"/>
+                <w:tab w:val="left" w:pos="4580"/>
+                <w:tab w:val="left" w:pos="5496"/>
+                <w:tab w:val="left" w:pos="6412"/>
+                <w:tab w:val="left" w:pos="7328"/>
+                <w:tab w:val="left" w:pos="8244"/>
+                <w:tab w:val="left" w:pos="9160"/>
+                <w:tab w:val="left" w:pos="10076"/>
+                <w:tab w:val="left" w:pos="10992"/>
+                <w:tab w:val="left" w:pos="11908"/>
+                <w:tab w:val="left" w:pos="12824"/>
+                <w:tab w:val="left" w:pos="13740"/>
+                <w:tab w:val="left" w:pos="14656"/>
+              </w:tabs>
+              <w:wordWrap w:val="0"/>
+              <w:textAlignment w:val="baseline"/>
+              <w:rPr>
+                <w:rFonts w:ascii="Courier New" w:eastAsia="Times New Roman" w:hAnsi="Courier New" w:cs="Courier New"/>
+                <w:color w:val="000000"/>
+                <w:sz w:val="21"/>
+                <w:szCs w:val="21"/>
+                <w:lang w:eastAsia="en-ZA"/>
+              </w:rPr>
+            </w:pPr>
+            <w:r>
+              <w:rPr>
+                <w:rFonts w:ascii="Courier New" w:eastAsia="Times New Roman" w:hAnsi="Courier New" w:cs="Courier New"/>
+                <w:color w:val="000000"/>
+                <w:sz w:val="21"/>
+                <w:szCs w:val="21"/>
+                <w:lang w:eastAsia="en-ZA"/>
+              </w:rPr>
+              <w:t>Na_i              1.400000e-02  1.400000e-02  1.400000e-02</w:t>
+            </w:r>
+          </w:p>
+          <w:p>
+            <w:pPr>
+              <w:shd w:val="clear" w:color="auto" w:fill="FFFFFF"/>
+              <w:tabs>
+                <w:tab w:val="left" w:pos="916"/>
+                <w:tab w:val="left" w:pos="1832"/>
+                <w:tab w:val="left" w:pos="2748"/>
+                <w:tab w:val="left" w:pos="3664"/>
+                <w:tab w:val="left" w:pos="4580"/>
+                <w:tab w:val="left" w:pos="5496"/>
+                <w:tab w:val="left" w:pos="6412"/>
+                <w:tab w:val="left" w:pos="7328"/>
+                <w:tab w:val="left" w:pos="8244"/>
+                <w:tab w:val="left" w:pos="9160"/>
+                <w:tab w:val="left" w:pos="10076"/>
+                <w:tab w:val="left" w:pos="10992"/>
+                <w:tab w:val="left" w:pos="11908"/>
+                <w:tab w:val="left" w:pos="12824"/>
+                <w:tab w:val="left" w:pos="13740"/>
+                <w:tab w:val="left" w:pos="14656"/>
+              </w:tabs>
+              <w:wordWrap w:val="0"/>
+              <w:textAlignment w:val="baseline"/>
+              <w:rPr>
+                <w:rFonts w:ascii="Courier New" w:eastAsia="Times New Roman" w:hAnsi="Courier New" w:cs="Courier New"/>
+                <w:color w:val="000000"/>
+                <w:sz w:val="21"/>
+                <w:szCs w:val="21"/>
+                <w:lang w:eastAsia="en-ZA"/>
+              </w:rPr>
+            </w:pPr>
+            <w:r>
+              <w:rPr>
+                <w:rFonts w:ascii="Courier New" w:eastAsia="Times New Roman" w:hAnsi="Courier New" w:cs="Courier New"/>
+                <w:color w:val="000000"/>
+                <w:sz w:val="21"/>
+                <w:szCs w:val="21"/>
+                <w:lang w:eastAsia="en-ZA"/>
+              </w:rPr>
+              <w:t>K_i               1.226650e-01  1.226650e-01  1.226650e-01</w:t>
+            </w:r>
+          </w:p>
+          <w:p>
+            <w:pPr>
+              <w:shd w:val="clear" w:color="auto" w:fill="FFFFFF"/>
+              <w:tabs>
+                <w:tab w:val="left" w:pos="916"/>
+                <w:tab w:val="left" w:pos="1832"/>
+                <w:tab w:val="left" w:pos="2748"/>
+                <w:tab w:val="left" w:pos="3664"/>
+                <w:tab w:val="left" w:pos="4580"/>
+                <w:tab w:val="left" w:pos="5496"/>
+                <w:tab w:val="left" w:pos="6412"/>
+                <w:tab w:val="left" w:pos="7328"/>
+                <w:tab w:val="left" w:pos="8244"/>
+                <w:tab w:val="left" w:pos="9160"/>
+                <w:tab w:val="left" w:pos="10076"/>
+                <w:tab w:val="left" w:pos="10992"/>
+                <w:tab w:val="left" w:pos="11908"/>
+                <w:tab w:val="left" w:pos="12824"/>
+                <w:tab w:val="left" w:pos="13740"/>
+                <w:tab w:val="left" w:pos="14656"/>
+              </w:tabs>
+              <w:wordWrap w:val="0"/>
+              <w:textAlignment w:val="baseline"/>
+              <w:rPr>
+                <w:rFonts w:ascii="Courier New" w:eastAsia="Times New Roman" w:hAnsi="Courier New" w:cs="Courier New"/>
+                <w:color w:val="000000"/>
+                <w:sz w:val="21"/>
+                <w:szCs w:val="21"/>
+                <w:lang w:eastAsia="en-ZA"/>
+              </w:rPr>
+            </w:pPr>
+            <w:r>
+              <w:rPr>
+                <w:rFonts w:ascii="Courier New" w:eastAsia="Times New Roman" w:hAnsi="Courier New" w:cs="Courier New"/>
+                <w:color w:val="000000"/>
+                <w:sz w:val="21"/>
+                <w:szCs w:val="21"/>
+                <w:lang w:eastAsia="en-ZA"/>
+              </w:rPr>
+              <w:t>Cl_i              5.000000e-03  5.000000e-03  5.000000e-03</w:t>
+            </w:r>
+          </w:p>
+          <w:p>
+            <w:pPr>
+              <w:shd w:val="clear" w:color="auto" w:fill="FFFFFF"/>
+              <w:tabs>
+                <w:tab w:val="left" w:pos="916"/>
+                <w:tab w:val="left" w:pos="1832"/>
+                <w:tab w:val="left" w:pos="2748"/>
+                <w:tab w:val="left" w:pos="3664"/>
+                <w:tab w:val="left" w:pos="4580"/>
+                <w:tab w:val="left" w:pos="5496"/>
+                <w:tab w:val="left" w:pos="6412"/>
+                <w:tab w:val="left" w:pos="7328"/>
+                <w:tab w:val="left" w:pos="8244"/>
+                <w:tab w:val="left" w:pos="9160"/>
+                <w:tab w:val="left" w:pos="10076"/>
+                <w:tab w:val="left" w:pos="10992"/>
+                <w:tab w:val="left" w:pos="11908"/>
+                <w:tab w:val="left" w:pos="12824"/>
+                <w:tab w:val="left" w:pos="13740"/>
+                <w:tab w:val="left" w:pos="14656"/>
+              </w:tabs>
+              <w:wordWrap w:val="0"/>
+              <w:textAlignment w:val="baseline"/>
+              <w:rPr>
+                <w:rFonts w:ascii="Courier New" w:eastAsia="Times New Roman" w:hAnsi="Courier New" w:cs="Courier New"/>
+                <w:color w:val="000000"/>
+                <w:sz w:val="21"/>
+                <w:szCs w:val="21"/>
+                <w:lang w:eastAsia="en-ZA"/>
+              </w:rPr>
+            </w:pPr>
+            <w:r>
+              <w:rPr>
+                <w:rFonts w:ascii="Courier New" w:eastAsia="Times New Roman" w:hAnsi="Courier New" w:cs="Courier New"/>
+                <w:color w:val="000000"/>
+                <w:sz w:val="21"/>
+                <w:szCs w:val="21"/>
+                <w:lang w:eastAsia="en-ZA"/>
+              </w:rPr>
+              <w:t>X_i               1.549000e-01  1.549000e-01  1.549000e-01</w:t>
+            </w:r>
+          </w:p>
+          <w:p>
+            <w:pPr>
+              <w:shd w:val="clear" w:color="auto" w:fill="FFFFFF"/>
+              <w:tabs>
+                <w:tab w:val="left" w:pos="916"/>
+                <w:tab w:val="left" w:pos="1832"/>
+                <w:tab w:val="left" w:pos="2748"/>
+                <w:tab w:val="left" w:pos="3664"/>
+                <w:tab w:val="left" w:pos="4580"/>
+                <w:tab w:val="left" w:pos="5496"/>
+                <w:tab w:val="left" w:pos="6412"/>
+                <w:tab w:val="left" w:pos="7328"/>
+                <w:tab w:val="left" w:pos="8244"/>
+                <w:tab w:val="left" w:pos="9160"/>
+                <w:tab w:val="left" w:pos="10076"/>
+                <w:tab w:val="left" w:pos="10992"/>
+                <w:tab w:val="left" w:pos="11908"/>
+                <w:tab w:val="left" w:pos="12824"/>
+                <w:tab w:val="left" w:pos="13740"/>
+                <w:tab w:val="left" w:pos="14656"/>
+              </w:tabs>
+              <w:wordWrap w:val="0"/>
+              <w:textAlignment w:val="baseline"/>
+              <w:rPr>
+                <w:rFonts w:ascii="Courier New" w:eastAsia="Times New Roman" w:hAnsi="Courier New" w:cs="Courier New"/>
+                <w:color w:val="000000"/>
+                <w:sz w:val="21"/>
+                <w:szCs w:val="21"/>
+                <w:lang w:eastAsia="en-ZA"/>
+              </w:rPr>
+            </w:pPr>
+            <w:r>
+              <w:rPr>
+                <w:rFonts w:ascii="Courier New" w:eastAsia="Times New Roman" w:hAnsi="Courier New" w:cs="Courier New"/>
+                <w:color w:val="000000"/>
+                <w:sz w:val="21"/>
+                <w:szCs w:val="21"/>
+                <w:lang w:eastAsia="en-ZA"/>
+              </w:rPr>
+              <w:t>z_i              -8.500000e-01 -8.500000e-01 -8.500000e-01</w:t>
+            </w:r>
+          </w:p>
+          <w:p>
+            <w:pPr>
+              <w:shd w:val="clear" w:color="auto" w:fill="FFFFFF"/>
+              <w:tabs>
+                <w:tab w:val="left" w:pos="916"/>
+                <w:tab w:val="left" w:pos="1832"/>
+                <w:tab w:val="left" w:pos="2748"/>
+                <w:tab w:val="left" w:pos="3664"/>
+                <w:tab w:val="left" w:pos="4580"/>
+                <w:tab w:val="left" w:pos="5496"/>
+                <w:tab w:val="left" w:pos="6412"/>
+                <w:tab w:val="left" w:pos="7328"/>
+                <w:tab w:val="left" w:pos="8244"/>
+                <w:tab w:val="left" w:pos="9160"/>
+                <w:tab w:val="left" w:pos="10076"/>
+                <w:tab w:val="left" w:pos="10992"/>
+                <w:tab w:val="left" w:pos="11908"/>
+                <w:tab w:val="left" w:pos="12824"/>
+                <w:tab w:val="left" w:pos="13740"/>
+                <w:tab w:val="left" w:pos="14656"/>
+              </w:tabs>
+              <w:wordWrap w:val="0"/>
+              <w:textAlignment w:val="baseline"/>
+              <w:rPr>
+                <w:rFonts w:ascii="Courier New" w:eastAsia="Times New Roman" w:hAnsi="Courier New" w:cs="Courier New"/>
+                <w:color w:val="000000"/>
+                <w:sz w:val="21"/>
+                <w:szCs w:val="21"/>
+                <w:lang w:eastAsia="en-ZA"/>
+              </w:rPr>
+            </w:pPr>
+            <w:r>
+              <w:rPr>
+                <w:rFonts w:ascii="Courier New" w:eastAsia="Times New Roman" w:hAnsi="Courier New" w:cs="Courier New"/>
+                <w:color w:val="000000"/>
+                <w:sz w:val="21"/>
+                <w:szCs w:val="21"/>
+                <w:lang w:eastAsia="en-ZA"/>
+              </w:rPr>
+              <w:t>ATPase pump rate  1.036427e-06  1.036427e-06  1.036427e-06</w:t>
+            </w:r>
+          </w:p>
+          <w:p>
+            <w:pPr>
+              <w:shd w:val="clear" w:color="auto" w:fill="FFFFFF"/>
+              <w:tabs>
+                <w:tab w:val="left" w:pos="916"/>
+                <w:tab w:val="left" w:pos="1832"/>
+                <w:tab w:val="left" w:pos="2748"/>
+                <w:tab w:val="left" w:pos="3664"/>
+                <w:tab w:val="left" w:pos="4580"/>
+                <w:tab w:val="left" w:pos="5496"/>
+                <w:tab w:val="left" w:pos="6412"/>
+                <w:tab w:val="left" w:pos="7328"/>
+                <w:tab w:val="left" w:pos="8244"/>
+                <w:tab w:val="left" w:pos="9160"/>
+                <w:tab w:val="left" w:pos="10076"/>
+                <w:tab w:val="left" w:pos="10992"/>
+                <w:tab w:val="left" w:pos="11908"/>
+                <w:tab w:val="left" w:pos="12824"/>
+                <w:tab w:val="left" w:pos="13740"/>
+                <w:tab w:val="left" w:pos="14656"/>
+              </w:tabs>
+              <w:wordWrap w:val="0"/>
+              <w:textAlignment w:val="baseline"/>
+              <w:rPr>
+                <w:rFonts w:ascii="Courier New" w:eastAsia="Times New Roman" w:hAnsi="Courier New" w:cs="Courier New"/>
+                <w:color w:val="000000"/>
+                <w:sz w:val="21"/>
+                <w:szCs w:val="21"/>
+                <w:lang w:eastAsia="en-ZA"/>
+              </w:rPr>
+            </w:pPr>
+            <w:r>
+              <w:rPr>
+                <w:rFonts w:ascii="Courier New" w:eastAsia="Times New Roman" w:hAnsi="Courier New" w:cs="Courier New"/>
+                <w:color w:val="000000"/>
+                <w:sz w:val="21"/>
+                <w:szCs w:val="21"/>
+                <w:lang w:eastAsia="en-ZA"/>
+              </w:rPr>
+              <w:t>KCC2 pump rate    2.072854e-08  2.072854e-08  2.072854e-08</w:t>
+            </w:r>
+          </w:p>
+          <w:p>
+            <w:pPr>
+              <w:shd w:val="clear" w:color="auto" w:fill="FFFFFF"/>
+              <w:tabs>
+                <w:tab w:val="left" w:pos="916"/>
+                <w:tab w:val="left" w:pos="1832"/>
+                <w:tab w:val="left" w:pos="2748"/>
+                <w:tab w:val="left" w:pos="3664"/>
+                <w:tab w:val="left" w:pos="4580"/>
+                <w:tab w:val="left" w:pos="5496"/>
+                <w:tab w:val="left" w:pos="6412"/>
+                <w:tab w:val="left" w:pos="7328"/>
+                <w:tab w:val="left" w:pos="8244"/>
+                <w:tab w:val="left" w:pos="9160"/>
+                <w:tab w:val="left" w:pos="10076"/>
+                <w:tab w:val="left" w:pos="10992"/>
+                <w:tab w:val="left" w:pos="11908"/>
+                <w:tab w:val="left" w:pos="12824"/>
+                <w:tab w:val="left" w:pos="13740"/>
+                <w:tab w:val="left" w:pos="14656"/>
+              </w:tabs>
+              <w:wordWrap w:val="0"/>
+              <w:textAlignment w:val="baseline"/>
+              <w:rPr>
+                <w:rFonts w:ascii="Courier New" w:eastAsia="Times New Roman" w:hAnsi="Courier New" w:cs="Courier New"/>
+                <w:color w:val="000000"/>
+                <w:sz w:val="21"/>
+                <w:szCs w:val="21"/>
+                <w:lang w:eastAsia="en-ZA"/>
+              </w:rPr>
+            </w:pPr>
+            <w:r>
+              <w:rPr>
+                <w:rFonts w:ascii="Courier New" w:eastAsia="Times New Roman" w:hAnsi="Courier New" w:cs="Courier New"/>
+                <w:color w:val="000000"/>
+                <w:sz w:val="21"/>
+                <w:szCs w:val="21"/>
+                <w:lang w:eastAsia="en-ZA"/>
+              </w:rPr>
+              <w:t>Vm                0.000000e+00  0.000000e+00  0.000000e+00</w:t>
+            </w:r>
+          </w:p>
+          <w:p>
+            <w:pPr>
+              <w:shd w:val="clear" w:color="auto" w:fill="FFFFFF"/>
+              <w:tabs>
+                <w:tab w:val="left" w:pos="916"/>
+                <w:tab w:val="left" w:pos="1832"/>
+                <w:tab w:val="left" w:pos="2748"/>
+                <w:tab w:val="left" w:pos="3664"/>
+                <w:tab w:val="left" w:pos="4580"/>
+                <w:tab w:val="left" w:pos="5496"/>
+                <w:tab w:val="left" w:pos="6412"/>
+                <w:tab w:val="left" w:pos="7328"/>
+                <w:tab w:val="left" w:pos="8244"/>
+                <w:tab w:val="left" w:pos="9160"/>
+                <w:tab w:val="left" w:pos="10076"/>
+                <w:tab w:val="left" w:pos="10992"/>
+                <w:tab w:val="left" w:pos="11908"/>
+                <w:tab w:val="left" w:pos="12824"/>
+                <w:tab w:val="left" w:pos="13740"/>
+                <w:tab w:val="left" w:pos="14656"/>
+              </w:tabs>
+              <w:wordWrap w:val="0"/>
+              <w:textAlignment w:val="baseline"/>
+              <w:rPr>
+                <w:rFonts w:ascii="Courier New" w:eastAsia="Times New Roman" w:hAnsi="Courier New" w:cs="Courier New"/>
+                <w:color w:val="000000"/>
+                <w:sz w:val="21"/>
+                <w:szCs w:val="21"/>
+                <w:lang w:eastAsia="en-ZA"/>
+              </w:rPr>
+            </w:pPr>
+            <w:r>
+              <w:rPr>
+                <w:rFonts w:ascii="Courier New" w:eastAsia="Times New Roman" w:hAnsi="Courier New" w:cs="Courier New"/>
+                <w:color w:val="000000"/>
+                <w:sz w:val="21"/>
+                <w:szCs w:val="21"/>
+                <w:lang w:eastAsia="en-ZA"/>
+              </w:rPr>
+              <w:t>Ek                0.000000e+00  0.000000e+00  0.000000e+00</w:t>
+            </w:r>
+          </w:p>
+          <w:p>
+            <w:pPr>
+              <w:shd w:val="clear" w:color="auto" w:fill="FFFFFF"/>
+              <w:tabs>
+                <w:tab w:val="left" w:pos="916"/>
+                <w:tab w:val="left" w:pos="1832"/>
+                <w:tab w:val="left" w:pos="2748"/>
+                <w:tab w:val="left" w:pos="3664"/>
+                <w:tab w:val="left" w:pos="4580"/>
+                <w:tab w:val="left" w:pos="5496"/>
+                <w:tab w:val="left" w:pos="6412"/>
+                <w:tab w:val="left" w:pos="7328"/>
+                <w:tab w:val="left" w:pos="8244"/>
+                <w:tab w:val="left" w:pos="9160"/>
+                <w:tab w:val="left" w:pos="10076"/>
+                <w:tab w:val="left" w:pos="10992"/>
+                <w:tab w:val="left" w:pos="11908"/>
+                <w:tab w:val="left" w:pos="12824"/>
+                <w:tab w:val="left" w:pos="13740"/>
+                <w:tab w:val="left" w:pos="14656"/>
+              </w:tabs>
+              <w:wordWrap w:val="0"/>
+              <w:textAlignment w:val="baseline"/>
+              <w:rPr>
+                <w:rFonts w:ascii="Courier New" w:eastAsia="Times New Roman" w:hAnsi="Courier New" w:cs="Courier New"/>
+                <w:color w:val="000000"/>
+                <w:sz w:val="21"/>
+                <w:szCs w:val="21"/>
+                <w:lang w:eastAsia="en-ZA"/>
+              </w:rPr>
+            </w:pPr>
+            <w:r>
+              <w:rPr>
+                <w:rFonts w:ascii="Courier New" w:eastAsia="Times New Roman" w:hAnsi="Courier New" w:cs="Courier New"/>
+                <w:color w:val="000000"/>
+                <w:sz w:val="21"/>
+                <w:szCs w:val="21"/>
+                <w:lang w:eastAsia="en-ZA"/>
+              </w:rPr>
+              <w:t>ECl               0.000000e+00  0.000000e+00  0.000000e+00</w:t>
+            </w:r>
           </w:p>
           <w:p>
             <w:pPr>
@@ -1927,29 +1410,7 @@
                 <w:szCs w:val="21"/>
                 <w:lang w:eastAsia="en-ZA"/>
               </w:rPr>
-              <w:t>Timestep (</w:t>
-            </w:r>
-            <w:proofErr w:type="spellStart"/>
-            <w:r>
-              <w:rPr>
-                <w:rFonts w:ascii="Courier New" w:eastAsia="Times New Roman" w:hAnsi="Courier New" w:cs="Courier New"/>
-                <w:color w:val="000000"/>
-                <w:sz w:val="21"/>
-                <w:szCs w:val="21"/>
-                <w:lang w:eastAsia="en-ZA"/>
-              </w:rPr>
-              <w:t>ms</w:t>
-            </w:r>
-            <w:proofErr w:type="spellEnd"/>
-            <w:r>
-              <w:rPr>
-                <w:rFonts w:ascii="Courier New" w:eastAsia="Times New Roman" w:hAnsi="Courier New" w:cs="Courier New"/>
-                <w:color w:val="000000"/>
-                <w:sz w:val="21"/>
-                <w:szCs w:val="21"/>
-                <w:lang w:eastAsia="en-ZA"/>
-              </w:rPr>
-              <w:t>): 1.0</w:t>
+              <w:t>Timestep (ms): 1.0</w:t>
             </w:r>
           </w:p>
           <w:p>
@@ -1992,55 +1453,7 @@
                 <w:highlight w:val="yellow"/>
                 <w:lang w:eastAsia="en-ZA"/>
               </w:rPr>
-              <w:t>ATPase Model type: J_ATP = p * (</w:t>
-            </w:r>
-            <w:proofErr w:type="spellStart"/>
-            <w:r>
-              <w:rPr>
-                <w:rFonts w:ascii="Courier New" w:eastAsia="Times New Roman" w:hAnsi="Courier New" w:cs="Courier New"/>
-                <w:color w:val="000000"/>
-                <w:sz w:val="21"/>
-                <w:szCs w:val="21"/>
-                <w:highlight w:val="yellow"/>
-                <w:lang w:eastAsia="en-ZA"/>
-              </w:rPr>
-              <w:t>Na_in</w:t>
-            </w:r>
-            <w:proofErr w:type="spellEnd"/>
-            <w:r>
-              <w:rPr>
-                <w:rFonts w:ascii="Courier New" w:eastAsia="Times New Roman" w:hAnsi="Courier New" w:cs="Courier New"/>
-                <w:color w:val="000000"/>
-                <w:sz w:val="21"/>
-                <w:szCs w:val="21"/>
-                <w:highlight w:val="yellow"/>
-                <w:lang w:eastAsia="en-ZA"/>
-              </w:rPr>
-              <w:t>/</w:t>
-            </w:r>
-            <w:proofErr w:type="spellStart"/>
-            <w:r>
-              <w:rPr>
-                <w:rFonts w:ascii="Courier New" w:eastAsia="Times New Roman" w:hAnsi="Courier New" w:cs="Courier New"/>
-                <w:color w:val="000000"/>
-                <w:sz w:val="21"/>
-                <w:szCs w:val="21"/>
-                <w:highlight w:val="yellow"/>
-                <w:lang w:eastAsia="en-ZA"/>
-              </w:rPr>
-              <w:t>Na_out</w:t>
-            </w:r>
-            <w:proofErr w:type="spellEnd"/>
-            <w:r>
-              <w:rPr>
-                <w:rFonts w:ascii="Courier New" w:eastAsia="Times New Roman" w:hAnsi="Courier New" w:cs="Courier New"/>
-                <w:color w:val="000000"/>
-                <w:sz w:val="21"/>
-                <w:szCs w:val="21"/>
-                <w:highlight w:val="yellow"/>
-                <w:lang w:eastAsia="en-ZA"/>
-              </w:rPr>
-              <w:t>)^3</w:t>
+              <w:t>ATPase Model type: J_ATP = p * (Na_in/Na_out)^3</w:t>
             </w:r>
           </w:p>
           <w:p>
@@ -2434,6 +1847,9 @@
           </w:tcPr>
           <w:p>
             <w:r>
+              <w:rPr>
+                <w:noProof/>
+              </w:rPr>
               <w:drawing>
                 <wp:inline distT="0" distB="0" distL="0" distR="0" wp14:anchorId="63BD7ED0" wp14:editId="77B6DFC7">
                   <wp:extent cx="3315163" cy="2534004"/>
@@ -2492,6 +1908,9 @@
           </w:tcPr>
           <w:p>
             <w:r>
+              <w:rPr>
+                <w:noProof/>
+              </w:rPr>
               <w:drawing>
                 <wp:inline distT="0" distB="0" distL="0" distR="0" wp14:anchorId="6DCC874B" wp14:editId="6918A37C">
                   <wp:extent cx="4905936" cy="3601455"/>
@@ -2544,6 +1963,9 @@
           </w:tcPr>
           <w:p>
             <w:r>
+              <w:rPr>
+                <w:noProof/>
+              </w:rPr>
               <w:drawing>
                 <wp:inline distT="0" distB="0" distL="0" distR="0" wp14:anchorId="69F570F1" wp14:editId="2172DD61">
                   <wp:extent cx="4959395" cy="3483005"/>
@@ -2596,6 +2018,9 @@
           </w:tcPr>
           <w:p>
             <w:r>
+              <w:rPr>
+                <w:noProof/>
+              </w:rPr>
               <w:drawing>
                 <wp:inline distT="0" distB="0" distL="0" distR="0" wp14:anchorId="636BB4C2" wp14:editId="0ED8228C">
                   <wp:extent cx="4795678" cy="3269201"/>
@@ -2648,6 +2073,9 @@
           </w:tcPr>
           <w:p>
             <w:r>
+              <w:rPr>
+                <w:noProof/>
+              </w:rPr>
               <w:drawing>
                 <wp:inline distT="0" distB="0" distL="0" distR="0" wp14:anchorId="035B542B" wp14:editId="4104B030">
                   <wp:extent cx="4334414" cy="2360427"/>
@@ -2704,6 +2132,9 @@
           </w:tcPr>
           <w:p>
             <w:r>
+              <w:rPr>
+                <w:noProof/>
+              </w:rPr>
               <w:drawing>
                 <wp:inline distT="0" distB="0" distL="0" distR="0" wp14:anchorId="7923C429" wp14:editId="68C68ECE">
                   <wp:extent cx="4871042" cy="2828939"/>
@@ -2922,6 +2353,9 @@
           <w:p/>
           <w:p>
             <w:r>
+              <w:rPr>
+                <w:noProof/>
+              </w:rPr>
               <w:drawing>
                 <wp:inline distT="0" distB="0" distL="0" distR="0" wp14:anchorId="04CAD594" wp14:editId="2BF49110">
                   <wp:extent cx="3615070" cy="3467850"/>
@@ -3078,36 +2512,8 @@
                 <w:sz w:val="21"/>
                 <w:szCs w:val="21"/>
               </w:rPr>
-              <w:t xml:space="preserve">Radius            5.000000e-05  </w:t>
-            </w:r>
-            <w:proofErr w:type="spellStart"/>
-            <w:r>
-              <w:rPr>
-                <w:color w:val="000000"/>
-                <w:sz w:val="21"/>
-                <w:szCs w:val="21"/>
-              </w:rPr>
-              <w:t>5.000000e-05</w:t>
-            </w:r>
-            <w:proofErr w:type="spellEnd"/>
-            <w:r>
-              <w:rPr>
-                <w:color w:val="000000"/>
-                <w:sz w:val="21"/>
-                <w:szCs w:val="21"/>
-              </w:rPr>
-              <w:t xml:space="preserve">  </w:t>
-            </w:r>
-            <w:proofErr w:type="spellStart"/>
-            <w:r>
-              <w:rPr>
-                <w:color w:val="000000"/>
-                <w:sz w:val="21"/>
-                <w:szCs w:val="21"/>
-              </w:rPr>
-              <w:t>5.000000e-05</w:t>
-            </w:r>
-            <w:proofErr w:type="spellEnd"/>
+              <w:t>Radius            5.000000e-05  5.000000e-05  5.000000e-05</w:t>
+            </w:r>
           </w:p>
           <w:p>
             <w:pPr>
@@ -3127,36 +2533,8 @@
                 <w:sz w:val="21"/>
                 <w:szCs w:val="21"/>
               </w:rPr>
-              <w:t xml:space="preserve">Length            2.500000e-04  </w:t>
-            </w:r>
-            <w:proofErr w:type="spellStart"/>
-            <w:r>
-              <w:rPr>
-                <w:color w:val="000000"/>
-                <w:sz w:val="21"/>
-                <w:szCs w:val="21"/>
-              </w:rPr>
-              <w:t>2.500000e-04</w:t>
-            </w:r>
-            <w:proofErr w:type="spellEnd"/>
-            <w:r>
-              <w:rPr>
-                <w:color w:val="000000"/>
-                <w:sz w:val="21"/>
-                <w:szCs w:val="21"/>
-              </w:rPr>
-              <w:t xml:space="preserve">  </w:t>
-            </w:r>
-            <w:proofErr w:type="spellStart"/>
-            <w:r>
-              <w:rPr>
-                <w:color w:val="000000"/>
-                <w:sz w:val="21"/>
-                <w:szCs w:val="21"/>
-              </w:rPr>
-              <w:t>2.500000e-04</w:t>
-            </w:r>
-            <w:proofErr w:type="spellEnd"/>
+              <w:t>Length            2.500000e-04  2.500000e-04  2.500000e-04</w:t>
+            </w:r>
           </w:p>
           <w:p>
             <w:pPr>
@@ -3176,36 +2554,8 @@
                 <w:sz w:val="21"/>
                 <w:szCs w:val="21"/>
               </w:rPr>
-              <w:t xml:space="preserve">Volume            1.963495e-12  </w:t>
-            </w:r>
-            <w:proofErr w:type="spellStart"/>
-            <w:r>
-              <w:rPr>
-                <w:color w:val="000000"/>
-                <w:sz w:val="21"/>
-                <w:szCs w:val="21"/>
-              </w:rPr>
-              <w:t>1.963495e-12</w:t>
-            </w:r>
-            <w:proofErr w:type="spellEnd"/>
-            <w:r>
-              <w:rPr>
-                <w:color w:val="000000"/>
-                <w:sz w:val="21"/>
-                <w:szCs w:val="21"/>
-              </w:rPr>
-              <w:t xml:space="preserve">  </w:t>
-            </w:r>
-            <w:proofErr w:type="spellStart"/>
-            <w:r>
-              <w:rPr>
-                <w:color w:val="000000"/>
-                <w:sz w:val="21"/>
-                <w:szCs w:val="21"/>
-              </w:rPr>
-              <w:t>1.963495e-12</w:t>
-            </w:r>
-            <w:proofErr w:type="spellEnd"/>
+              <w:t>Volume            1.963495e-12  1.963495e-12  1.963495e-12</w:t>
+            </w:r>
           </w:p>
           <w:p>
             <w:pPr>
@@ -3219,52 +2569,14 @@
                 <w:szCs w:val="21"/>
               </w:rPr>
             </w:pPr>
-            <w:proofErr w:type="spellStart"/>
-            <w:r>
-              <w:rPr>
-                <w:color w:val="000000"/>
-                <w:sz w:val="21"/>
-                <w:szCs w:val="21"/>
-              </w:rPr>
-              <w:t>Na_i</w:t>
-            </w:r>
-            <w:proofErr w:type="spellEnd"/>
-            <w:r>
-              <w:rPr>
-                <w:color w:val="000000"/>
-                <w:sz w:val="21"/>
-                <w:szCs w:val="21"/>
-              </w:rPr>
-              <w:t xml:space="preserve">              1.400000e-02  </w:t>
-            </w:r>
-            <w:proofErr w:type="spellStart"/>
-            <w:r>
-              <w:rPr>
-                <w:color w:val="000000"/>
-                <w:sz w:val="21"/>
-                <w:szCs w:val="21"/>
-              </w:rPr>
-              <w:t>1.400000e-02</w:t>
-            </w:r>
-            <w:proofErr w:type="spellEnd"/>
-            <w:r>
-              <w:rPr>
-                <w:color w:val="000000"/>
-                <w:sz w:val="21"/>
-                <w:szCs w:val="21"/>
-              </w:rPr>
-              <w:t xml:space="preserve">  </w:t>
-            </w:r>
-            <w:proofErr w:type="spellStart"/>
-            <w:r>
-              <w:rPr>
-                <w:color w:val="000000"/>
-                <w:sz w:val="21"/>
-                <w:szCs w:val="21"/>
-              </w:rPr>
-              <w:t>1.400000e-02</w:t>
-            </w:r>
-            <w:proofErr w:type="spellEnd"/>
+            <w:r>
+              <w:rPr>
+                <w:color w:val="000000"/>
+                <w:sz w:val="21"/>
+                <w:szCs w:val="21"/>
+              </w:rPr>
+              <w:t>Na_i              1.400000e-02  1.400000e-02  1.400000e-02</w:t>
+            </w:r>
           </w:p>
           <w:p>
             <w:pPr>
@@ -3278,52 +2590,14 @@
                 <w:szCs w:val="21"/>
               </w:rPr>
             </w:pPr>
-            <w:proofErr w:type="spellStart"/>
-            <w:r>
-              <w:rPr>
-                <w:color w:val="000000"/>
-                <w:sz w:val="21"/>
-                <w:szCs w:val="21"/>
-              </w:rPr>
-              <w:t>K_i</w:t>
-            </w:r>
-            <w:proofErr w:type="spellEnd"/>
-            <w:r>
-              <w:rPr>
-                <w:color w:val="000000"/>
-                <w:sz w:val="21"/>
-                <w:szCs w:val="21"/>
-              </w:rPr>
-              <w:t xml:space="preserve">               1.226650e-01  </w:t>
-            </w:r>
-            <w:proofErr w:type="spellStart"/>
-            <w:r>
-              <w:rPr>
-                <w:color w:val="000000"/>
-                <w:sz w:val="21"/>
-                <w:szCs w:val="21"/>
-              </w:rPr>
-              <w:t>1.226650e-01</w:t>
-            </w:r>
-            <w:proofErr w:type="spellEnd"/>
-            <w:r>
-              <w:rPr>
-                <w:color w:val="000000"/>
-                <w:sz w:val="21"/>
-                <w:szCs w:val="21"/>
-              </w:rPr>
-              <w:t xml:space="preserve">  </w:t>
-            </w:r>
-            <w:proofErr w:type="spellStart"/>
-            <w:r>
-              <w:rPr>
-                <w:color w:val="000000"/>
-                <w:sz w:val="21"/>
-                <w:szCs w:val="21"/>
-              </w:rPr>
-              <w:t>1.226650e-01</w:t>
-            </w:r>
-            <w:proofErr w:type="spellEnd"/>
+            <w:r>
+              <w:rPr>
+                <w:color w:val="000000"/>
+                <w:sz w:val="21"/>
+                <w:szCs w:val="21"/>
+              </w:rPr>
+              <w:t>K_i               1.226650e-01  1.226650e-01  1.226650e-01</w:t>
+            </w:r>
           </w:p>
           <w:p>
             <w:pPr>
@@ -3337,52 +2611,14 @@
                 <w:szCs w:val="21"/>
               </w:rPr>
             </w:pPr>
-            <w:proofErr w:type="spellStart"/>
-            <w:r>
-              <w:rPr>
-                <w:color w:val="000000"/>
-                <w:sz w:val="21"/>
-                <w:szCs w:val="21"/>
-              </w:rPr>
-              <w:t>Cl_i</w:t>
-            </w:r>
-            <w:proofErr w:type="spellEnd"/>
-            <w:r>
-              <w:rPr>
-                <w:color w:val="000000"/>
-                <w:sz w:val="21"/>
-                <w:szCs w:val="21"/>
-              </w:rPr>
-              <w:t xml:space="preserve">              5.000000e-03  </w:t>
-            </w:r>
-            <w:proofErr w:type="spellStart"/>
-            <w:r>
-              <w:rPr>
-                <w:color w:val="000000"/>
-                <w:sz w:val="21"/>
-                <w:szCs w:val="21"/>
-              </w:rPr>
-              <w:t>5.000000e-03</w:t>
-            </w:r>
-            <w:proofErr w:type="spellEnd"/>
-            <w:r>
-              <w:rPr>
-                <w:color w:val="000000"/>
-                <w:sz w:val="21"/>
-                <w:szCs w:val="21"/>
-              </w:rPr>
-              <w:t xml:space="preserve">  </w:t>
-            </w:r>
-            <w:proofErr w:type="spellStart"/>
-            <w:r>
-              <w:rPr>
-                <w:color w:val="000000"/>
-                <w:sz w:val="21"/>
-                <w:szCs w:val="21"/>
-              </w:rPr>
-              <w:t>5.000000e-03</w:t>
-            </w:r>
-            <w:proofErr w:type="spellEnd"/>
+            <w:r>
+              <w:rPr>
+                <w:color w:val="000000"/>
+                <w:sz w:val="21"/>
+                <w:szCs w:val="21"/>
+              </w:rPr>
+              <w:t>Cl_i              5.000000e-03  5.000000e-03  5.000000e-03</w:t>
+            </w:r>
           </w:p>
           <w:p>
             <w:pPr>
@@ -3396,52 +2632,14 @@
                 <w:szCs w:val="21"/>
               </w:rPr>
             </w:pPr>
-            <w:proofErr w:type="spellStart"/>
-            <w:r>
-              <w:rPr>
-                <w:color w:val="000000"/>
-                <w:sz w:val="21"/>
-                <w:szCs w:val="21"/>
-              </w:rPr>
-              <w:t>X_i</w:t>
-            </w:r>
-            <w:proofErr w:type="spellEnd"/>
-            <w:r>
-              <w:rPr>
-                <w:color w:val="000000"/>
-                <w:sz w:val="21"/>
-                <w:szCs w:val="21"/>
-              </w:rPr>
-              <w:t xml:space="preserve">               1.549000e-01  </w:t>
-            </w:r>
-            <w:proofErr w:type="spellStart"/>
-            <w:r>
-              <w:rPr>
-                <w:color w:val="000000"/>
-                <w:sz w:val="21"/>
-                <w:szCs w:val="21"/>
-              </w:rPr>
-              <w:t>1.549000e-01</w:t>
-            </w:r>
-            <w:proofErr w:type="spellEnd"/>
-            <w:r>
-              <w:rPr>
-                <w:color w:val="000000"/>
-                <w:sz w:val="21"/>
-                <w:szCs w:val="21"/>
-              </w:rPr>
-              <w:t xml:space="preserve">  </w:t>
-            </w:r>
-            <w:proofErr w:type="spellStart"/>
-            <w:r>
-              <w:rPr>
-                <w:color w:val="000000"/>
-                <w:sz w:val="21"/>
-                <w:szCs w:val="21"/>
-              </w:rPr>
-              <w:t>1.549000e-01</w:t>
-            </w:r>
-            <w:proofErr w:type="spellEnd"/>
+            <w:r>
+              <w:rPr>
+                <w:color w:val="000000"/>
+                <w:sz w:val="21"/>
+                <w:szCs w:val="21"/>
+              </w:rPr>
+              <w:t>X_i               1.549000e-01  1.549000e-01  1.549000e-01</w:t>
+            </w:r>
           </w:p>
           <w:p>
             <w:pPr>
@@ -3455,23 +2653,13 @@
                 <w:szCs w:val="21"/>
               </w:rPr>
             </w:pPr>
-            <w:proofErr w:type="spellStart"/>
-            <w:r>
-              <w:rPr>
-                <w:color w:val="000000"/>
-                <w:sz w:val="21"/>
-                <w:szCs w:val="21"/>
-              </w:rPr>
-              <w:t>z_i</w:t>
-            </w:r>
-            <w:proofErr w:type="spellEnd"/>
-            <w:r>
-              <w:rPr>
-                <w:color w:val="000000"/>
-                <w:sz w:val="21"/>
-                <w:szCs w:val="21"/>
-              </w:rPr>
-              <w:t xml:space="preserve">              -8.500000e-01 -8.500000e-01 -8.500000e-01</w:t>
+            <w:r>
+              <w:rPr>
+                <w:color w:val="000000"/>
+                <w:sz w:val="21"/>
+                <w:szCs w:val="21"/>
+              </w:rPr>
+              <w:t>z_i              -8.500000e-01 -8.500000e-01 -8.500000e-01</w:t>
             </w:r>
           </w:p>
           <w:p>
@@ -3492,36 +2680,8 @@
                 <w:sz w:val="21"/>
                 <w:szCs w:val="21"/>
               </w:rPr>
-              <w:t xml:space="preserve">ATPase pump rate  1.036427e-06  </w:t>
-            </w:r>
-            <w:proofErr w:type="spellStart"/>
-            <w:r>
-              <w:rPr>
-                <w:color w:val="000000"/>
-                <w:sz w:val="21"/>
-                <w:szCs w:val="21"/>
-              </w:rPr>
-              <w:t>1.036427e-06</w:t>
-            </w:r>
-            <w:proofErr w:type="spellEnd"/>
-            <w:r>
-              <w:rPr>
-                <w:color w:val="000000"/>
-                <w:sz w:val="21"/>
-                <w:szCs w:val="21"/>
-              </w:rPr>
-              <w:t xml:space="preserve">  </w:t>
-            </w:r>
-            <w:proofErr w:type="spellStart"/>
-            <w:r>
-              <w:rPr>
-                <w:color w:val="000000"/>
-                <w:sz w:val="21"/>
-                <w:szCs w:val="21"/>
-              </w:rPr>
-              <w:t>1.036427e-06</w:t>
-            </w:r>
-            <w:proofErr w:type="spellEnd"/>
+              <w:t>ATPase pump rate  1.036427e-06  1.036427e-06  1.036427e-06</w:t>
+            </w:r>
           </w:p>
           <w:p>
             <w:pPr>
@@ -3541,36 +2701,8 @@
                 <w:sz w:val="21"/>
                 <w:szCs w:val="21"/>
               </w:rPr>
-              <w:t xml:space="preserve">KCC2 pump rate    2.072854e-08  </w:t>
-            </w:r>
-            <w:proofErr w:type="spellStart"/>
-            <w:r>
-              <w:rPr>
-                <w:color w:val="000000"/>
-                <w:sz w:val="21"/>
-                <w:szCs w:val="21"/>
-              </w:rPr>
-              <w:t>2.072854e-08</w:t>
-            </w:r>
-            <w:proofErr w:type="spellEnd"/>
-            <w:r>
-              <w:rPr>
-                <w:color w:val="000000"/>
-                <w:sz w:val="21"/>
-                <w:szCs w:val="21"/>
-              </w:rPr>
-              <w:t xml:space="preserve">  </w:t>
-            </w:r>
-            <w:proofErr w:type="spellStart"/>
-            <w:r>
-              <w:rPr>
-                <w:color w:val="000000"/>
-                <w:sz w:val="21"/>
-                <w:szCs w:val="21"/>
-              </w:rPr>
-              <w:t>2.072854e-08</w:t>
-            </w:r>
-            <w:proofErr w:type="spellEnd"/>
+              <w:t>KCC2 pump rate    2.072854e-08  2.072854e-08  2.072854e-08</w:t>
+            </w:r>
           </w:p>
           <w:p>
             <w:pPr>
@@ -3584,52 +2716,14 @@
                 <w:szCs w:val="21"/>
               </w:rPr>
             </w:pPr>
-            <w:proofErr w:type="spellStart"/>
-            <w:r>
-              <w:rPr>
-                <w:color w:val="000000"/>
-                <w:sz w:val="21"/>
-                <w:szCs w:val="21"/>
-              </w:rPr>
-              <w:t>Vm</w:t>
-            </w:r>
-            <w:proofErr w:type="spellEnd"/>
-            <w:r>
-              <w:rPr>
-                <w:color w:val="000000"/>
-                <w:sz w:val="21"/>
-                <w:szCs w:val="21"/>
-              </w:rPr>
-              <w:t xml:space="preserve">                0.000000e+00  </w:t>
-            </w:r>
-            <w:proofErr w:type="spellStart"/>
-            <w:r>
-              <w:rPr>
-                <w:color w:val="000000"/>
-                <w:sz w:val="21"/>
-                <w:szCs w:val="21"/>
-              </w:rPr>
-              <w:t>0.000000e+00</w:t>
-            </w:r>
-            <w:proofErr w:type="spellEnd"/>
-            <w:r>
-              <w:rPr>
-                <w:color w:val="000000"/>
-                <w:sz w:val="21"/>
-                <w:szCs w:val="21"/>
-              </w:rPr>
-              <w:t xml:space="preserve">  </w:t>
-            </w:r>
-            <w:proofErr w:type="spellStart"/>
-            <w:r>
-              <w:rPr>
-                <w:color w:val="000000"/>
-                <w:sz w:val="21"/>
-                <w:szCs w:val="21"/>
-              </w:rPr>
-              <w:t>0.000000e+00</w:t>
-            </w:r>
-            <w:proofErr w:type="spellEnd"/>
+            <w:r>
+              <w:rPr>
+                <w:color w:val="000000"/>
+                <w:sz w:val="21"/>
+                <w:szCs w:val="21"/>
+              </w:rPr>
+              <w:t>Vm                0.000000e+00  0.000000e+00  0.000000e+00</w:t>
+            </w:r>
           </w:p>
           <w:p>
             <w:pPr>
@@ -3643,52 +2737,14 @@
                 <w:szCs w:val="21"/>
               </w:rPr>
             </w:pPr>
-            <w:proofErr w:type="spellStart"/>
-            <w:r>
-              <w:rPr>
-                <w:color w:val="000000"/>
-                <w:sz w:val="21"/>
-                <w:szCs w:val="21"/>
-              </w:rPr>
-              <w:t>Ek</w:t>
-            </w:r>
-            <w:proofErr w:type="spellEnd"/>
-            <w:r>
-              <w:rPr>
-                <w:color w:val="000000"/>
-                <w:sz w:val="21"/>
-                <w:szCs w:val="21"/>
-              </w:rPr>
-              <w:t xml:space="preserve">                0.000000e+00  </w:t>
-            </w:r>
-            <w:proofErr w:type="spellStart"/>
-            <w:r>
-              <w:rPr>
-                <w:color w:val="000000"/>
-                <w:sz w:val="21"/>
-                <w:szCs w:val="21"/>
-              </w:rPr>
-              <w:t>0.000000e+00</w:t>
-            </w:r>
-            <w:proofErr w:type="spellEnd"/>
-            <w:r>
-              <w:rPr>
-                <w:color w:val="000000"/>
-                <w:sz w:val="21"/>
-                <w:szCs w:val="21"/>
-              </w:rPr>
-              <w:t xml:space="preserve">  </w:t>
-            </w:r>
-            <w:proofErr w:type="spellStart"/>
-            <w:r>
-              <w:rPr>
-                <w:color w:val="000000"/>
-                <w:sz w:val="21"/>
-                <w:szCs w:val="21"/>
-              </w:rPr>
-              <w:t>0.000000e+00</w:t>
-            </w:r>
-            <w:proofErr w:type="spellEnd"/>
+            <w:r>
+              <w:rPr>
+                <w:color w:val="000000"/>
+                <w:sz w:val="21"/>
+                <w:szCs w:val="21"/>
+              </w:rPr>
+              <w:t>Ek                0.000000e+00  0.000000e+00  0.000000e+00</w:t>
+            </w:r>
           </w:p>
           <w:p>
             <w:pPr>
@@ -3702,52 +2758,14 @@
                 <w:szCs w:val="21"/>
               </w:rPr>
             </w:pPr>
-            <w:proofErr w:type="spellStart"/>
-            <w:r>
-              <w:rPr>
-                <w:color w:val="000000"/>
-                <w:sz w:val="21"/>
-                <w:szCs w:val="21"/>
-              </w:rPr>
-              <w:t>ECl</w:t>
-            </w:r>
-            <w:proofErr w:type="spellEnd"/>
-            <w:r>
-              <w:rPr>
-                <w:color w:val="000000"/>
-                <w:sz w:val="21"/>
-                <w:szCs w:val="21"/>
-              </w:rPr>
-              <w:t xml:space="preserve">               0.000000e+00  </w:t>
-            </w:r>
-            <w:proofErr w:type="spellStart"/>
-            <w:r>
-              <w:rPr>
-                <w:color w:val="000000"/>
-                <w:sz w:val="21"/>
-                <w:szCs w:val="21"/>
-              </w:rPr>
-              <w:t>0.000000e+00</w:t>
-            </w:r>
-            <w:proofErr w:type="spellEnd"/>
-            <w:r>
-              <w:rPr>
-                <w:color w:val="000000"/>
-                <w:sz w:val="21"/>
-                <w:szCs w:val="21"/>
-              </w:rPr>
-              <w:t xml:space="preserve">  </w:t>
-            </w:r>
-            <w:proofErr w:type="spellStart"/>
-            <w:r>
-              <w:rPr>
-                <w:color w:val="000000"/>
-                <w:sz w:val="21"/>
-                <w:szCs w:val="21"/>
-              </w:rPr>
-              <w:t>0.000000e+00</w:t>
-            </w:r>
-            <w:proofErr w:type="spellEnd"/>
+            <w:r>
+              <w:rPr>
+                <w:color w:val="000000"/>
+                <w:sz w:val="21"/>
+                <w:szCs w:val="21"/>
+              </w:rPr>
+              <w:t>ECl               0.000000e+00  0.000000e+00  0.000000e+00</w:t>
+            </w:r>
           </w:p>
           <w:p>
             <w:pPr>
@@ -4025,25 +3043,7 @@
                 <w:sz w:val="21"/>
                 <w:szCs w:val="21"/>
               </w:rPr>
-              <w:t>Timestep (</w:t>
-            </w:r>
-            <w:proofErr w:type="spellStart"/>
-            <w:r>
-              <w:rPr>
-                <w:color w:val="000000"/>
-                <w:sz w:val="21"/>
-                <w:szCs w:val="21"/>
-              </w:rPr>
-              <w:t>ms</w:t>
-            </w:r>
-            <w:proofErr w:type="spellEnd"/>
-            <w:r>
-              <w:rPr>
-                <w:color w:val="000000"/>
-                <w:sz w:val="21"/>
-                <w:szCs w:val="21"/>
-              </w:rPr>
-              <w:t>): 1.0</w:t>
+              <w:t>Timestep (ms): 1.0</w:t>
             </w:r>
           </w:p>
           <w:p>
@@ -4270,6 +3270,9 @@
           </w:tcPr>
           <w:p>
             <w:r>
+              <w:rPr>
+                <w:noProof/>
+              </w:rPr>
               <w:drawing>
                 <wp:inline distT="0" distB="0" distL="0" distR="0" wp14:anchorId="234C0EF0" wp14:editId="37E5D8DE">
                   <wp:extent cx="3029373" cy="2562583"/>
@@ -4327,6 +3330,9 @@
           </w:tcPr>
           <w:p>
             <w:r>
+              <w:rPr>
+                <w:noProof/>
+              </w:rPr>
               <w:drawing>
                 <wp:inline distT="0" distB="0" distL="0" distR="0" wp14:anchorId="7AB752CE" wp14:editId="09C99EB8">
                   <wp:extent cx="4412512" cy="3190345"/>
@@ -4379,6 +3385,9 @@
           </w:tcPr>
           <w:p>
             <w:r>
+              <w:rPr>
+                <w:noProof/>
+              </w:rPr>
               <w:drawing>
                 <wp:inline distT="0" distB="0" distL="0" distR="0" wp14:anchorId="5C7E96A5" wp14:editId="7F661A78">
                   <wp:extent cx="5731510" cy="3938270"/>
@@ -4431,6 +3440,9 @@
           </w:tcPr>
           <w:p>
             <w:r>
+              <w:rPr>
+                <w:noProof/>
+              </w:rPr>
               <w:drawing>
                 <wp:inline distT="0" distB="0" distL="0" distR="0" wp14:anchorId="13093403" wp14:editId="631D0E16">
                   <wp:extent cx="4534533" cy="2229161"/>
@@ -4483,6 +3495,9 @@
           </w:tcPr>
           <w:p>
             <w:r>
+              <w:rPr>
+                <w:noProof/>
+              </w:rPr>
               <w:drawing>
                 <wp:inline distT="0" distB="0" distL="0" distR="0" wp14:anchorId="34199AAD" wp14:editId="245CE322">
                   <wp:extent cx="4327857" cy="3040911"/>
@@ -4541,6 +3556,9 @@
           </w:tcPr>
           <w:p>
             <w:r>
+              <w:rPr>
+                <w:noProof/>
+              </w:rPr>
               <w:drawing>
                 <wp:inline distT="0" distB="0" distL="0" distR="0" wp14:anchorId="5FBBB234" wp14:editId="51505FFC">
                   <wp:extent cx="5055643" cy="3062176"/>
@@ -4611,6 +3629,2378 @@
           <w:p>
             <w:r>
               <w:t>Seems like it needs to be less than the leak rate for sodium to accumulate</w:t>
+            </w:r>
+          </w:p>
+        </w:tc>
+      </w:tr>
+    </w:tbl>
+    <w:p/>
+    <w:p>
+      <w:r>
+        <w:br w:type="page"/>
+      </w:r>
+    </w:p>
+    <w:tbl>
+      <w:tblPr>
+        <w:tblStyle w:val="TableGrid"/>
+        <w:tblW w:w="0" w:type="auto"/>
+        <w:tblLook w:val="04A0" w:firstRow="1" w:lastRow="0" w:firstColumn="1" w:lastColumn="0" w:noHBand="0" w:noVBand="1"/>
+      </w:tblPr>
+      <w:tblGrid>
+        <w:gridCol w:w="1198"/>
+        <w:gridCol w:w="7818"/>
+      </w:tblGrid>
+      <w:tr>
+        <w:tc>
+          <w:tcPr>
+            <w:tcW w:w="1270" w:type="dxa"/>
+          </w:tcPr>
+          <w:p>
+            <w:r>
+              <w:lastRenderedPageBreak/>
+              <w:t>Aim</w:t>
+            </w:r>
+          </w:p>
+        </w:tc>
+        <w:tc>
+          <w:tcPr>
+            <w:tcW w:w="7746" w:type="dxa"/>
+          </w:tcPr>
+          <w:p>
+            <w:r>
+              <w:t xml:space="preserve">Repeat the experiment above. </w:t>
+            </w:r>
+          </w:p>
+          <w:p>
+            <w:r>
+              <w:t>I found that my constant ATPase rate was possibly too fast and now I have changed it to be the ATPase rate at the beginning of the Sim (like Kira’s)</w:t>
+            </w:r>
+          </w:p>
+          <w:p>
+            <w:r>
+              <w:t>I expect to see the leak channel letting more sodium in than in the previous experiment and hope to see Na increase by +- 3mM when ATPase is constant.</w:t>
+            </w:r>
+          </w:p>
+          <w:p/>
+          <w:p>
+            <w:r>
+              <w:t xml:space="preserve">3 comps. </w:t>
+            </w:r>
+          </w:p>
+          <w:p>
+            <w:r>
+              <w:t xml:space="preserve">Drop in z from -0.85 to -1.0 in all comps. </w:t>
+            </w:r>
+          </w:p>
+          <w:p>
+            <w:r>
+              <w:t>Constant ATPase. Constant Area scale.</w:t>
+            </w:r>
+          </w:p>
+          <w:p/>
+          <w:p>
+            <w:r>
+              <w:rPr>
+                <w:noProof/>
+              </w:rPr>
+              <w:drawing>
+                <wp:inline distT="0" distB="0" distL="0" distR="0" wp14:anchorId="3B833F78" wp14:editId="3526BA15">
+                  <wp:extent cx="3615070" cy="3467850"/>
+                  <wp:effectExtent l="0" t="0" r="4445" b="0"/>
+                  <wp:docPr id="15" name="Picture 15"/>
+                  <wp:cNvGraphicFramePr>
+                    <a:graphicFrameLocks xmlns:a="http://schemas.openxmlformats.org/drawingml/2006/main" noChangeAspect="1"/>
+                  </wp:cNvGraphicFramePr>
+                  <a:graphic xmlns:a="http://schemas.openxmlformats.org/drawingml/2006/main">
+                    <a:graphicData uri="http://schemas.openxmlformats.org/drawingml/2006/picture">
+                      <pic:pic xmlns:pic="http://schemas.openxmlformats.org/drawingml/2006/picture">
+                        <pic:nvPicPr>
+                          <pic:cNvPr id="1" name=""/>
+                          <pic:cNvPicPr/>
+                        </pic:nvPicPr>
+                        <pic:blipFill>
+                          <a:blip r:embed="rId5"/>
+                          <a:stretch>
+                            <a:fillRect/>
+                          </a:stretch>
+                        </pic:blipFill>
+                        <pic:spPr>
+                          <a:xfrm>
+                            <a:off x="0" y="0"/>
+                            <a:ext cx="3626407" cy="3478725"/>
+                          </a:xfrm>
+                          <a:prstGeom prst="rect">
+                            <a:avLst/>
+                          </a:prstGeom>
+                        </pic:spPr>
+                      </pic:pic>
+                    </a:graphicData>
+                  </a:graphic>
+                </wp:inline>
+              </w:drawing>
+            </w:r>
+          </w:p>
+        </w:tc>
+      </w:tr>
+      <w:tr>
+        <w:tc>
+          <w:tcPr>
+            <w:tcW w:w="1270" w:type="dxa"/>
+          </w:tcPr>
+          <w:p>
+            <w:r>
+              <w:t>Setup:</w:t>
+            </w:r>
+          </w:p>
+        </w:tc>
+        <w:tc>
+          <w:tcPr>
+            <w:tcW w:w="7746" w:type="dxa"/>
+          </w:tcPr>
+          <w:p>
+            <w:pPr>
+              <w:tabs>
+                <w:tab w:val="left" w:pos="916"/>
+                <w:tab w:val="left" w:pos="1832"/>
+                <w:tab w:val="left" w:pos="2748"/>
+                <w:tab w:val="left" w:pos="3664"/>
+                <w:tab w:val="left" w:pos="4580"/>
+                <w:tab w:val="left" w:pos="5496"/>
+                <w:tab w:val="left" w:pos="6412"/>
+                <w:tab w:val="left" w:pos="7328"/>
+                <w:tab w:val="left" w:pos="8244"/>
+                <w:tab w:val="left" w:pos="9160"/>
+                <w:tab w:val="left" w:pos="10076"/>
+                <w:tab w:val="left" w:pos="10992"/>
+                <w:tab w:val="left" w:pos="11908"/>
+                <w:tab w:val="left" w:pos="12824"/>
+                <w:tab w:val="left" w:pos="13740"/>
+                <w:tab w:val="left" w:pos="14656"/>
+              </w:tabs>
+              <w:wordWrap w:val="0"/>
+              <w:spacing w:line="291" w:lineRule="atLeast"/>
+              <w:textAlignment w:val="baseline"/>
+              <w:rPr>
+                <w:rFonts w:ascii="Courier New" w:eastAsia="Times New Roman" w:hAnsi="Courier New" w:cs="Courier New"/>
+                <w:color w:val="000000"/>
+                <w:sz w:val="20"/>
+                <w:szCs w:val="20"/>
+                <w:lang w:eastAsia="en-ZA"/>
+              </w:rPr>
+            </w:pPr>
+            <w:r>
+              <w:rPr>
+                <w:rFonts w:ascii="Courier New" w:eastAsia="Times New Roman" w:hAnsi="Courier New" w:cs="Courier New"/>
+                <w:color w:val="000000"/>
+                <w:sz w:val="20"/>
+                <w:szCs w:val="20"/>
+                <w:lang w:eastAsia="en-ZA"/>
+              </w:rPr>
+              <w:t>*********************</w:t>
+            </w:r>
+          </w:p>
+          <w:p>
+            <w:pPr>
+              <w:tabs>
+                <w:tab w:val="left" w:pos="916"/>
+                <w:tab w:val="left" w:pos="1832"/>
+                <w:tab w:val="left" w:pos="2748"/>
+                <w:tab w:val="left" w:pos="3664"/>
+                <w:tab w:val="left" w:pos="4580"/>
+                <w:tab w:val="left" w:pos="5496"/>
+                <w:tab w:val="left" w:pos="6412"/>
+                <w:tab w:val="left" w:pos="7328"/>
+                <w:tab w:val="left" w:pos="8244"/>
+                <w:tab w:val="left" w:pos="9160"/>
+                <w:tab w:val="left" w:pos="10076"/>
+                <w:tab w:val="left" w:pos="10992"/>
+                <w:tab w:val="left" w:pos="11908"/>
+                <w:tab w:val="left" w:pos="12824"/>
+                <w:tab w:val="left" w:pos="13740"/>
+                <w:tab w:val="left" w:pos="14656"/>
+              </w:tabs>
+              <w:wordWrap w:val="0"/>
+              <w:spacing w:line="291" w:lineRule="atLeast"/>
+              <w:textAlignment w:val="baseline"/>
+              <w:rPr>
+                <w:rFonts w:ascii="Courier New" w:eastAsia="Times New Roman" w:hAnsi="Courier New" w:cs="Courier New"/>
+                <w:color w:val="000000"/>
+                <w:sz w:val="20"/>
+                <w:szCs w:val="20"/>
+                <w:lang w:eastAsia="en-ZA"/>
+              </w:rPr>
+            </w:pPr>
+            <w:r>
+              <w:rPr>
+                <w:rFonts w:ascii="Courier New" w:eastAsia="Times New Roman" w:hAnsi="Courier New" w:cs="Courier New"/>
+                <w:color w:val="000000"/>
+                <w:sz w:val="20"/>
+                <w:szCs w:val="20"/>
+                <w:lang w:eastAsia="en-ZA"/>
+              </w:rPr>
+              <w:t>Compartment settings:</w:t>
+            </w:r>
+          </w:p>
+          <w:p>
+            <w:pPr>
+              <w:tabs>
+                <w:tab w:val="left" w:pos="916"/>
+                <w:tab w:val="left" w:pos="1832"/>
+                <w:tab w:val="left" w:pos="2748"/>
+                <w:tab w:val="left" w:pos="3664"/>
+                <w:tab w:val="left" w:pos="4580"/>
+                <w:tab w:val="left" w:pos="5496"/>
+                <w:tab w:val="left" w:pos="6412"/>
+                <w:tab w:val="left" w:pos="7328"/>
+                <w:tab w:val="left" w:pos="8244"/>
+                <w:tab w:val="left" w:pos="9160"/>
+                <w:tab w:val="left" w:pos="10076"/>
+                <w:tab w:val="left" w:pos="10992"/>
+                <w:tab w:val="left" w:pos="11908"/>
+                <w:tab w:val="left" w:pos="12824"/>
+                <w:tab w:val="left" w:pos="13740"/>
+                <w:tab w:val="left" w:pos="14656"/>
+              </w:tabs>
+              <w:wordWrap w:val="0"/>
+              <w:spacing w:line="291" w:lineRule="atLeast"/>
+              <w:textAlignment w:val="baseline"/>
+              <w:rPr>
+                <w:rFonts w:ascii="Courier New" w:eastAsia="Times New Roman" w:hAnsi="Courier New" w:cs="Courier New"/>
+                <w:color w:val="000000"/>
+                <w:sz w:val="20"/>
+                <w:szCs w:val="20"/>
+                <w:lang w:eastAsia="en-ZA"/>
+              </w:rPr>
+            </w:pPr>
+            <w:r>
+              <w:rPr>
+                <w:rFonts w:ascii="Courier New" w:eastAsia="Times New Roman" w:hAnsi="Courier New" w:cs="Courier New"/>
+                <w:color w:val="000000"/>
+                <w:sz w:val="20"/>
+                <w:szCs w:val="20"/>
+                <w:lang w:eastAsia="en-ZA"/>
+              </w:rPr>
+              <w:t>*********************</w:t>
+            </w:r>
+          </w:p>
+          <w:p>
+            <w:pPr>
+              <w:tabs>
+                <w:tab w:val="left" w:pos="916"/>
+                <w:tab w:val="left" w:pos="1832"/>
+                <w:tab w:val="left" w:pos="2748"/>
+                <w:tab w:val="left" w:pos="3664"/>
+                <w:tab w:val="left" w:pos="4580"/>
+                <w:tab w:val="left" w:pos="5496"/>
+                <w:tab w:val="left" w:pos="6412"/>
+                <w:tab w:val="left" w:pos="7328"/>
+                <w:tab w:val="left" w:pos="8244"/>
+                <w:tab w:val="left" w:pos="9160"/>
+                <w:tab w:val="left" w:pos="10076"/>
+                <w:tab w:val="left" w:pos="10992"/>
+                <w:tab w:val="left" w:pos="11908"/>
+                <w:tab w:val="left" w:pos="12824"/>
+                <w:tab w:val="left" w:pos="13740"/>
+                <w:tab w:val="left" w:pos="14656"/>
+              </w:tabs>
+              <w:wordWrap w:val="0"/>
+              <w:spacing w:line="291" w:lineRule="atLeast"/>
+              <w:textAlignment w:val="baseline"/>
+              <w:rPr>
+                <w:rFonts w:ascii="Courier New" w:eastAsia="Times New Roman" w:hAnsi="Courier New" w:cs="Courier New"/>
+                <w:color w:val="000000"/>
+                <w:sz w:val="20"/>
+                <w:szCs w:val="20"/>
+                <w:lang w:eastAsia="en-ZA"/>
+              </w:rPr>
+            </w:pPr>
+            <w:r>
+              <w:rPr>
+                <w:rFonts w:ascii="Courier New" w:eastAsia="Times New Roman" w:hAnsi="Courier New" w:cs="Courier New"/>
+                <w:color w:val="000000"/>
+                <w:sz w:val="20"/>
+                <w:szCs w:val="20"/>
+                <w:lang w:eastAsia="en-ZA"/>
+              </w:rPr>
+              <w:t xml:space="preserve">                         Comp1         Comp2         Comp3</w:t>
+            </w:r>
+          </w:p>
+          <w:p>
+            <w:pPr>
+              <w:tabs>
+                <w:tab w:val="left" w:pos="916"/>
+                <w:tab w:val="left" w:pos="1832"/>
+                <w:tab w:val="left" w:pos="2748"/>
+                <w:tab w:val="left" w:pos="3664"/>
+                <w:tab w:val="left" w:pos="4580"/>
+                <w:tab w:val="left" w:pos="5496"/>
+                <w:tab w:val="left" w:pos="6412"/>
+                <w:tab w:val="left" w:pos="7328"/>
+                <w:tab w:val="left" w:pos="8244"/>
+                <w:tab w:val="left" w:pos="9160"/>
+                <w:tab w:val="left" w:pos="10076"/>
+                <w:tab w:val="left" w:pos="10992"/>
+                <w:tab w:val="left" w:pos="11908"/>
+                <w:tab w:val="left" w:pos="12824"/>
+                <w:tab w:val="left" w:pos="13740"/>
+                <w:tab w:val="left" w:pos="14656"/>
+              </w:tabs>
+              <w:wordWrap w:val="0"/>
+              <w:spacing w:line="291" w:lineRule="atLeast"/>
+              <w:textAlignment w:val="baseline"/>
+              <w:rPr>
+                <w:rFonts w:ascii="Courier New" w:eastAsia="Times New Roman" w:hAnsi="Courier New" w:cs="Courier New"/>
+                <w:color w:val="000000"/>
+                <w:sz w:val="20"/>
+                <w:szCs w:val="20"/>
+                <w:lang w:eastAsia="en-ZA"/>
+              </w:rPr>
+            </w:pPr>
+            <w:r>
+              <w:rPr>
+                <w:rFonts w:ascii="Courier New" w:eastAsia="Times New Roman" w:hAnsi="Courier New" w:cs="Courier New"/>
+                <w:color w:val="000000"/>
+                <w:sz w:val="20"/>
+                <w:szCs w:val="20"/>
+                <w:lang w:eastAsia="en-ZA"/>
+              </w:rPr>
+              <w:t>Radius            5.000000e-05  5.000000e-05  5.000000e-05</w:t>
+            </w:r>
+          </w:p>
+          <w:p>
+            <w:pPr>
+              <w:tabs>
+                <w:tab w:val="left" w:pos="916"/>
+                <w:tab w:val="left" w:pos="1832"/>
+                <w:tab w:val="left" w:pos="2748"/>
+                <w:tab w:val="left" w:pos="3664"/>
+                <w:tab w:val="left" w:pos="4580"/>
+                <w:tab w:val="left" w:pos="5496"/>
+                <w:tab w:val="left" w:pos="6412"/>
+                <w:tab w:val="left" w:pos="7328"/>
+                <w:tab w:val="left" w:pos="8244"/>
+                <w:tab w:val="left" w:pos="9160"/>
+                <w:tab w:val="left" w:pos="10076"/>
+                <w:tab w:val="left" w:pos="10992"/>
+                <w:tab w:val="left" w:pos="11908"/>
+                <w:tab w:val="left" w:pos="12824"/>
+                <w:tab w:val="left" w:pos="13740"/>
+                <w:tab w:val="left" w:pos="14656"/>
+              </w:tabs>
+              <w:wordWrap w:val="0"/>
+              <w:spacing w:line="291" w:lineRule="atLeast"/>
+              <w:textAlignment w:val="baseline"/>
+              <w:rPr>
+                <w:rFonts w:ascii="Courier New" w:eastAsia="Times New Roman" w:hAnsi="Courier New" w:cs="Courier New"/>
+                <w:color w:val="000000"/>
+                <w:sz w:val="20"/>
+                <w:szCs w:val="20"/>
+                <w:lang w:eastAsia="en-ZA"/>
+              </w:rPr>
+            </w:pPr>
+            <w:r>
+              <w:rPr>
+                <w:rFonts w:ascii="Courier New" w:eastAsia="Times New Roman" w:hAnsi="Courier New" w:cs="Courier New"/>
+                <w:color w:val="000000"/>
+                <w:sz w:val="20"/>
+                <w:szCs w:val="20"/>
+                <w:lang w:eastAsia="en-ZA"/>
+              </w:rPr>
+              <w:t>Length            2.500000e-04  2.500000e-04  2.500000e-04</w:t>
+            </w:r>
+          </w:p>
+          <w:p>
+            <w:pPr>
+              <w:tabs>
+                <w:tab w:val="left" w:pos="916"/>
+                <w:tab w:val="left" w:pos="1832"/>
+                <w:tab w:val="left" w:pos="2748"/>
+                <w:tab w:val="left" w:pos="3664"/>
+                <w:tab w:val="left" w:pos="4580"/>
+                <w:tab w:val="left" w:pos="5496"/>
+                <w:tab w:val="left" w:pos="6412"/>
+                <w:tab w:val="left" w:pos="7328"/>
+                <w:tab w:val="left" w:pos="8244"/>
+                <w:tab w:val="left" w:pos="9160"/>
+                <w:tab w:val="left" w:pos="10076"/>
+                <w:tab w:val="left" w:pos="10992"/>
+                <w:tab w:val="left" w:pos="11908"/>
+                <w:tab w:val="left" w:pos="12824"/>
+                <w:tab w:val="left" w:pos="13740"/>
+                <w:tab w:val="left" w:pos="14656"/>
+              </w:tabs>
+              <w:wordWrap w:val="0"/>
+              <w:spacing w:line="291" w:lineRule="atLeast"/>
+              <w:textAlignment w:val="baseline"/>
+              <w:rPr>
+                <w:rFonts w:ascii="Courier New" w:eastAsia="Times New Roman" w:hAnsi="Courier New" w:cs="Courier New"/>
+                <w:color w:val="000000"/>
+                <w:sz w:val="20"/>
+                <w:szCs w:val="20"/>
+                <w:lang w:eastAsia="en-ZA"/>
+              </w:rPr>
+            </w:pPr>
+            <w:r>
+              <w:rPr>
+                <w:rFonts w:ascii="Courier New" w:eastAsia="Times New Roman" w:hAnsi="Courier New" w:cs="Courier New"/>
+                <w:color w:val="000000"/>
+                <w:sz w:val="20"/>
+                <w:szCs w:val="20"/>
+                <w:lang w:eastAsia="en-ZA"/>
+              </w:rPr>
+              <w:t>Volume            1.963495e-12  1.963495e-12  1.963495e-12</w:t>
+            </w:r>
+          </w:p>
+          <w:p>
+            <w:pPr>
+              <w:tabs>
+                <w:tab w:val="left" w:pos="916"/>
+                <w:tab w:val="left" w:pos="1832"/>
+                <w:tab w:val="left" w:pos="2748"/>
+                <w:tab w:val="left" w:pos="3664"/>
+                <w:tab w:val="left" w:pos="4580"/>
+                <w:tab w:val="left" w:pos="5496"/>
+                <w:tab w:val="left" w:pos="6412"/>
+                <w:tab w:val="left" w:pos="7328"/>
+                <w:tab w:val="left" w:pos="8244"/>
+                <w:tab w:val="left" w:pos="9160"/>
+                <w:tab w:val="left" w:pos="10076"/>
+                <w:tab w:val="left" w:pos="10992"/>
+                <w:tab w:val="left" w:pos="11908"/>
+                <w:tab w:val="left" w:pos="12824"/>
+                <w:tab w:val="left" w:pos="13740"/>
+                <w:tab w:val="left" w:pos="14656"/>
+              </w:tabs>
+              <w:wordWrap w:val="0"/>
+              <w:spacing w:line="291" w:lineRule="atLeast"/>
+              <w:textAlignment w:val="baseline"/>
+              <w:rPr>
+                <w:rFonts w:ascii="Courier New" w:eastAsia="Times New Roman" w:hAnsi="Courier New" w:cs="Courier New"/>
+                <w:color w:val="000000"/>
+                <w:sz w:val="20"/>
+                <w:szCs w:val="20"/>
+                <w:lang w:eastAsia="en-ZA"/>
+              </w:rPr>
+            </w:pPr>
+            <w:r>
+              <w:rPr>
+                <w:rFonts w:ascii="Courier New" w:eastAsia="Times New Roman" w:hAnsi="Courier New" w:cs="Courier New"/>
+                <w:color w:val="000000"/>
+                <w:sz w:val="20"/>
+                <w:szCs w:val="20"/>
+                <w:lang w:eastAsia="en-ZA"/>
+              </w:rPr>
+              <w:t>Na_i              1.400000e-02  1.400000e-02  1.400000e-02</w:t>
+            </w:r>
+          </w:p>
+          <w:p>
+            <w:pPr>
+              <w:tabs>
+                <w:tab w:val="left" w:pos="916"/>
+                <w:tab w:val="left" w:pos="1832"/>
+                <w:tab w:val="left" w:pos="2748"/>
+                <w:tab w:val="left" w:pos="3664"/>
+                <w:tab w:val="left" w:pos="4580"/>
+                <w:tab w:val="left" w:pos="5496"/>
+                <w:tab w:val="left" w:pos="6412"/>
+                <w:tab w:val="left" w:pos="7328"/>
+                <w:tab w:val="left" w:pos="8244"/>
+                <w:tab w:val="left" w:pos="9160"/>
+                <w:tab w:val="left" w:pos="10076"/>
+                <w:tab w:val="left" w:pos="10992"/>
+                <w:tab w:val="left" w:pos="11908"/>
+                <w:tab w:val="left" w:pos="12824"/>
+                <w:tab w:val="left" w:pos="13740"/>
+                <w:tab w:val="left" w:pos="14656"/>
+              </w:tabs>
+              <w:wordWrap w:val="0"/>
+              <w:spacing w:line="291" w:lineRule="atLeast"/>
+              <w:textAlignment w:val="baseline"/>
+              <w:rPr>
+                <w:rFonts w:ascii="Courier New" w:eastAsia="Times New Roman" w:hAnsi="Courier New" w:cs="Courier New"/>
+                <w:color w:val="000000"/>
+                <w:sz w:val="20"/>
+                <w:szCs w:val="20"/>
+                <w:lang w:eastAsia="en-ZA"/>
+              </w:rPr>
+            </w:pPr>
+            <w:r>
+              <w:rPr>
+                <w:rFonts w:ascii="Courier New" w:eastAsia="Times New Roman" w:hAnsi="Courier New" w:cs="Courier New"/>
+                <w:color w:val="000000"/>
+                <w:sz w:val="20"/>
+                <w:szCs w:val="20"/>
+                <w:lang w:eastAsia="en-ZA"/>
+              </w:rPr>
+              <w:t>K_i               1.226650e-01  1.226650e-01  1.226650e-01</w:t>
+            </w:r>
+          </w:p>
+          <w:p>
+            <w:pPr>
+              <w:tabs>
+                <w:tab w:val="left" w:pos="916"/>
+                <w:tab w:val="left" w:pos="1832"/>
+                <w:tab w:val="left" w:pos="2748"/>
+                <w:tab w:val="left" w:pos="3664"/>
+                <w:tab w:val="left" w:pos="4580"/>
+                <w:tab w:val="left" w:pos="5496"/>
+                <w:tab w:val="left" w:pos="6412"/>
+                <w:tab w:val="left" w:pos="7328"/>
+                <w:tab w:val="left" w:pos="8244"/>
+                <w:tab w:val="left" w:pos="9160"/>
+                <w:tab w:val="left" w:pos="10076"/>
+                <w:tab w:val="left" w:pos="10992"/>
+                <w:tab w:val="left" w:pos="11908"/>
+                <w:tab w:val="left" w:pos="12824"/>
+                <w:tab w:val="left" w:pos="13740"/>
+                <w:tab w:val="left" w:pos="14656"/>
+              </w:tabs>
+              <w:wordWrap w:val="0"/>
+              <w:spacing w:line="291" w:lineRule="atLeast"/>
+              <w:textAlignment w:val="baseline"/>
+              <w:rPr>
+                <w:rFonts w:ascii="Courier New" w:eastAsia="Times New Roman" w:hAnsi="Courier New" w:cs="Courier New"/>
+                <w:color w:val="000000"/>
+                <w:sz w:val="20"/>
+                <w:szCs w:val="20"/>
+                <w:lang w:eastAsia="en-ZA"/>
+              </w:rPr>
+            </w:pPr>
+            <w:r>
+              <w:rPr>
+                <w:rFonts w:ascii="Courier New" w:eastAsia="Times New Roman" w:hAnsi="Courier New" w:cs="Courier New"/>
+                <w:color w:val="000000"/>
+                <w:sz w:val="20"/>
+                <w:szCs w:val="20"/>
+                <w:lang w:eastAsia="en-ZA"/>
+              </w:rPr>
+              <w:t>Cl_i              5.000000e-03  5.000000e-03  5.000000e-03</w:t>
+            </w:r>
+          </w:p>
+          <w:p>
+            <w:pPr>
+              <w:tabs>
+                <w:tab w:val="left" w:pos="916"/>
+                <w:tab w:val="left" w:pos="1832"/>
+                <w:tab w:val="left" w:pos="2748"/>
+                <w:tab w:val="left" w:pos="3664"/>
+                <w:tab w:val="left" w:pos="4580"/>
+                <w:tab w:val="left" w:pos="5496"/>
+                <w:tab w:val="left" w:pos="6412"/>
+                <w:tab w:val="left" w:pos="7328"/>
+                <w:tab w:val="left" w:pos="8244"/>
+                <w:tab w:val="left" w:pos="9160"/>
+                <w:tab w:val="left" w:pos="10076"/>
+                <w:tab w:val="left" w:pos="10992"/>
+                <w:tab w:val="left" w:pos="11908"/>
+                <w:tab w:val="left" w:pos="12824"/>
+                <w:tab w:val="left" w:pos="13740"/>
+                <w:tab w:val="left" w:pos="14656"/>
+              </w:tabs>
+              <w:wordWrap w:val="0"/>
+              <w:spacing w:line="291" w:lineRule="atLeast"/>
+              <w:textAlignment w:val="baseline"/>
+              <w:rPr>
+                <w:rFonts w:ascii="Courier New" w:eastAsia="Times New Roman" w:hAnsi="Courier New" w:cs="Courier New"/>
+                <w:color w:val="000000"/>
+                <w:sz w:val="20"/>
+                <w:szCs w:val="20"/>
+                <w:lang w:eastAsia="en-ZA"/>
+              </w:rPr>
+            </w:pPr>
+            <w:r>
+              <w:rPr>
+                <w:rFonts w:ascii="Courier New" w:eastAsia="Times New Roman" w:hAnsi="Courier New" w:cs="Courier New"/>
+                <w:color w:val="000000"/>
+                <w:sz w:val="20"/>
+                <w:szCs w:val="20"/>
+                <w:lang w:eastAsia="en-ZA"/>
+              </w:rPr>
+              <w:t>X_i               1.549000e-01  1.549000e-01  1.549000e-01</w:t>
+            </w:r>
+          </w:p>
+          <w:p>
+            <w:pPr>
+              <w:tabs>
+                <w:tab w:val="left" w:pos="916"/>
+                <w:tab w:val="left" w:pos="1832"/>
+                <w:tab w:val="left" w:pos="2748"/>
+                <w:tab w:val="left" w:pos="3664"/>
+                <w:tab w:val="left" w:pos="4580"/>
+                <w:tab w:val="left" w:pos="5496"/>
+                <w:tab w:val="left" w:pos="6412"/>
+                <w:tab w:val="left" w:pos="7328"/>
+                <w:tab w:val="left" w:pos="8244"/>
+                <w:tab w:val="left" w:pos="9160"/>
+                <w:tab w:val="left" w:pos="10076"/>
+                <w:tab w:val="left" w:pos="10992"/>
+                <w:tab w:val="left" w:pos="11908"/>
+                <w:tab w:val="left" w:pos="12824"/>
+                <w:tab w:val="left" w:pos="13740"/>
+                <w:tab w:val="left" w:pos="14656"/>
+              </w:tabs>
+              <w:wordWrap w:val="0"/>
+              <w:spacing w:line="291" w:lineRule="atLeast"/>
+              <w:textAlignment w:val="baseline"/>
+              <w:rPr>
+                <w:rFonts w:ascii="Courier New" w:eastAsia="Times New Roman" w:hAnsi="Courier New" w:cs="Courier New"/>
+                <w:color w:val="000000"/>
+                <w:sz w:val="20"/>
+                <w:szCs w:val="20"/>
+                <w:lang w:eastAsia="en-ZA"/>
+              </w:rPr>
+            </w:pPr>
+            <w:r>
+              <w:rPr>
+                <w:rFonts w:ascii="Courier New" w:eastAsia="Times New Roman" w:hAnsi="Courier New" w:cs="Courier New"/>
+                <w:color w:val="000000"/>
+                <w:sz w:val="20"/>
+                <w:szCs w:val="20"/>
+                <w:lang w:eastAsia="en-ZA"/>
+              </w:rPr>
+              <w:t>z_i              -8.500000e-01 -8.500000e-01 -8.500000e-01</w:t>
+            </w:r>
+          </w:p>
+          <w:p>
+            <w:pPr>
+              <w:tabs>
+                <w:tab w:val="left" w:pos="916"/>
+                <w:tab w:val="left" w:pos="1832"/>
+                <w:tab w:val="left" w:pos="2748"/>
+                <w:tab w:val="left" w:pos="3664"/>
+                <w:tab w:val="left" w:pos="4580"/>
+                <w:tab w:val="left" w:pos="5496"/>
+                <w:tab w:val="left" w:pos="6412"/>
+                <w:tab w:val="left" w:pos="7328"/>
+                <w:tab w:val="left" w:pos="8244"/>
+                <w:tab w:val="left" w:pos="9160"/>
+                <w:tab w:val="left" w:pos="10076"/>
+                <w:tab w:val="left" w:pos="10992"/>
+                <w:tab w:val="left" w:pos="11908"/>
+                <w:tab w:val="left" w:pos="12824"/>
+                <w:tab w:val="left" w:pos="13740"/>
+                <w:tab w:val="left" w:pos="14656"/>
+              </w:tabs>
+              <w:wordWrap w:val="0"/>
+              <w:spacing w:line="291" w:lineRule="atLeast"/>
+              <w:textAlignment w:val="baseline"/>
+              <w:rPr>
+                <w:rFonts w:ascii="Courier New" w:eastAsia="Times New Roman" w:hAnsi="Courier New" w:cs="Courier New"/>
+                <w:color w:val="000000"/>
+                <w:sz w:val="20"/>
+                <w:szCs w:val="20"/>
+                <w:lang w:eastAsia="en-ZA"/>
+              </w:rPr>
+            </w:pPr>
+            <w:r>
+              <w:rPr>
+                <w:rFonts w:ascii="Courier New" w:eastAsia="Times New Roman" w:hAnsi="Courier New" w:cs="Courier New"/>
+                <w:color w:val="000000"/>
+                <w:sz w:val="20"/>
+                <w:szCs w:val="20"/>
+                <w:lang w:eastAsia="en-ZA"/>
+              </w:rPr>
+              <w:t>ATPase pump rate  1.036427e-06  1.036427e-06  1.036427e-06</w:t>
+            </w:r>
+          </w:p>
+          <w:p>
+            <w:pPr>
+              <w:tabs>
+                <w:tab w:val="left" w:pos="916"/>
+                <w:tab w:val="left" w:pos="1832"/>
+                <w:tab w:val="left" w:pos="2748"/>
+                <w:tab w:val="left" w:pos="3664"/>
+                <w:tab w:val="left" w:pos="4580"/>
+                <w:tab w:val="left" w:pos="5496"/>
+                <w:tab w:val="left" w:pos="6412"/>
+                <w:tab w:val="left" w:pos="7328"/>
+                <w:tab w:val="left" w:pos="8244"/>
+                <w:tab w:val="left" w:pos="9160"/>
+                <w:tab w:val="left" w:pos="10076"/>
+                <w:tab w:val="left" w:pos="10992"/>
+                <w:tab w:val="left" w:pos="11908"/>
+                <w:tab w:val="left" w:pos="12824"/>
+                <w:tab w:val="left" w:pos="13740"/>
+                <w:tab w:val="left" w:pos="14656"/>
+              </w:tabs>
+              <w:wordWrap w:val="0"/>
+              <w:spacing w:line="291" w:lineRule="atLeast"/>
+              <w:textAlignment w:val="baseline"/>
+              <w:rPr>
+                <w:rFonts w:ascii="Courier New" w:eastAsia="Times New Roman" w:hAnsi="Courier New" w:cs="Courier New"/>
+                <w:color w:val="000000"/>
+                <w:sz w:val="20"/>
+                <w:szCs w:val="20"/>
+                <w:lang w:eastAsia="en-ZA"/>
+              </w:rPr>
+            </w:pPr>
+            <w:r>
+              <w:rPr>
+                <w:rFonts w:ascii="Courier New" w:eastAsia="Times New Roman" w:hAnsi="Courier New" w:cs="Courier New"/>
+                <w:color w:val="000000"/>
+                <w:sz w:val="20"/>
+                <w:szCs w:val="20"/>
+                <w:lang w:eastAsia="en-ZA"/>
+              </w:rPr>
+              <w:t>KCC2 pump rate    2.072854e-08  2.072854e-08  2.072854e-08</w:t>
+            </w:r>
+          </w:p>
+          <w:p>
+            <w:pPr>
+              <w:tabs>
+                <w:tab w:val="left" w:pos="916"/>
+                <w:tab w:val="left" w:pos="1832"/>
+                <w:tab w:val="left" w:pos="2748"/>
+                <w:tab w:val="left" w:pos="3664"/>
+                <w:tab w:val="left" w:pos="4580"/>
+                <w:tab w:val="left" w:pos="5496"/>
+                <w:tab w:val="left" w:pos="6412"/>
+                <w:tab w:val="left" w:pos="7328"/>
+                <w:tab w:val="left" w:pos="8244"/>
+                <w:tab w:val="left" w:pos="9160"/>
+                <w:tab w:val="left" w:pos="10076"/>
+                <w:tab w:val="left" w:pos="10992"/>
+                <w:tab w:val="left" w:pos="11908"/>
+                <w:tab w:val="left" w:pos="12824"/>
+                <w:tab w:val="left" w:pos="13740"/>
+                <w:tab w:val="left" w:pos="14656"/>
+              </w:tabs>
+              <w:wordWrap w:val="0"/>
+              <w:spacing w:line="291" w:lineRule="atLeast"/>
+              <w:textAlignment w:val="baseline"/>
+              <w:rPr>
+                <w:rFonts w:ascii="Courier New" w:eastAsia="Times New Roman" w:hAnsi="Courier New" w:cs="Courier New"/>
+                <w:color w:val="000000"/>
+                <w:sz w:val="20"/>
+                <w:szCs w:val="20"/>
+                <w:lang w:eastAsia="en-ZA"/>
+              </w:rPr>
+            </w:pPr>
+            <w:r>
+              <w:rPr>
+                <w:rFonts w:ascii="Courier New" w:eastAsia="Times New Roman" w:hAnsi="Courier New" w:cs="Courier New"/>
+                <w:color w:val="000000"/>
+                <w:sz w:val="20"/>
+                <w:szCs w:val="20"/>
+                <w:lang w:eastAsia="en-ZA"/>
+              </w:rPr>
+              <w:t>Vm                0.000000e+00  0.000000e+00  0.000000e+00</w:t>
+            </w:r>
+          </w:p>
+          <w:p>
+            <w:pPr>
+              <w:tabs>
+                <w:tab w:val="left" w:pos="916"/>
+                <w:tab w:val="left" w:pos="1832"/>
+                <w:tab w:val="left" w:pos="2748"/>
+                <w:tab w:val="left" w:pos="3664"/>
+                <w:tab w:val="left" w:pos="4580"/>
+                <w:tab w:val="left" w:pos="5496"/>
+                <w:tab w:val="left" w:pos="6412"/>
+                <w:tab w:val="left" w:pos="7328"/>
+                <w:tab w:val="left" w:pos="8244"/>
+                <w:tab w:val="left" w:pos="9160"/>
+                <w:tab w:val="left" w:pos="10076"/>
+                <w:tab w:val="left" w:pos="10992"/>
+                <w:tab w:val="left" w:pos="11908"/>
+                <w:tab w:val="left" w:pos="12824"/>
+                <w:tab w:val="left" w:pos="13740"/>
+                <w:tab w:val="left" w:pos="14656"/>
+              </w:tabs>
+              <w:wordWrap w:val="0"/>
+              <w:spacing w:line="291" w:lineRule="atLeast"/>
+              <w:textAlignment w:val="baseline"/>
+              <w:rPr>
+                <w:rFonts w:ascii="Courier New" w:eastAsia="Times New Roman" w:hAnsi="Courier New" w:cs="Courier New"/>
+                <w:color w:val="000000"/>
+                <w:sz w:val="20"/>
+                <w:szCs w:val="20"/>
+                <w:lang w:eastAsia="en-ZA"/>
+              </w:rPr>
+            </w:pPr>
+            <w:r>
+              <w:rPr>
+                <w:rFonts w:ascii="Courier New" w:eastAsia="Times New Roman" w:hAnsi="Courier New" w:cs="Courier New"/>
+                <w:color w:val="000000"/>
+                <w:sz w:val="20"/>
+                <w:szCs w:val="20"/>
+                <w:lang w:eastAsia="en-ZA"/>
+              </w:rPr>
+              <w:t>Ek                0.000000e+00  0.000000e+00  0.000000e+00</w:t>
+            </w:r>
+          </w:p>
+          <w:p>
+            <w:pPr>
+              <w:tabs>
+                <w:tab w:val="left" w:pos="916"/>
+                <w:tab w:val="left" w:pos="1832"/>
+                <w:tab w:val="left" w:pos="2748"/>
+                <w:tab w:val="left" w:pos="3664"/>
+                <w:tab w:val="left" w:pos="4580"/>
+                <w:tab w:val="left" w:pos="5496"/>
+                <w:tab w:val="left" w:pos="6412"/>
+                <w:tab w:val="left" w:pos="7328"/>
+                <w:tab w:val="left" w:pos="8244"/>
+                <w:tab w:val="left" w:pos="9160"/>
+                <w:tab w:val="left" w:pos="10076"/>
+                <w:tab w:val="left" w:pos="10992"/>
+                <w:tab w:val="left" w:pos="11908"/>
+                <w:tab w:val="left" w:pos="12824"/>
+                <w:tab w:val="left" w:pos="13740"/>
+                <w:tab w:val="left" w:pos="14656"/>
+              </w:tabs>
+              <w:wordWrap w:val="0"/>
+              <w:spacing w:line="291" w:lineRule="atLeast"/>
+              <w:textAlignment w:val="baseline"/>
+              <w:rPr>
+                <w:rFonts w:ascii="Courier New" w:eastAsia="Times New Roman" w:hAnsi="Courier New" w:cs="Courier New"/>
+                <w:color w:val="000000"/>
+                <w:sz w:val="20"/>
+                <w:szCs w:val="20"/>
+                <w:lang w:eastAsia="en-ZA"/>
+              </w:rPr>
+            </w:pPr>
+            <w:r>
+              <w:rPr>
+                <w:rFonts w:ascii="Courier New" w:eastAsia="Times New Roman" w:hAnsi="Courier New" w:cs="Courier New"/>
+                <w:color w:val="000000"/>
+                <w:sz w:val="20"/>
+                <w:szCs w:val="20"/>
+                <w:lang w:eastAsia="en-ZA"/>
+              </w:rPr>
+              <w:t>ECl               0.000000e+00  0.000000e+00  0.000000e+00</w:t>
+            </w:r>
+          </w:p>
+          <w:p>
+            <w:pPr>
+              <w:tabs>
+                <w:tab w:val="left" w:pos="916"/>
+                <w:tab w:val="left" w:pos="1832"/>
+                <w:tab w:val="left" w:pos="2748"/>
+                <w:tab w:val="left" w:pos="3664"/>
+                <w:tab w:val="left" w:pos="4580"/>
+                <w:tab w:val="left" w:pos="5496"/>
+                <w:tab w:val="left" w:pos="6412"/>
+                <w:tab w:val="left" w:pos="7328"/>
+                <w:tab w:val="left" w:pos="8244"/>
+                <w:tab w:val="left" w:pos="9160"/>
+                <w:tab w:val="left" w:pos="10076"/>
+                <w:tab w:val="left" w:pos="10992"/>
+                <w:tab w:val="left" w:pos="11908"/>
+                <w:tab w:val="left" w:pos="12824"/>
+                <w:tab w:val="left" w:pos="13740"/>
+                <w:tab w:val="left" w:pos="14656"/>
+              </w:tabs>
+              <w:wordWrap w:val="0"/>
+              <w:spacing w:line="291" w:lineRule="atLeast"/>
+              <w:textAlignment w:val="baseline"/>
+              <w:rPr>
+                <w:rFonts w:ascii="Courier New" w:eastAsia="Times New Roman" w:hAnsi="Courier New" w:cs="Courier New"/>
+                <w:color w:val="000000"/>
+                <w:sz w:val="20"/>
+                <w:szCs w:val="20"/>
+                <w:lang w:eastAsia="en-ZA"/>
+              </w:rPr>
+            </w:pPr>
+          </w:p>
+          <w:p>
+            <w:pPr>
+              <w:tabs>
+                <w:tab w:val="left" w:pos="916"/>
+                <w:tab w:val="left" w:pos="1832"/>
+                <w:tab w:val="left" w:pos="2748"/>
+                <w:tab w:val="left" w:pos="3664"/>
+                <w:tab w:val="left" w:pos="4580"/>
+                <w:tab w:val="left" w:pos="5496"/>
+                <w:tab w:val="left" w:pos="6412"/>
+                <w:tab w:val="left" w:pos="7328"/>
+                <w:tab w:val="left" w:pos="8244"/>
+                <w:tab w:val="left" w:pos="9160"/>
+                <w:tab w:val="left" w:pos="10076"/>
+                <w:tab w:val="left" w:pos="10992"/>
+                <w:tab w:val="left" w:pos="11908"/>
+                <w:tab w:val="left" w:pos="12824"/>
+                <w:tab w:val="left" w:pos="13740"/>
+                <w:tab w:val="left" w:pos="14656"/>
+              </w:tabs>
+              <w:wordWrap w:val="0"/>
+              <w:spacing w:line="291" w:lineRule="atLeast"/>
+              <w:textAlignment w:val="baseline"/>
+              <w:rPr>
+                <w:rFonts w:ascii="Courier New" w:eastAsia="Times New Roman" w:hAnsi="Courier New" w:cs="Courier New"/>
+                <w:color w:val="000000"/>
+                <w:sz w:val="20"/>
+                <w:szCs w:val="20"/>
+                <w:lang w:eastAsia="en-ZA"/>
+              </w:rPr>
+            </w:pPr>
+            <w:r>
+              <w:rPr>
+                <w:rFonts w:ascii="Courier New" w:eastAsia="Times New Roman" w:hAnsi="Courier New" w:cs="Courier New"/>
+                <w:color w:val="000000"/>
+                <w:sz w:val="20"/>
+                <w:szCs w:val="20"/>
+                <w:lang w:eastAsia="en-ZA"/>
+              </w:rPr>
+              <w:t>*********************</w:t>
+            </w:r>
+          </w:p>
+          <w:p>
+            <w:pPr>
+              <w:tabs>
+                <w:tab w:val="left" w:pos="916"/>
+                <w:tab w:val="left" w:pos="1832"/>
+                <w:tab w:val="left" w:pos="2748"/>
+                <w:tab w:val="left" w:pos="3664"/>
+                <w:tab w:val="left" w:pos="4580"/>
+                <w:tab w:val="left" w:pos="5496"/>
+                <w:tab w:val="left" w:pos="6412"/>
+                <w:tab w:val="left" w:pos="7328"/>
+                <w:tab w:val="left" w:pos="8244"/>
+                <w:tab w:val="left" w:pos="9160"/>
+                <w:tab w:val="left" w:pos="10076"/>
+                <w:tab w:val="left" w:pos="10992"/>
+                <w:tab w:val="left" w:pos="11908"/>
+                <w:tab w:val="left" w:pos="12824"/>
+                <w:tab w:val="left" w:pos="13740"/>
+                <w:tab w:val="left" w:pos="14656"/>
+              </w:tabs>
+              <w:wordWrap w:val="0"/>
+              <w:spacing w:line="291" w:lineRule="atLeast"/>
+              <w:textAlignment w:val="baseline"/>
+              <w:rPr>
+                <w:rFonts w:ascii="Courier New" w:eastAsia="Times New Roman" w:hAnsi="Courier New" w:cs="Courier New"/>
+                <w:color w:val="000000"/>
+                <w:sz w:val="20"/>
+                <w:szCs w:val="20"/>
+                <w:lang w:eastAsia="en-ZA"/>
+              </w:rPr>
+            </w:pPr>
+            <w:r>
+              <w:rPr>
+                <w:rFonts w:ascii="Courier New" w:eastAsia="Times New Roman" w:hAnsi="Courier New" w:cs="Courier New"/>
+                <w:color w:val="000000"/>
+                <w:sz w:val="20"/>
+                <w:szCs w:val="20"/>
+                <w:lang w:eastAsia="en-ZA"/>
+              </w:rPr>
+              <w:lastRenderedPageBreak/>
+              <w:t>Extracellular anion concentrations:</w:t>
+            </w:r>
+          </w:p>
+          <w:p>
+            <w:pPr>
+              <w:tabs>
+                <w:tab w:val="left" w:pos="916"/>
+                <w:tab w:val="left" w:pos="1832"/>
+                <w:tab w:val="left" w:pos="2748"/>
+                <w:tab w:val="left" w:pos="3664"/>
+                <w:tab w:val="left" w:pos="4580"/>
+                <w:tab w:val="left" w:pos="5496"/>
+                <w:tab w:val="left" w:pos="6412"/>
+                <w:tab w:val="left" w:pos="7328"/>
+                <w:tab w:val="left" w:pos="8244"/>
+                <w:tab w:val="left" w:pos="9160"/>
+                <w:tab w:val="left" w:pos="10076"/>
+                <w:tab w:val="left" w:pos="10992"/>
+                <w:tab w:val="left" w:pos="11908"/>
+                <w:tab w:val="left" w:pos="12824"/>
+                <w:tab w:val="left" w:pos="13740"/>
+                <w:tab w:val="left" w:pos="14656"/>
+              </w:tabs>
+              <w:wordWrap w:val="0"/>
+              <w:spacing w:line="291" w:lineRule="atLeast"/>
+              <w:textAlignment w:val="baseline"/>
+              <w:rPr>
+                <w:rFonts w:ascii="Courier New" w:eastAsia="Times New Roman" w:hAnsi="Courier New" w:cs="Courier New"/>
+                <w:color w:val="000000"/>
+                <w:sz w:val="20"/>
+                <w:szCs w:val="20"/>
+                <w:lang w:eastAsia="en-ZA"/>
+              </w:rPr>
+            </w:pPr>
+            <w:r>
+              <w:rPr>
+                <w:rFonts w:ascii="Courier New" w:eastAsia="Times New Roman" w:hAnsi="Courier New" w:cs="Courier New"/>
+                <w:color w:val="000000"/>
+                <w:sz w:val="20"/>
+                <w:szCs w:val="20"/>
+                <w:lang w:eastAsia="en-ZA"/>
+              </w:rPr>
+              <w:t>*********************</w:t>
+            </w:r>
+          </w:p>
+          <w:p>
+            <w:pPr>
+              <w:tabs>
+                <w:tab w:val="left" w:pos="916"/>
+                <w:tab w:val="left" w:pos="1832"/>
+                <w:tab w:val="left" w:pos="2748"/>
+                <w:tab w:val="left" w:pos="3664"/>
+                <w:tab w:val="left" w:pos="4580"/>
+                <w:tab w:val="left" w:pos="5496"/>
+                <w:tab w:val="left" w:pos="6412"/>
+                <w:tab w:val="left" w:pos="7328"/>
+                <w:tab w:val="left" w:pos="8244"/>
+                <w:tab w:val="left" w:pos="9160"/>
+                <w:tab w:val="left" w:pos="10076"/>
+                <w:tab w:val="left" w:pos="10992"/>
+                <w:tab w:val="left" w:pos="11908"/>
+                <w:tab w:val="left" w:pos="12824"/>
+                <w:tab w:val="left" w:pos="13740"/>
+                <w:tab w:val="left" w:pos="14656"/>
+              </w:tabs>
+              <w:wordWrap w:val="0"/>
+              <w:spacing w:line="291" w:lineRule="atLeast"/>
+              <w:textAlignment w:val="baseline"/>
+              <w:rPr>
+                <w:rFonts w:ascii="Courier New" w:eastAsia="Times New Roman" w:hAnsi="Courier New" w:cs="Courier New"/>
+                <w:color w:val="000000"/>
+                <w:sz w:val="20"/>
+                <w:szCs w:val="20"/>
+                <w:lang w:eastAsia="en-ZA"/>
+              </w:rPr>
+            </w:pPr>
+            <w:r>
+              <w:rPr>
+                <w:rFonts w:ascii="Courier New" w:eastAsia="Times New Roman" w:hAnsi="Courier New" w:cs="Courier New"/>
+                <w:color w:val="000000"/>
+                <w:sz w:val="20"/>
+                <w:szCs w:val="20"/>
+                <w:lang w:eastAsia="en-ZA"/>
+              </w:rPr>
+              <w:t>Na: 145.0 mM</w:t>
+            </w:r>
+          </w:p>
+          <w:p>
+            <w:pPr>
+              <w:tabs>
+                <w:tab w:val="left" w:pos="916"/>
+                <w:tab w:val="left" w:pos="1832"/>
+                <w:tab w:val="left" w:pos="2748"/>
+                <w:tab w:val="left" w:pos="3664"/>
+                <w:tab w:val="left" w:pos="4580"/>
+                <w:tab w:val="left" w:pos="5496"/>
+                <w:tab w:val="left" w:pos="6412"/>
+                <w:tab w:val="left" w:pos="7328"/>
+                <w:tab w:val="left" w:pos="8244"/>
+                <w:tab w:val="left" w:pos="9160"/>
+                <w:tab w:val="left" w:pos="10076"/>
+                <w:tab w:val="left" w:pos="10992"/>
+                <w:tab w:val="left" w:pos="11908"/>
+                <w:tab w:val="left" w:pos="12824"/>
+                <w:tab w:val="left" w:pos="13740"/>
+                <w:tab w:val="left" w:pos="14656"/>
+              </w:tabs>
+              <w:wordWrap w:val="0"/>
+              <w:spacing w:line="291" w:lineRule="atLeast"/>
+              <w:textAlignment w:val="baseline"/>
+              <w:rPr>
+                <w:rFonts w:ascii="Courier New" w:eastAsia="Times New Roman" w:hAnsi="Courier New" w:cs="Courier New"/>
+                <w:color w:val="000000"/>
+                <w:sz w:val="20"/>
+                <w:szCs w:val="20"/>
+                <w:lang w:eastAsia="en-ZA"/>
+              </w:rPr>
+            </w:pPr>
+            <w:r>
+              <w:rPr>
+                <w:rFonts w:ascii="Courier New" w:eastAsia="Times New Roman" w:hAnsi="Courier New" w:cs="Courier New"/>
+                <w:color w:val="000000"/>
+                <w:sz w:val="20"/>
+                <w:szCs w:val="20"/>
+                <w:lang w:eastAsia="en-ZA"/>
+              </w:rPr>
+              <w:t>K: 3.5 mM</w:t>
+            </w:r>
+          </w:p>
+          <w:p>
+            <w:pPr>
+              <w:tabs>
+                <w:tab w:val="left" w:pos="916"/>
+                <w:tab w:val="left" w:pos="1832"/>
+                <w:tab w:val="left" w:pos="2748"/>
+                <w:tab w:val="left" w:pos="3664"/>
+                <w:tab w:val="left" w:pos="4580"/>
+                <w:tab w:val="left" w:pos="5496"/>
+                <w:tab w:val="left" w:pos="6412"/>
+                <w:tab w:val="left" w:pos="7328"/>
+                <w:tab w:val="left" w:pos="8244"/>
+                <w:tab w:val="left" w:pos="9160"/>
+                <w:tab w:val="left" w:pos="10076"/>
+                <w:tab w:val="left" w:pos="10992"/>
+                <w:tab w:val="left" w:pos="11908"/>
+                <w:tab w:val="left" w:pos="12824"/>
+                <w:tab w:val="left" w:pos="13740"/>
+                <w:tab w:val="left" w:pos="14656"/>
+              </w:tabs>
+              <w:wordWrap w:val="0"/>
+              <w:spacing w:line="291" w:lineRule="atLeast"/>
+              <w:textAlignment w:val="baseline"/>
+              <w:rPr>
+                <w:rFonts w:ascii="Courier New" w:eastAsia="Times New Roman" w:hAnsi="Courier New" w:cs="Courier New"/>
+                <w:color w:val="000000"/>
+                <w:sz w:val="20"/>
+                <w:szCs w:val="20"/>
+                <w:lang w:eastAsia="en-ZA"/>
+              </w:rPr>
+            </w:pPr>
+            <w:r>
+              <w:rPr>
+                <w:rFonts w:ascii="Courier New" w:eastAsia="Times New Roman" w:hAnsi="Courier New" w:cs="Courier New"/>
+                <w:color w:val="000000"/>
+                <w:sz w:val="20"/>
+                <w:szCs w:val="20"/>
+                <w:lang w:eastAsia="en-ZA"/>
+              </w:rPr>
+              <w:t>Cl: 119.0 mM</w:t>
+            </w:r>
+          </w:p>
+          <w:p>
+            <w:pPr>
+              <w:tabs>
+                <w:tab w:val="left" w:pos="916"/>
+                <w:tab w:val="left" w:pos="1832"/>
+                <w:tab w:val="left" w:pos="2748"/>
+                <w:tab w:val="left" w:pos="3664"/>
+                <w:tab w:val="left" w:pos="4580"/>
+                <w:tab w:val="left" w:pos="5496"/>
+                <w:tab w:val="left" w:pos="6412"/>
+                <w:tab w:val="left" w:pos="7328"/>
+                <w:tab w:val="left" w:pos="8244"/>
+                <w:tab w:val="left" w:pos="9160"/>
+                <w:tab w:val="left" w:pos="10076"/>
+                <w:tab w:val="left" w:pos="10992"/>
+                <w:tab w:val="left" w:pos="11908"/>
+                <w:tab w:val="left" w:pos="12824"/>
+                <w:tab w:val="left" w:pos="13740"/>
+                <w:tab w:val="left" w:pos="14656"/>
+              </w:tabs>
+              <w:wordWrap w:val="0"/>
+              <w:spacing w:line="291" w:lineRule="atLeast"/>
+              <w:textAlignment w:val="baseline"/>
+              <w:rPr>
+                <w:rFonts w:ascii="Courier New" w:eastAsia="Times New Roman" w:hAnsi="Courier New" w:cs="Courier New"/>
+                <w:color w:val="000000"/>
+                <w:sz w:val="20"/>
+                <w:szCs w:val="20"/>
+                <w:lang w:eastAsia="en-ZA"/>
+              </w:rPr>
+            </w:pPr>
+            <w:r>
+              <w:rPr>
+                <w:rFonts w:ascii="Courier New" w:eastAsia="Times New Roman" w:hAnsi="Courier New" w:cs="Courier New"/>
+                <w:color w:val="000000"/>
+                <w:sz w:val="20"/>
+                <w:szCs w:val="20"/>
+                <w:lang w:eastAsia="en-ZA"/>
+              </w:rPr>
+              <w:t>X: 29.5 mM</w:t>
+            </w:r>
+          </w:p>
+          <w:p>
+            <w:pPr>
+              <w:tabs>
+                <w:tab w:val="left" w:pos="916"/>
+                <w:tab w:val="left" w:pos="1832"/>
+                <w:tab w:val="left" w:pos="2748"/>
+                <w:tab w:val="left" w:pos="3664"/>
+                <w:tab w:val="left" w:pos="4580"/>
+                <w:tab w:val="left" w:pos="5496"/>
+                <w:tab w:val="left" w:pos="6412"/>
+                <w:tab w:val="left" w:pos="7328"/>
+                <w:tab w:val="left" w:pos="8244"/>
+                <w:tab w:val="left" w:pos="9160"/>
+                <w:tab w:val="left" w:pos="10076"/>
+                <w:tab w:val="left" w:pos="10992"/>
+                <w:tab w:val="left" w:pos="11908"/>
+                <w:tab w:val="left" w:pos="12824"/>
+                <w:tab w:val="left" w:pos="13740"/>
+                <w:tab w:val="left" w:pos="14656"/>
+              </w:tabs>
+              <w:wordWrap w:val="0"/>
+              <w:spacing w:line="291" w:lineRule="atLeast"/>
+              <w:textAlignment w:val="baseline"/>
+              <w:rPr>
+                <w:rFonts w:ascii="Courier New" w:eastAsia="Times New Roman" w:hAnsi="Courier New" w:cs="Courier New"/>
+                <w:color w:val="000000"/>
+                <w:sz w:val="20"/>
+                <w:szCs w:val="20"/>
+                <w:lang w:eastAsia="en-ZA"/>
+              </w:rPr>
+            </w:pPr>
+          </w:p>
+          <w:p>
+            <w:pPr>
+              <w:tabs>
+                <w:tab w:val="left" w:pos="916"/>
+                <w:tab w:val="left" w:pos="1832"/>
+                <w:tab w:val="left" w:pos="2748"/>
+                <w:tab w:val="left" w:pos="3664"/>
+                <w:tab w:val="left" w:pos="4580"/>
+                <w:tab w:val="left" w:pos="5496"/>
+                <w:tab w:val="left" w:pos="6412"/>
+                <w:tab w:val="left" w:pos="7328"/>
+                <w:tab w:val="left" w:pos="8244"/>
+                <w:tab w:val="left" w:pos="9160"/>
+                <w:tab w:val="left" w:pos="10076"/>
+                <w:tab w:val="left" w:pos="10992"/>
+                <w:tab w:val="left" w:pos="11908"/>
+                <w:tab w:val="left" w:pos="12824"/>
+                <w:tab w:val="left" w:pos="13740"/>
+                <w:tab w:val="left" w:pos="14656"/>
+              </w:tabs>
+              <w:wordWrap w:val="0"/>
+              <w:spacing w:line="291" w:lineRule="atLeast"/>
+              <w:textAlignment w:val="baseline"/>
+              <w:rPr>
+                <w:rFonts w:ascii="Courier New" w:eastAsia="Times New Roman" w:hAnsi="Courier New" w:cs="Courier New"/>
+                <w:color w:val="000000"/>
+                <w:sz w:val="20"/>
+                <w:szCs w:val="20"/>
+                <w:lang w:eastAsia="en-ZA"/>
+              </w:rPr>
+            </w:pPr>
+            <w:r>
+              <w:rPr>
+                <w:rFonts w:ascii="Courier New" w:eastAsia="Times New Roman" w:hAnsi="Courier New" w:cs="Courier New"/>
+                <w:color w:val="000000"/>
+                <w:sz w:val="20"/>
+                <w:szCs w:val="20"/>
+                <w:lang w:eastAsia="en-ZA"/>
+              </w:rPr>
+              <w:t>*********************</w:t>
+            </w:r>
+          </w:p>
+          <w:p>
+            <w:pPr>
+              <w:tabs>
+                <w:tab w:val="left" w:pos="916"/>
+                <w:tab w:val="left" w:pos="1832"/>
+                <w:tab w:val="left" w:pos="2748"/>
+                <w:tab w:val="left" w:pos="3664"/>
+                <w:tab w:val="left" w:pos="4580"/>
+                <w:tab w:val="left" w:pos="5496"/>
+                <w:tab w:val="left" w:pos="6412"/>
+                <w:tab w:val="left" w:pos="7328"/>
+                <w:tab w:val="left" w:pos="8244"/>
+                <w:tab w:val="left" w:pos="9160"/>
+                <w:tab w:val="left" w:pos="10076"/>
+                <w:tab w:val="left" w:pos="10992"/>
+                <w:tab w:val="left" w:pos="11908"/>
+                <w:tab w:val="left" w:pos="12824"/>
+                <w:tab w:val="left" w:pos="13740"/>
+                <w:tab w:val="left" w:pos="14656"/>
+              </w:tabs>
+              <w:wordWrap w:val="0"/>
+              <w:spacing w:line="291" w:lineRule="atLeast"/>
+              <w:textAlignment w:val="baseline"/>
+              <w:rPr>
+                <w:rFonts w:ascii="Courier New" w:eastAsia="Times New Roman" w:hAnsi="Courier New" w:cs="Courier New"/>
+                <w:color w:val="000000"/>
+                <w:sz w:val="20"/>
+                <w:szCs w:val="20"/>
+                <w:lang w:eastAsia="en-ZA"/>
+              </w:rPr>
+            </w:pPr>
+            <w:r>
+              <w:rPr>
+                <w:rFonts w:ascii="Courier New" w:eastAsia="Times New Roman" w:hAnsi="Courier New" w:cs="Courier New"/>
+                <w:color w:val="000000"/>
+                <w:sz w:val="20"/>
+                <w:szCs w:val="20"/>
+                <w:lang w:eastAsia="en-ZA"/>
+              </w:rPr>
+              <w:t>Simulation settings:</w:t>
+            </w:r>
+          </w:p>
+          <w:p>
+            <w:pPr>
+              <w:tabs>
+                <w:tab w:val="left" w:pos="916"/>
+                <w:tab w:val="left" w:pos="1832"/>
+                <w:tab w:val="left" w:pos="2748"/>
+                <w:tab w:val="left" w:pos="3664"/>
+                <w:tab w:val="left" w:pos="4580"/>
+                <w:tab w:val="left" w:pos="5496"/>
+                <w:tab w:val="left" w:pos="6412"/>
+                <w:tab w:val="left" w:pos="7328"/>
+                <w:tab w:val="left" w:pos="8244"/>
+                <w:tab w:val="left" w:pos="9160"/>
+                <w:tab w:val="left" w:pos="10076"/>
+                <w:tab w:val="left" w:pos="10992"/>
+                <w:tab w:val="left" w:pos="11908"/>
+                <w:tab w:val="left" w:pos="12824"/>
+                <w:tab w:val="left" w:pos="13740"/>
+                <w:tab w:val="left" w:pos="14656"/>
+              </w:tabs>
+              <w:wordWrap w:val="0"/>
+              <w:spacing w:line="291" w:lineRule="atLeast"/>
+              <w:textAlignment w:val="baseline"/>
+              <w:rPr>
+                <w:rFonts w:ascii="Courier New" w:eastAsia="Times New Roman" w:hAnsi="Courier New" w:cs="Courier New"/>
+                <w:color w:val="000000"/>
+                <w:sz w:val="20"/>
+                <w:szCs w:val="20"/>
+                <w:lang w:eastAsia="en-ZA"/>
+              </w:rPr>
+            </w:pPr>
+            <w:r>
+              <w:rPr>
+                <w:rFonts w:ascii="Courier New" w:eastAsia="Times New Roman" w:hAnsi="Courier New" w:cs="Courier New"/>
+                <w:color w:val="000000"/>
+                <w:sz w:val="20"/>
+                <w:szCs w:val="20"/>
+                <w:lang w:eastAsia="en-ZA"/>
+              </w:rPr>
+              <w:t>*********************</w:t>
+            </w:r>
+          </w:p>
+          <w:p>
+            <w:pPr>
+              <w:tabs>
+                <w:tab w:val="left" w:pos="916"/>
+                <w:tab w:val="left" w:pos="1832"/>
+                <w:tab w:val="left" w:pos="2748"/>
+                <w:tab w:val="left" w:pos="3664"/>
+                <w:tab w:val="left" w:pos="4580"/>
+                <w:tab w:val="left" w:pos="5496"/>
+                <w:tab w:val="left" w:pos="6412"/>
+                <w:tab w:val="left" w:pos="7328"/>
+                <w:tab w:val="left" w:pos="8244"/>
+                <w:tab w:val="left" w:pos="9160"/>
+                <w:tab w:val="left" w:pos="10076"/>
+                <w:tab w:val="left" w:pos="10992"/>
+                <w:tab w:val="left" w:pos="11908"/>
+                <w:tab w:val="left" w:pos="12824"/>
+                <w:tab w:val="left" w:pos="13740"/>
+                <w:tab w:val="left" w:pos="14656"/>
+              </w:tabs>
+              <w:wordWrap w:val="0"/>
+              <w:spacing w:line="291" w:lineRule="atLeast"/>
+              <w:textAlignment w:val="baseline"/>
+              <w:rPr>
+                <w:rFonts w:ascii="Courier New" w:eastAsia="Times New Roman" w:hAnsi="Courier New" w:cs="Courier New"/>
+                <w:color w:val="000000"/>
+                <w:sz w:val="20"/>
+                <w:szCs w:val="20"/>
+                <w:lang w:eastAsia="en-ZA"/>
+              </w:rPr>
+            </w:pPr>
+            <w:r>
+              <w:rPr>
+                <w:rFonts w:ascii="Courier New" w:eastAsia="Times New Roman" w:hAnsi="Courier New" w:cs="Courier New"/>
+                <w:color w:val="000000"/>
+                <w:sz w:val="20"/>
+                <w:szCs w:val="20"/>
+                <w:lang w:eastAsia="en-ZA"/>
+              </w:rPr>
+              <w:t>Total time (mins): 30.0</w:t>
+            </w:r>
+          </w:p>
+          <w:p>
+            <w:pPr>
+              <w:tabs>
+                <w:tab w:val="left" w:pos="916"/>
+                <w:tab w:val="left" w:pos="1832"/>
+                <w:tab w:val="left" w:pos="2748"/>
+                <w:tab w:val="left" w:pos="3664"/>
+                <w:tab w:val="left" w:pos="4580"/>
+                <w:tab w:val="left" w:pos="5496"/>
+                <w:tab w:val="left" w:pos="6412"/>
+                <w:tab w:val="left" w:pos="7328"/>
+                <w:tab w:val="left" w:pos="8244"/>
+                <w:tab w:val="left" w:pos="9160"/>
+                <w:tab w:val="left" w:pos="10076"/>
+                <w:tab w:val="left" w:pos="10992"/>
+                <w:tab w:val="left" w:pos="11908"/>
+                <w:tab w:val="left" w:pos="12824"/>
+                <w:tab w:val="left" w:pos="13740"/>
+                <w:tab w:val="left" w:pos="14656"/>
+              </w:tabs>
+              <w:wordWrap w:val="0"/>
+              <w:spacing w:line="291" w:lineRule="atLeast"/>
+              <w:textAlignment w:val="baseline"/>
+              <w:rPr>
+                <w:rFonts w:ascii="Courier New" w:eastAsia="Times New Roman" w:hAnsi="Courier New" w:cs="Courier New"/>
+                <w:color w:val="000000"/>
+                <w:sz w:val="20"/>
+                <w:szCs w:val="20"/>
+                <w:lang w:eastAsia="en-ZA"/>
+              </w:rPr>
+            </w:pPr>
+            <w:r>
+              <w:rPr>
+                <w:rFonts w:ascii="Courier New" w:eastAsia="Times New Roman" w:hAnsi="Courier New" w:cs="Courier New"/>
+                <w:color w:val="000000"/>
+                <w:sz w:val="20"/>
+                <w:szCs w:val="20"/>
+                <w:lang w:eastAsia="en-ZA"/>
+              </w:rPr>
+              <w:t>Timestep (ms): 1.0</w:t>
+            </w:r>
+          </w:p>
+          <w:p>
+            <w:pPr>
+              <w:tabs>
+                <w:tab w:val="left" w:pos="916"/>
+                <w:tab w:val="left" w:pos="1832"/>
+                <w:tab w:val="left" w:pos="2748"/>
+                <w:tab w:val="left" w:pos="3664"/>
+                <w:tab w:val="left" w:pos="4580"/>
+                <w:tab w:val="left" w:pos="5496"/>
+                <w:tab w:val="left" w:pos="6412"/>
+                <w:tab w:val="left" w:pos="7328"/>
+                <w:tab w:val="left" w:pos="8244"/>
+                <w:tab w:val="left" w:pos="9160"/>
+                <w:tab w:val="left" w:pos="10076"/>
+                <w:tab w:val="left" w:pos="10992"/>
+                <w:tab w:val="left" w:pos="11908"/>
+                <w:tab w:val="left" w:pos="12824"/>
+                <w:tab w:val="left" w:pos="13740"/>
+                <w:tab w:val="left" w:pos="14656"/>
+              </w:tabs>
+              <w:wordWrap w:val="0"/>
+              <w:spacing w:line="291" w:lineRule="atLeast"/>
+              <w:textAlignment w:val="baseline"/>
+              <w:rPr>
+                <w:rFonts w:ascii="Courier New" w:eastAsia="Times New Roman" w:hAnsi="Courier New" w:cs="Courier New"/>
+                <w:color w:val="000000"/>
+                <w:sz w:val="20"/>
+                <w:szCs w:val="20"/>
+                <w:lang w:eastAsia="en-ZA"/>
+              </w:rPr>
+            </w:pPr>
+            <w:r>
+              <w:rPr>
+                <w:rFonts w:ascii="Courier New" w:eastAsia="Times New Roman" w:hAnsi="Courier New" w:cs="Courier New"/>
+                <w:color w:val="000000"/>
+                <w:sz w:val="20"/>
+                <w:szCs w:val="20"/>
+                <w:lang w:eastAsia="en-ZA"/>
+              </w:rPr>
+              <w:t>ATPase Model type: Constant</w:t>
+            </w:r>
+          </w:p>
+          <w:p>
+            <w:pPr>
+              <w:tabs>
+                <w:tab w:val="left" w:pos="916"/>
+                <w:tab w:val="left" w:pos="1832"/>
+                <w:tab w:val="left" w:pos="2748"/>
+                <w:tab w:val="left" w:pos="3664"/>
+                <w:tab w:val="left" w:pos="4580"/>
+                <w:tab w:val="left" w:pos="5496"/>
+                <w:tab w:val="left" w:pos="6412"/>
+                <w:tab w:val="left" w:pos="7328"/>
+                <w:tab w:val="left" w:pos="8244"/>
+                <w:tab w:val="left" w:pos="9160"/>
+                <w:tab w:val="left" w:pos="10076"/>
+                <w:tab w:val="left" w:pos="10992"/>
+                <w:tab w:val="left" w:pos="11908"/>
+                <w:tab w:val="left" w:pos="12824"/>
+                <w:tab w:val="left" w:pos="13740"/>
+                <w:tab w:val="left" w:pos="14656"/>
+              </w:tabs>
+              <w:wordWrap w:val="0"/>
+              <w:spacing w:line="291" w:lineRule="atLeast"/>
+              <w:textAlignment w:val="baseline"/>
+              <w:rPr>
+                <w:rFonts w:ascii="Courier New" w:eastAsia="Times New Roman" w:hAnsi="Courier New" w:cs="Courier New"/>
+                <w:color w:val="000000"/>
+                <w:sz w:val="20"/>
+                <w:szCs w:val="20"/>
+                <w:lang w:eastAsia="en-ZA"/>
+              </w:rPr>
+            </w:pPr>
+            <w:r>
+              <w:rPr>
+                <w:rFonts w:ascii="Courier New" w:eastAsia="Times New Roman" w:hAnsi="Courier New" w:cs="Courier New"/>
+                <w:color w:val="000000"/>
+                <w:sz w:val="20"/>
+                <w:szCs w:val="20"/>
+                <w:lang w:eastAsia="en-ZA"/>
+              </w:rPr>
+              <w:t>Pump rate: 0.1</w:t>
+            </w:r>
+          </w:p>
+          <w:p>
+            <w:pPr>
+              <w:tabs>
+                <w:tab w:val="left" w:pos="916"/>
+                <w:tab w:val="left" w:pos="1832"/>
+                <w:tab w:val="left" w:pos="2748"/>
+                <w:tab w:val="left" w:pos="3664"/>
+                <w:tab w:val="left" w:pos="4580"/>
+                <w:tab w:val="left" w:pos="5496"/>
+                <w:tab w:val="left" w:pos="6412"/>
+                <w:tab w:val="left" w:pos="7328"/>
+                <w:tab w:val="left" w:pos="8244"/>
+                <w:tab w:val="left" w:pos="9160"/>
+                <w:tab w:val="left" w:pos="10076"/>
+                <w:tab w:val="left" w:pos="10992"/>
+                <w:tab w:val="left" w:pos="11908"/>
+                <w:tab w:val="left" w:pos="12824"/>
+                <w:tab w:val="left" w:pos="13740"/>
+                <w:tab w:val="left" w:pos="14656"/>
+              </w:tabs>
+              <w:wordWrap w:val="0"/>
+              <w:spacing w:line="291" w:lineRule="atLeast"/>
+              <w:textAlignment w:val="baseline"/>
+              <w:rPr>
+                <w:rFonts w:ascii="Courier New" w:eastAsia="Times New Roman" w:hAnsi="Courier New" w:cs="Courier New"/>
+                <w:color w:val="000000"/>
+                <w:sz w:val="20"/>
+                <w:szCs w:val="20"/>
+                <w:lang w:eastAsia="en-ZA"/>
+              </w:rPr>
+            </w:pPr>
+            <w:r>
+              <w:rPr>
+                <w:rFonts w:ascii="Courier New" w:eastAsia="Times New Roman" w:hAnsi="Courier New" w:cs="Courier New"/>
+                <w:color w:val="000000"/>
+                <w:sz w:val="20"/>
+                <w:szCs w:val="20"/>
+                <w:lang w:eastAsia="en-ZA"/>
+              </w:rPr>
+              <w:t>Area scale type: Constant</w:t>
+            </w:r>
+          </w:p>
+          <w:p>
+            <w:pPr>
+              <w:tabs>
+                <w:tab w:val="left" w:pos="916"/>
+                <w:tab w:val="left" w:pos="1832"/>
+                <w:tab w:val="left" w:pos="2748"/>
+                <w:tab w:val="left" w:pos="3664"/>
+                <w:tab w:val="left" w:pos="4580"/>
+                <w:tab w:val="left" w:pos="5496"/>
+                <w:tab w:val="left" w:pos="6412"/>
+                <w:tab w:val="left" w:pos="7328"/>
+                <w:tab w:val="left" w:pos="8244"/>
+                <w:tab w:val="left" w:pos="9160"/>
+                <w:tab w:val="left" w:pos="10076"/>
+                <w:tab w:val="left" w:pos="10992"/>
+                <w:tab w:val="left" w:pos="11908"/>
+                <w:tab w:val="left" w:pos="12824"/>
+                <w:tab w:val="left" w:pos="13740"/>
+                <w:tab w:val="left" w:pos="14656"/>
+              </w:tabs>
+              <w:wordWrap w:val="0"/>
+              <w:spacing w:line="291" w:lineRule="atLeast"/>
+              <w:textAlignment w:val="baseline"/>
+              <w:rPr>
+                <w:rFonts w:ascii="Courier New" w:eastAsia="Times New Roman" w:hAnsi="Courier New" w:cs="Courier New"/>
+                <w:color w:val="000000"/>
+                <w:sz w:val="20"/>
+                <w:szCs w:val="20"/>
+                <w:lang w:eastAsia="en-ZA"/>
+              </w:rPr>
+            </w:pPr>
+          </w:p>
+          <w:p>
+            <w:pPr>
+              <w:tabs>
+                <w:tab w:val="left" w:pos="916"/>
+                <w:tab w:val="left" w:pos="1832"/>
+                <w:tab w:val="left" w:pos="2748"/>
+                <w:tab w:val="left" w:pos="3664"/>
+                <w:tab w:val="left" w:pos="4580"/>
+                <w:tab w:val="left" w:pos="5496"/>
+                <w:tab w:val="left" w:pos="6412"/>
+                <w:tab w:val="left" w:pos="7328"/>
+                <w:tab w:val="left" w:pos="8244"/>
+                <w:tab w:val="left" w:pos="9160"/>
+                <w:tab w:val="left" w:pos="10076"/>
+                <w:tab w:val="left" w:pos="10992"/>
+                <w:tab w:val="left" w:pos="11908"/>
+                <w:tab w:val="left" w:pos="12824"/>
+                <w:tab w:val="left" w:pos="13740"/>
+                <w:tab w:val="left" w:pos="14656"/>
+              </w:tabs>
+              <w:wordWrap w:val="0"/>
+              <w:spacing w:line="291" w:lineRule="atLeast"/>
+              <w:textAlignment w:val="baseline"/>
+              <w:rPr>
+                <w:rFonts w:ascii="Courier New" w:eastAsia="Times New Roman" w:hAnsi="Courier New" w:cs="Courier New"/>
+                <w:color w:val="000000"/>
+                <w:sz w:val="20"/>
+                <w:szCs w:val="20"/>
+                <w:lang w:eastAsia="en-ZA"/>
+              </w:rPr>
+            </w:pPr>
+            <w:r>
+              <w:rPr>
+                <w:rFonts w:ascii="Courier New" w:eastAsia="Times New Roman" w:hAnsi="Courier New" w:cs="Courier New"/>
+                <w:color w:val="000000"/>
+                <w:sz w:val="20"/>
+                <w:szCs w:val="20"/>
+                <w:lang w:eastAsia="en-ZA"/>
+              </w:rPr>
+              <w:t>*********************</w:t>
+            </w:r>
+          </w:p>
+          <w:p>
+            <w:pPr>
+              <w:tabs>
+                <w:tab w:val="left" w:pos="916"/>
+                <w:tab w:val="left" w:pos="1832"/>
+                <w:tab w:val="left" w:pos="2748"/>
+                <w:tab w:val="left" w:pos="3664"/>
+                <w:tab w:val="left" w:pos="4580"/>
+                <w:tab w:val="left" w:pos="5496"/>
+                <w:tab w:val="left" w:pos="6412"/>
+                <w:tab w:val="left" w:pos="7328"/>
+                <w:tab w:val="left" w:pos="8244"/>
+                <w:tab w:val="left" w:pos="9160"/>
+                <w:tab w:val="left" w:pos="10076"/>
+                <w:tab w:val="left" w:pos="10992"/>
+                <w:tab w:val="left" w:pos="11908"/>
+                <w:tab w:val="left" w:pos="12824"/>
+                <w:tab w:val="left" w:pos="13740"/>
+                <w:tab w:val="left" w:pos="14656"/>
+              </w:tabs>
+              <w:wordWrap w:val="0"/>
+              <w:spacing w:line="291" w:lineRule="atLeast"/>
+              <w:textAlignment w:val="baseline"/>
+              <w:rPr>
+                <w:rFonts w:ascii="Courier New" w:eastAsia="Times New Roman" w:hAnsi="Courier New" w:cs="Courier New"/>
+                <w:color w:val="000000"/>
+                <w:sz w:val="20"/>
+                <w:szCs w:val="20"/>
+                <w:lang w:eastAsia="en-ZA"/>
+              </w:rPr>
+            </w:pPr>
+            <w:r>
+              <w:rPr>
+                <w:rFonts w:ascii="Courier New" w:eastAsia="Times New Roman" w:hAnsi="Courier New" w:cs="Courier New"/>
+                <w:color w:val="000000"/>
+                <w:sz w:val="20"/>
+                <w:szCs w:val="20"/>
+                <w:lang w:eastAsia="en-ZA"/>
+              </w:rPr>
+              <w:t>Impermeant anion changes:</w:t>
+            </w:r>
+          </w:p>
+          <w:p>
+            <w:pPr>
+              <w:tabs>
+                <w:tab w:val="left" w:pos="916"/>
+                <w:tab w:val="left" w:pos="1832"/>
+                <w:tab w:val="left" w:pos="2748"/>
+                <w:tab w:val="left" w:pos="3664"/>
+                <w:tab w:val="left" w:pos="4580"/>
+                <w:tab w:val="left" w:pos="5496"/>
+                <w:tab w:val="left" w:pos="6412"/>
+                <w:tab w:val="left" w:pos="7328"/>
+                <w:tab w:val="left" w:pos="8244"/>
+                <w:tab w:val="left" w:pos="9160"/>
+                <w:tab w:val="left" w:pos="10076"/>
+                <w:tab w:val="left" w:pos="10992"/>
+                <w:tab w:val="left" w:pos="11908"/>
+                <w:tab w:val="left" w:pos="12824"/>
+                <w:tab w:val="left" w:pos="13740"/>
+                <w:tab w:val="left" w:pos="14656"/>
+              </w:tabs>
+              <w:wordWrap w:val="0"/>
+              <w:spacing w:line="291" w:lineRule="atLeast"/>
+              <w:textAlignment w:val="baseline"/>
+              <w:rPr>
+                <w:rFonts w:ascii="Courier New" w:eastAsia="Times New Roman" w:hAnsi="Courier New" w:cs="Courier New"/>
+                <w:color w:val="000000"/>
+                <w:sz w:val="20"/>
+                <w:szCs w:val="20"/>
+                <w:lang w:eastAsia="en-ZA"/>
+              </w:rPr>
+            </w:pPr>
+            <w:r>
+              <w:rPr>
+                <w:rFonts w:ascii="Courier New" w:eastAsia="Times New Roman" w:hAnsi="Courier New" w:cs="Courier New"/>
+                <w:color w:val="000000"/>
+                <w:sz w:val="20"/>
+                <w:szCs w:val="20"/>
+                <w:lang w:eastAsia="en-ZA"/>
+              </w:rPr>
+              <w:t>*********************</w:t>
+            </w:r>
+          </w:p>
+          <w:p>
+            <w:pPr>
+              <w:tabs>
+                <w:tab w:val="left" w:pos="916"/>
+                <w:tab w:val="left" w:pos="1832"/>
+                <w:tab w:val="left" w:pos="2748"/>
+                <w:tab w:val="left" w:pos="3664"/>
+                <w:tab w:val="left" w:pos="4580"/>
+                <w:tab w:val="left" w:pos="5496"/>
+                <w:tab w:val="left" w:pos="6412"/>
+                <w:tab w:val="left" w:pos="7328"/>
+                <w:tab w:val="left" w:pos="8244"/>
+                <w:tab w:val="left" w:pos="9160"/>
+                <w:tab w:val="left" w:pos="10076"/>
+                <w:tab w:val="left" w:pos="10992"/>
+                <w:tab w:val="left" w:pos="11908"/>
+                <w:tab w:val="left" w:pos="12824"/>
+                <w:tab w:val="left" w:pos="13740"/>
+                <w:tab w:val="left" w:pos="14656"/>
+              </w:tabs>
+              <w:wordWrap w:val="0"/>
+              <w:spacing w:line="291" w:lineRule="atLeast"/>
+              <w:textAlignment w:val="baseline"/>
+              <w:rPr>
+                <w:rFonts w:ascii="Courier New" w:eastAsia="Times New Roman" w:hAnsi="Courier New" w:cs="Courier New"/>
+                <w:color w:val="000000"/>
+                <w:sz w:val="20"/>
+                <w:szCs w:val="20"/>
+                <w:lang w:eastAsia="en-ZA"/>
+              </w:rPr>
+            </w:pPr>
+            <w:r>
+              <w:rPr>
+                <w:rFonts w:ascii="Courier New" w:eastAsia="Times New Roman" w:hAnsi="Courier New" w:cs="Courier New"/>
+                <w:color w:val="000000"/>
+                <w:sz w:val="20"/>
+                <w:szCs w:val="20"/>
+                <w:lang w:eastAsia="en-ZA"/>
+              </w:rPr>
+              <w:t>No change of intracellular impermeant anion concentration mid simulation</w:t>
+            </w:r>
+          </w:p>
+          <w:p>
+            <w:pPr>
+              <w:tabs>
+                <w:tab w:val="left" w:pos="916"/>
+                <w:tab w:val="left" w:pos="1832"/>
+                <w:tab w:val="left" w:pos="2748"/>
+                <w:tab w:val="left" w:pos="3664"/>
+                <w:tab w:val="left" w:pos="4580"/>
+                <w:tab w:val="left" w:pos="5496"/>
+                <w:tab w:val="left" w:pos="6412"/>
+                <w:tab w:val="left" w:pos="7328"/>
+                <w:tab w:val="left" w:pos="8244"/>
+                <w:tab w:val="left" w:pos="9160"/>
+                <w:tab w:val="left" w:pos="10076"/>
+                <w:tab w:val="left" w:pos="10992"/>
+                <w:tab w:val="left" w:pos="11908"/>
+                <w:tab w:val="left" w:pos="12824"/>
+                <w:tab w:val="left" w:pos="13740"/>
+                <w:tab w:val="left" w:pos="14656"/>
+              </w:tabs>
+              <w:wordWrap w:val="0"/>
+              <w:spacing w:line="291" w:lineRule="atLeast"/>
+              <w:textAlignment w:val="baseline"/>
+              <w:rPr>
+                <w:rFonts w:ascii="Courier New" w:eastAsia="Times New Roman" w:hAnsi="Courier New" w:cs="Courier New"/>
+                <w:color w:val="000000"/>
+                <w:sz w:val="20"/>
+                <w:szCs w:val="20"/>
+                <w:lang w:eastAsia="en-ZA"/>
+              </w:rPr>
+            </w:pPr>
+            <w:r>
+              <w:rPr>
+                <w:rFonts w:ascii="Courier New" w:eastAsia="Times New Roman" w:hAnsi="Courier New" w:cs="Courier New"/>
+                <w:color w:val="000000"/>
+                <w:sz w:val="20"/>
+                <w:szCs w:val="20"/>
+                <w:lang w:eastAsia="en-ZA"/>
+              </w:rPr>
+              <w:t>All compartments : change in intracellular impermeant anion charge -  valence: -1.0, between: 600.0s and  1200.0s</w:t>
+            </w:r>
+          </w:p>
+          <w:p>
+            <w:pPr>
+              <w:tabs>
+                <w:tab w:val="left" w:pos="916"/>
+                <w:tab w:val="left" w:pos="1832"/>
+                <w:tab w:val="left" w:pos="2748"/>
+                <w:tab w:val="left" w:pos="3664"/>
+                <w:tab w:val="left" w:pos="4580"/>
+                <w:tab w:val="left" w:pos="5496"/>
+                <w:tab w:val="left" w:pos="6412"/>
+                <w:tab w:val="left" w:pos="7328"/>
+                <w:tab w:val="left" w:pos="8244"/>
+                <w:tab w:val="left" w:pos="9160"/>
+                <w:tab w:val="left" w:pos="10076"/>
+                <w:tab w:val="left" w:pos="10992"/>
+                <w:tab w:val="left" w:pos="11908"/>
+                <w:tab w:val="left" w:pos="12824"/>
+                <w:tab w:val="left" w:pos="13740"/>
+                <w:tab w:val="left" w:pos="14656"/>
+              </w:tabs>
+              <w:wordWrap w:val="0"/>
+              <w:spacing w:line="291" w:lineRule="atLeast"/>
+              <w:textAlignment w:val="baseline"/>
+              <w:rPr>
+                <w:rFonts w:ascii="Courier New" w:eastAsia="Times New Roman" w:hAnsi="Courier New" w:cs="Courier New"/>
+                <w:color w:val="000000"/>
+                <w:sz w:val="20"/>
+                <w:szCs w:val="20"/>
+                <w:lang w:eastAsia="en-ZA"/>
+              </w:rPr>
+            </w:pPr>
+            <w:r>
+              <w:rPr>
+                <w:rFonts w:ascii="Courier New" w:eastAsia="Times New Roman" w:hAnsi="Courier New" w:cs="Courier New"/>
+                <w:color w:val="000000"/>
+                <w:sz w:val="20"/>
+                <w:szCs w:val="20"/>
+                <w:lang w:eastAsia="en-ZA"/>
+              </w:rPr>
+              <w:t>No change of extracellular impermeant anion concentration mid simulation</w:t>
+            </w:r>
+          </w:p>
+          <w:p/>
+        </w:tc>
+      </w:tr>
+      <w:tr>
+        <w:tc>
+          <w:tcPr>
+            <w:tcW w:w="1270" w:type="dxa"/>
+          </w:tcPr>
+          <w:p/>
+        </w:tc>
+        <w:tc>
+          <w:tcPr>
+            <w:tcW w:w="7746" w:type="dxa"/>
+          </w:tcPr>
+          <w:p>
+            <w:r>
+              <w:drawing>
+                <wp:inline distT="0" distB="0" distL="0" distR="0" wp14:anchorId="60E8BD02" wp14:editId="5BA7D449">
+                  <wp:extent cx="3191320" cy="2572109"/>
+                  <wp:effectExtent l="0" t="0" r="9525" b="0"/>
+                  <wp:docPr id="16" name="Picture 16"/>
+                  <wp:cNvGraphicFramePr>
+                    <a:graphicFrameLocks xmlns:a="http://schemas.openxmlformats.org/drawingml/2006/main" noChangeAspect="1"/>
+                  </wp:cNvGraphicFramePr>
+                  <a:graphic xmlns:a="http://schemas.openxmlformats.org/drawingml/2006/main">
+                    <a:graphicData uri="http://schemas.openxmlformats.org/drawingml/2006/picture">
+                      <pic:pic xmlns:pic="http://schemas.openxmlformats.org/drawingml/2006/picture">
+                        <pic:nvPicPr>
+                          <pic:cNvPr id="1" name=""/>
+                          <pic:cNvPicPr/>
+                        </pic:nvPicPr>
+                        <pic:blipFill>
+                          <a:blip r:embed="rId18"/>
+                          <a:stretch>
+                            <a:fillRect/>
+                          </a:stretch>
+                        </pic:blipFill>
+                        <pic:spPr>
+                          <a:xfrm>
+                            <a:off x="0" y="0"/>
+                            <a:ext cx="3191320" cy="2572109"/>
+                          </a:xfrm>
+                          <a:prstGeom prst="rect">
+                            <a:avLst/>
+                          </a:prstGeom>
+                        </pic:spPr>
+                      </pic:pic>
+                    </a:graphicData>
+                  </a:graphic>
+                </wp:inline>
+              </w:drawing>
+            </w:r>
+          </w:p>
+        </w:tc>
+      </w:tr>
+      <w:tr>
+        <w:tc>
+          <w:tcPr>
+            <w:tcW w:w="1270" w:type="dxa"/>
+          </w:tcPr>
+          <w:p/>
+        </w:tc>
+        <w:tc>
+          <w:tcPr>
+            <w:tcW w:w="7746" w:type="dxa"/>
+          </w:tcPr>
+          <w:p>
+            <w:r>
+              <w:drawing>
+                <wp:anchor distT="0" distB="0" distL="114300" distR="114300" simplePos="0" relativeHeight="251659264" behindDoc="1" locked="0" layoutInCell="1" allowOverlap="1" wp14:anchorId="002A463A" wp14:editId="6D1FEFC5">
+                  <wp:simplePos x="0" y="0"/>
+                  <wp:positionH relativeFrom="column">
+                    <wp:posOffset>-65227</wp:posOffset>
+                  </wp:positionH>
+                  <wp:positionV relativeFrom="paragraph">
+                    <wp:posOffset>966</wp:posOffset>
+                  </wp:positionV>
+                  <wp:extent cx="4776825" cy="3420410"/>
+                  <wp:effectExtent l="0" t="0" r="5080" b="8890"/>
+                  <wp:wrapTight wrapText="bothSides">
+                    <wp:wrapPolygon edited="0">
+                      <wp:start x="0" y="0"/>
+                      <wp:lineTo x="0" y="21536"/>
+                      <wp:lineTo x="21537" y="21536"/>
+                      <wp:lineTo x="21537" y="0"/>
+                      <wp:lineTo x="0" y="0"/>
+                    </wp:wrapPolygon>
+                  </wp:wrapTight>
+                  <wp:docPr id="18" name="Picture 18"/>
+                  <wp:cNvGraphicFramePr>
+                    <a:graphicFrameLocks xmlns:a="http://schemas.openxmlformats.org/drawingml/2006/main" noChangeAspect="1"/>
+                  </wp:cNvGraphicFramePr>
+                  <a:graphic xmlns:a="http://schemas.openxmlformats.org/drawingml/2006/main">
+                    <a:graphicData uri="http://schemas.openxmlformats.org/drawingml/2006/picture">
+                      <pic:pic xmlns:pic="http://schemas.openxmlformats.org/drawingml/2006/picture">
+                        <pic:nvPicPr>
+                          <pic:cNvPr id="1" name=""/>
+                          <pic:cNvPicPr/>
+                        </pic:nvPicPr>
+                        <pic:blipFill>
+                          <a:blip r:embed="rId19">
+                            <a:extLst>
+                              <a:ext uri="{28A0092B-C50C-407E-A947-70E740481C1C}">
+                                <a14:useLocalDpi xmlns:a14="http://schemas.microsoft.com/office/drawing/2010/main" val="0"/>
+                              </a:ext>
+                            </a:extLst>
+                          </a:blip>
+                          <a:stretch>
+                            <a:fillRect/>
+                          </a:stretch>
+                        </pic:blipFill>
+                        <pic:spPr>
+                          <a:xfrm>
+                            <a:off x="0" y="0"/>
+                            <a:ext cx="4783484" cy="3425178"/>
+                          </a:xfrm>
+                          <a:prstGeom prst="rect">
+                            <a:avLst/>
+                          </a:prstGeom>
+                        </pic:spPr>
+                      </pic:pic>
+                    </a:graphicData>
+                  </a:graphic>
+                  <wp14:sizeRelH relativeFrom="margin">
+                    <wp14:pctWidth>0</wp14:pctWidth>
+                  </wp14:sizeRelH>
+                  <wp14:sizeRelV relativeFrom="margin">
+                    <wp14:pctHeight>0</wp14:pctHeight>
+                  </wp14:sizeRelV>
+                </wp:anchor>
+              </w:drawing>
+            </w:r>
+          </w:p>
+        </w:tc>
+      </w:tr>
+      <w:tr>
+        <w:tc>
+          <w:tcPr>
+            <w:tcW w:w="1270" w:type="dxa"/>
+          </w:tcPr>
+          <w:p/>
+        </w:tc>
+        <w:tc>
+          <w:tcPr>
+            <w:tcW w:w="7746" w:type="dxa"/>
+          </w:tcPr>
+          <w:p>
+            <w:r>
+              <w:drawing>
+                <wp:anchor distT="0" distB="0" distL="114300" distR="114300" simplePos="0" relativeHeight="251660288" behindDoc="1" locked="0" layoutInCell="1" allowOverlap="1" wp14:anchorId="0F646728" wp14:editId="7B239204">
+                  <wp:simplePos x="0" y="0"/>
+                  <wp:positionH relativeFrom="column">
+                    <wp:posOffset>-64846</wp:posOffset>
+                  </wp:positionH>
+                  <wp:positionV relativeFrom="paragraph">
+                    <wp:posOffset>212141</wp:posOffset>
+                  </wp:positionV>
+                  <wp:extent cx="4535424" cy="3192786"/>
+                  <wp:effectExtent l="0" t="0" r="0" b="7620"/>
+                  <wp:wrapTight wrapText="bothSides">
+                    <wp:wrapPolygon edited="0">
+                      <wp:start x="0" y="0"/>
+                      <wp:lineTo x="0" y="21523"/>
+                      <wp:lineTo x="21503" y="21523"/>
+                      <wp:lineTo x="21503" y="0"/>
+                      <wp:lineTo x="0" y="0"/>
+                    </wp:wrapPolygon>
+                  </wp:wrapTight>
+                  <wp:docPr id="19" name="Picture 19"/>
+                  <wp:cNvGraphicFramePr>
+                    <a:graphicFrameLocks xmlns:a="http://schemas.openxmlformats.org/drawingml/2006/main" noChangeAspect="1"/>
+                  </wp:cNvGraphicFramePr>
+                  <a:graphic xmlns:a="http://schemas.openxmlformats.org/drawingml/2006/main">
+                    <a:graphicData uri="http://schemas.openxmlformats.org/drawingml/2006/picture">
+                      <pic:pic xmlns:pic="http://schemas.openxmlformats.org/drawingml/2006/picture">
+                        <pic:nvPicPr>
+                          <pic:cNvPr id="1" name=""/>
+                          <pic:cNvPicPr/>
+                        </pic:nvPicPr>
+                        <pic:blipFill>
+                          <a:blip r:embed="rId20">
+                            <a:extLst>
+                              <a:ext uri="{28A0092B-C50C-407E-A947-70E740481C1C}">
+                                <a14:useLocalDpi xmlns:a14="http://schemas.microsoft.com/office/drawing/2010/main" val="0"/>
+                              </a:ext>
+                            </a:extLst>
+                          </a:blip>
+                          <a:stretch>
+                            <a:fillRect/>
+                          </a:stretch>
+                        </pic:blipFill>
+                        <pic:spPr>
+                          <a:xfrm>
+                            <a:off x="0" y="0"/>
+                            <a:ext cx="4535424" cy="3192786"/>
+                          </a:xfrm>
+                          <a:prstGeom prst="rect">
+                            <a:avLst/>
+                          </a:prstGeom>
+                        </pic:spPr>
+                      </pic:pic>
+                    </a:graphicData>
+                  </a:graphic>
+                  <wp14:sizeRelH relativeFrom="margin">
+                    <wp14:pctWidth>0</wp14:pctWidth>
+                  </wp14:sizeRelH>
+                  <wp14:sizeRelV relativeFrom="margin">
+                    <wp14:pctHeight>0</wp14:pctHeight>
+                  </wp14:sizeRelV>
+                </wp:anchor>
+              </w:drawing>
+            </w:r>
+            <w:r>
+              <w:t>driving force = 11.14mV</w:t>
+            </w:r>
+          </w:p>
+        </w:tc>
+      </w:tr>
+      <w:tr>
+        <w:tc>
+          <w:tcPr>
+            <w:tcW w:w="1270" w:type="dxa"/>
+          </w:tcPr>
+          <w:p/>
+        </w:tc>
+        <w:tc>
+          <w:tcPr>
+            <w:tcW w:w="7746" w:type="dxa"/>
+          </w:tcPr>
+          <w:p>
+            <w:r>
+              <w:drawing>
+                <wp:anchor distT="0" distB="0" distL="114300" distR="114300" simplePos="0" relativeHeight="251658240" behindDoc="1" locked="0" layoutInCell="1" allowOverlap="1" wp14:anchorId="60A934BF" wp14:editId="30434684">
+                  <wp:simplePos x="0" y="0"/>
+                  <wp:positionH relativeFrom="column">
+                    <wp:posOffset>-65252</wp:posOffset>
+                  </wp:positionH>
+                  <wp:positionV relativeFrom="paragraph">
+                    <wp:posOffset>395427</wp:posOffset>
+                  </wp:positionV>
+                  <wp:extent cx="4730448" cy="3214776"/>
+                  <wp:effectExtent l="0" t="0" r="0" b="5080"/>
+                  <wp:wrapTight wrapText="bothSides">
+                    <wp:wrapPolygon edited="0">
+                      <wp:start x="0" y="0"/>
+                      <wp:lineTo x="0" y="21506"/>
+                      <wp:lineTo x="21487" y="21506"/>
+                      <wp:lineTo x="21487" y="0"/>
+                      <wp:lineTo x="0" y="0"/>
+                    </wp:wrapPolygon>
+                  </wp:wrapTight>
+                  <wp:docPr id="17" name="Picture 17"/>
+                  <wp:cNvGraphicFramePr>
+                    <a:graphicFrameLocks xmlns:a="http://schemas.openxmlformats.org/drawingml/2006/main" noChangeAspect="1"/>
+                  </wp:cNvGraphicFramePr>
+                  <a:graphic xmlns:a="http://schemas.openxmlformats.org/drawingml/2006/main">
+                    <a:graphicData uri="http://schemas.openxmlformats.org/drawingml/2006/picture">
+                      <pic:pic xmlns:pic="http://schemas.openxmlformats.org/drawingml/2006/picture">
+                        <pic:nvPicPr>
+                          <pic:cNvPr id="1" name=""/>
+                          <pic:cNvPicPr/>
+                        </pic:nvPicPr>
+                        <pic:blipFill>
+                          <a:blip r:embed="rId21">
+                            <a:extLst>
+                              <a:ext uri="{28A0092B-C50C-407E-A947-70E740481C1C}">
+                                <a14:useLocalDpi xmlns:a14="http://schemas.microsoft.com/office/drawing/2010/main" val="0"/>
+                              </a:ext>
+                            </a:extLst>
+                          </a:blip>
+                          <a:stretch>
+                            <a:fillRect/>
+                          </a:stretch>
+                        </pic:blipFill>
+                        <pic:spPr>
+                          <a:xfrm>
+                            <a:off x="0" y="0"/>
+                            <a:ext cx="4730448" cy="3214776"/>
+                          </a:xfrm>
+                          <a:prstGeom prst="rect">
+                            <a:avLst/>
+                          </a:prstGeom>
+                        </pic:spPr>
+                      </pic:pic>
+                    </a:graphicData>
+                  </a:graphic>
+                  <wp14:sizeRelH relativeFrom="margin">
+                    <wp14:pctWidth>0</wp14:pctWidth>
+                  </wp14:sizeRelH>
+                  <wp14:sizeRelV relativeFrom="margin">
+                    <wp14:pctHeight>0</wp14:pctHeight>
+                  </wp14:sizeRelV>
+                </wp:anchor>
+              </w:drawing>
+            </w:r>
+          </w:p>
+        </w:tc>
+      </w:tr>
+      <w:tr>
+        <w:tc>
+          <w:tcPr>
+            <w:tcW w:w="1270" w:type="dxa"/>
+          </w:tcPr>
+          <w:p>
+            <w:r>
+              <w:t>Na channel activation</w:t>
+            </w:r>
+          </w:p>
+        </w:tc>
+        <w:tc>
+          <w:tcPr>
+            <w:tcW w:w="7746" w:type="dxa"/>
+          </w:tcPr>
+          <w:p>
+            <w:r>
+              <w:drawing>
+                <wp:inline distT="0" distB="0" distL="0" distR="0" wp14:anchorId="18050D9A" wp14:editId="6AE58664">
+                  <wp:extent cx="5093947" cy="3331439"/>
+                  <wp:effectExtent l="0" t="0" r="0" b="2540"/>
+                  <wp:docPr id="21" name="Picture 21"/>
+                  <wp:cNvGraphicFramePr>
+                    <a:graphicFrameLocks xmlns:a="http://schemas.openxmlformats.org/drawingml/2006/main" noChangeAspect="1"/>
+                  </wp:cNvGraphicFramePr>
+                  <a:graphic xmlns:a="http://schemas.openxmlformats.org/drawingml/2006/main">
+                    <a:graphicData uri="http://schemas.openxmlformats.org/drawingml/2006/picture">
+                      <pic:pic xmlns:pic="http://schemas.openxmlformats.org/drawingml/2006/picture">
+                        <pic:nvPicPr>
+                          <pic:cNvPr id="1" name=""/>
+                          <pic:cNvPicPr/>
+                        </pic:nvPicPr>
+                        <pic:blipFill>
+                          <a:blip r:embed="rId22"/>
+                          <a:stretch>
+                            <a:fillRect/>
+                          </a:stretch>
+                        </pic:blipFill>
+                        <pic:spPr>
+                          <a:xfrm>
+                            <a:off x="0" y="0"/>
+                            <a:ext cx="5124033" cy="3351115"/>
+                          </a:xfrm>
+                          <a:prstGeom prst="rect">
+                            <a:avLst/>
+                          </a:prstGeom>
+                        </pic:spPr>
+                      </pic:pic>
+                    </a:graphicData>
+                  </a:graphic>
+                </wp:inline>
+              </w:drawing>
+            </w:r>
+          </w:p>
+        </w:tc>
+      </w:tr>
+      <w:tr>
+        <w:tc>
+          <w:tcPr>
+            <w:tcW w:w="1270" w:type="dxa"/>
+          </w:tcPr>
+          <w:p/>
+        </w:tc>
+        <w:tc>
+          <w:tcPr>
+            <w:tcW w:w="7746" w:type="dxa"/>
+          </w:tcPr>
+          <w:p>
+            <w:r>
+              <w:drawing>
+                <wp:inline distT="0" distB="0" distL="0" distR="0" wp14:anchorId="13A31C04" wp14:editId="73767D1F">
+                  <wp:extent cx="4324954" cy="2172003"/>
+                  <wp:effectExtent l="0" t="0" r="0" b="0"/>
+                  <wp:docPr id="20" name="Picture 20"/>
+                  <wp:cNvGraphicFramePr>
+                    <a:graphicFrameLocks xmlns:a="http://schemas.openxmlformats.org/drawingml/2006/main" noChangeAspect="1"/>
+                  </wp:cNvGraphicFramePr>
+                  <a:graphic xmlns:a="http://schemas.openxmlformats.org/drawingml/2006/main">
+                    <a:graphicData uri="http://schemas.openxmlformats.org/drawingml/2006/picture">
+                      <pic:pic xmlns:pic="http://schemas.openxmlformats.org/drawingml/2006/picture">
+                        <pic:nvPicPr>
+                          <pic:cNvPr id="1" name=""/>
+                          <pic:cNvPicPr/>
+                        </pic:nvPicPr>
+                        <pic:blipFill>
+                          <a:blip r:embed="rId23"/>
+                          <a:stretch>
+                            <a:fillRect/>
+                          </a:stretch>
+                        </pic:blipFill>
+                        <pic:spPr>
+                          <a:xfrm>
+                            <a:off x="0" y="0"/>
+                            <a:ext cx="4324954" cy="2172003"/>
+                          </a:xfrm>
+                          <a:prstGeom prst="rect">
+                            <a:avLst/>
+                          </a:prstGeom>
+                        </pic:spPr>
+                      </pic:pic>
+                    </a:graphicData>
+                  </a:graphic>
+                </wp:inline>
+              </w:drawing>
+            </w:r>
+          </w:p>
+        </w:tc>
+      </w:tr>
+      <w:tr>
+        <w:tc>
+          <w:tcPr>
+            <w:tcW w:w="1270" w:type="dxa"/>
+          </w:tcPr>
+          <w:p>
+            <w:r>
+              <w:t>Boundary</w:t>
+            </w:r>
+          </w:p>
+        </w:tc>
+        <w:tc>
+          <w:tcPr>
+            <w:tcW w:w="7746" w:type="dxa"/>
+          </w:tcPr>
+          <w:p>
+            <w:r>
+              <w:drawing>
+                <wp:anchor distT="0" distB="0" distL="114300" distR="114300" simplePos="0" relativeHeight="251661312" behindDoc="1" locked="0" layoutInCell="1" allowOverlap="1" wp14:anchorId="653E1997" wp14:editId="4F4A6D43">
+                  <wp:simplePos x="0" y="0"/>
+                  <wp:positionH relativeFrom="column">
+                    <wp:posOffset>-64821</wp:posOffset>
+                  </wp:positionH>
+                  <wp:positionV relativeFrom="paragraph">
+                    <wp:posOffset>2845</wp:posOffset>
+                  </wp:positionV>
+                  <wp:extent cx="4725619" cy="2750241"/>
+                  <wp:effectExtent l="0" t="0" r="0" b="0"/>
+                  <wp:wrapTight wrapText="bothSides">
+                    <wp:wrapPolygon edited="0">
+                      <wp:start x="0" y="0"/>
+                      <wp:lineTo x="0" y="21396"/>
+                      <wp:lineTo x="21510" y="21396"/>
+                      <wp:lineTo x="21510" y="0"/>
+                      <wp:lineTo x="0" y="0"/>
+                    </wp:wrapPolygon>
+                  </wp:wrapTight>
+                  <wp:docPr id="22" name="Picture 22"/>
+                  <wp:cNvGraphicFramePr>
+                    <a:graphicFrameLocks xmlns:a="http://schemas.openxmlformats.org/drawingml/2006/main" noChangeAspect="1"/>
+                  </wp:cNvGraphicFramePr>
+                  <a:graphic xmlns:a="http://schemas.openxmlformats.org/drawingml/2006/main">
+                    <a:graphicData uri="http://schemas.openxmlformats.org/drawingml/2006/picture">
+                      <pic:pic xmlns:pic="http://schemas.openxmlformats.org/drawingml/2006/picture">
+                        <pic:nvPicPr>
+                          <pic:cNvPr id="1" name=""/>
+                          <pic:cNvPicPr/>
+                        </pic:nvPicPr>
+                        <pic:blipFill>
+                          <a:blip r:embed="rId24">
+                            <a:extLst>
+                              <a:ext uri="{28A0092B-C50C-407E-A947-70E740481C1C}">
+                                <a14:useLocalDpi xmlns:a14="http://schemas.microsoft.com/office/drawing/2010/main" val="0"/>
+                              </a:ext>
+                            </a:extLst>
+                          </a:blip>
+                          <a:stretch>
+                            <a:fillRect/>
+                          </a:stretch>
+                        </pic:blipFill>
+                        <pic:spPr>
+                          <a:xfrm>
+                            <a:off x="0" y="0"/>
+                            <a:ext cx="4753413" cy="2766417"/>
+                          </a:xfrm>
+                          <a:prstGeom prst="rect">
+                            <a:avLst/>
+                          </a:prstGeom>
+                        </pic:spPr>
+                      </pic:pic>
+                    </a:graphicData>
+                  </a:graphic>
+                  <wp14:sizeRelH relativeFrom="margin">
+                    <wp14:pctWidth>0</wp14:pctWidth>
+                  </wp14:sizeRelH>
+                  <wp14:sizeRelV relativeFrom="margin">
+                    <wp14:pctHeight>0</wp14:pctHeight>
+                  </wp14:sizeRelV>
+                </wp:anchor>
+              </w:drawing>
+            </w:r>
+          </w:p>
+        </w:tc>
+      </w:tr>
+      <w:tr>
+        <w:tc>
+          <w:tcPr>
+            <w:tcW w:w="1270" w:type="dxa"/>
+          </w:tcPr>
+          <w:p>
+            <w:r>
+              <w:t>Conclusion:</w:t>
+            </w:r>
+          </w:p>
+        </w:tc>
+        <w:tc>
+          <w:tcPr>
+            <w:tcW w:w="7746" w:type="dxa"/>
+          </w:tcPr>
+          <w:p>
+            <w:pPr>
+              <w:pStyle w:val="ListParagraph"/>
+              <w:numPr>
+                <w:ilvl w:val="0"/>
+                <w:numId w:val="1"/>
+              </w:numPr>
+            </w:pPr>
+            <w:r>
+              <w:t xml:space="preserve">Sodium is increasing and therefore the Vm drops as expected when z is dropped. </w:t>
+            </w:r>
+          </w:p>
+          <w:p>
+            <w:pPr>
+              <w:pStyle w:val="ListParagraph"/>
+              <w:numPr>
+                <w:ilvl w:val="0"/>
+                <w:numId w:val="1"/>
+              </w:numPr>
+            </w:pPr>
+            <w:r>
+              <w:t>This matches what is shown by Kira</w:t>
+            </w:r>
+          </w:p>
+          <w:p>
+            <w:pPr>
+              <w:pStyle w:val="ListParagraph"/>
+              <w:numPr>
+                <w:ilvl w:val="0"/>
+                <w:numId w:val="1"/>
+              </w:numPr>
+            </w:pPr>
+            <w:r>
+              <w:t>Driving force changes are also observed</w:t>
+            </w:r>
+          </w:p>
+          <w:p>
+            <w:pPr>
+              <w:pStyle w:val="ListParagraph"/>
+              <w:numPr>
+                <w:ilvl w:val="0"/>
+                <w:numId w:val="1"/>
+              </w:numPr>
+            </w:pPr>
+            <w:r>
+              <w:t>Very close to an equilibrium being reached</w:t>
             </w:r>
           </w:p>
         </w:tc>
@@ -4871,6 +6261,7 @@
     <w:lsdException w:name="HTML Sample" w:semiHidden="1" w:unhideWhenUsed="1"/>
     <w:lsdException w:name="HTML Typewriter" w:semiHidden="1" w:unhideWhenUsed="1"/>
     <w:lsdException w:name="HTML Variable" w:semiHidden="1" w:unhideWhenUsed="1"/>
+    <w:lsdException w:name="Normal Table" w:semiHidden="1" w:unhideWhenUsed="1"/>
     <w:lsdException w:name="annotation subject" w:semiHidden="1" w:unhideWhenUsed="1"/>
     <w:lsdException w:name="No List" w:semiHidden="1" w:unhideWhenUsed="1"/>
     <w:lsdException w:name="Outline List 1" w:semiHidden="1" w:unhideWhenUsed="1"/>
@@ -4917,8 +6308,10 @@
     <w:lsdException w:name="Table Subtle 2" w:semiHidden="1" w:unhideWhenUsed="1"/>
     <w:lsdException w:name="Table Web 1" w:semiHidden="1" w:unhideWhenUsed="1"/>
     <w:lsdException w:name="Table Web 2" w:semiHidden="1" w:unhideWhenUsed="1"/>
+    <w:lsdException w:name="Table Web 3" w:semiHidden="1" w:unhideWhenUsed="1"/>
     <w:lsdException w:name="Balloon Text" w:semiHidden="1" w:unhideWhenUsed="1"/>
     <w:lsdException w:name="Table Grid" w:uiPriority="39"/>
+    <w:lsdException w:name="Table Theme" w:semiHidden="1" w:unhideWhenUsed="1"/>
     <w:lsdException w:name="Placeholder Text" w:semiHidden="1"/>
     <w:lsdException w:name="No Spacing" w:uiPriority="1" w:qFormat="1"/>
     <w:lsdException w:name="Light Shading" w:uiPriority="60"/>

</xml_diff>